<commit_message>
Excercise 3. Adding an option in a if-loop
</commit_message>
<xml_diff>
--- a/guio.docx
+++ b/guio.docx
@@ -772,14 +772,27 @@
       <w:r>
         <w:t xml:space="preserve">Figura  </w:t>
       </w:r>
-      <w:fldSimple w:instr=" SEQ Figura_ \* ARABIC ">
-        <w:r>
-          <w:rPr>
-            <w:noProof/>
-          </w:rPr>
-          <w:t>1</w:t>
-        </w:r>
-      </w:fldSimple>
+      <w:r>
+        <w:fldChar w:fldCharType="begin"/>
+      </w:r>
+      <w:r>
+        <w:instrText xml:space="preserve"> SEQ Figura_ \* ARABIC </w:instrText>
+      </w:r>
+      <w:r>
+        <w:fldChar w:fldCharType="separate"/>
+      </w:r>
+      <w:r>
+        <w:rPr>
+          <w:noProof/>
+        </w:rPr>
+        <w:t>1</w:t>
+      </w:r>
+      <w:r>
+        <w:rPr>
+          <w:noProof/>
+        </w:rPr>
+        <w:fldChar w:fldCharType="end"/>
+      </w:r>
       <w:r>
         <w:t>. Aplicació web.</w:t>
       </w:r>
@@ -927,14 +940,27 @@
       <w:r>
         <w:t xml:space="preserve">Figura  </w:t>
       </w:r>
-      <w:fldSimple w:instr=" SEQ Figura_ \* ARABIC ">
-        <w:r>
-          <w:rPr>
-            <w:noProof/>
-          </w:rPr>
-          <w:t>2</w:t>
-        </w:r>
-      </w:fldSimple>
+      <w:r>
+        <w:fldChar w:fldCharType="begin"/>
+      </w:r>
+      <w:r>
+        <w:instrText xml:space="preserve"> SEQ Figura_ \* ARABIC </w:instrText>
+      </w:r>
+      <w:r>
+        <w:fldChar w:fldCharType="separate"/>
+      </w:r>
+      <w:r>
+        <w:rPr>
+          <w:noProof/>
+        </w:rPr>
+        <w:t>2</w:t>
+      </w:r>
+      <w:r>
+        <w:rPr>
+          <w:noProof/>
+        </w:rPr>
+        <w:fldChar w:fldCharType="end"/>
+      </w:r>
       <w:r>
         <w:t>. Aplicació en dispositius mòbils.</w:t>
       </w:r>
@@ -1178,14 +1204,27 @@
       <w:r>
         <w:t xml:space="preserve">Figura  </w:t>
       </w:r>
-      <w:fldSimple w:instr=" SEQ Figura_ \* ARABIC ">
-        <w:r>
-          <w:rPr>
-            <w:noProof/>
-          </w:rPr>
-          <w:t>3</w:t>
-        </w:r>
-      </w:fldSimple>
+      <w:r>
+        <w:fldChar w:fldCharType="begin"/>
+      </w:r>
+      <w:r>
+        <w:instrText xml:space="preserve"> SEQ Figura_ \* ARABIC </w:instrText>
+      </w:r>
+      <w:r>
+        <w:fldChar w:fldCharType="separate"/>
+      </w:r>
+      <w:r>
+        <w:rPr>
+          <w:noProof/>
+        </w:rPr>
+        <w:t>3</w:t>
+      </w:r>
+      <w:r>
+        <w:rPr>
+          <w:noProof/>
+        </w:rPr>
+        <w:fldChar w:fldCharType="end"/>
+      </w:r>
       <w:bookmarkEnd w:id="0"/>
       <w:r>
         <w:t>. Solució de l'exercici.</w:t>
@@ -1217,13 +1256,7 @@
           <w:lang w:val="ca-ES"/>
         </w:rPr>
         <w:lastRenderedPageBreak/>
-        <w:t xml:space="preserve">Exercici </w:t>
-      </w:r>
-      <w:r>
-        <w:rPr>
-          <w:lang w:val="ca-ES"/>
-        </w:rPr>
-        <w:t>3</w:t>
+        <w:t>Exercici 3</w:t>
       </w:r>
     </w:p>
     <w:p>
@@ -1335,6 +1368,257 @@
           <w:lang w:val="ca-ES"/>
         </w:rPr>
         <w:t xml:space="preserve"> obtenim una o una altre resposta depenent de si el nostre resultat es correcte o no.</w:t>
+      </w:r>
+      <w:r>
+        <w:rPr>
+          <w:lang w:val="ca-ES"/>
+        </w:rPr>
+        <w:t xml:space="preserve"> Si introduïm el resultat correcte obtenim unua confrimació a la pantalla tal i com es mostra a</w:t>
+      </w:r>
+      <w:r>
+        <w:rPr>
+          <w:lang w:val="ca-ES"/>
+        </w:rPr>
+        <w:fldChar w:fldCharType="begin"/>
+      </w:r>
+      <w:r>
+        <w:rPr>
+          <w:lang w:val="ca-ES"/>
+        </w:rPr>
+        <w:instrText xml:space="preserve"> REF _Ref95118952 \h </w:instrText>
+      </w:r>
+      <w:r>
+        <w:rPr>
+          <w:lang w:val="ca-ES"/>
+        </w:rPr>
+      </w:r>
+      <w:r>
+        <w:rPr>
+          <w:lang w:val="ca-ES"/>
+        </w:rPr>
+        <w:fldChar w:fldCharType="separate"/>
+      </w:r>
+      <w:r>
+        <w:t xml:space="preserve">Figura  </w:t>
+      </w:r>
+      <w:r>
+        <w:rPr>
+          <w:noProof/>
+        </w:rPr>
+        <w:t>4</w:t>
+      </w:r>
+      <w:r>
+        <w:rPr>
+          <w:lang w:val="ca-ES"/>
+        </w:rPr>
+        <w:fldChar w:fldCharType="end"/>
+      </w:r>
+      <w:r>
+        <w:rPr>
+          <w:lang w:val="ca-ES"/>
+        </w:rPr>
+        <w:t>. Mentres que si el resultat que introduïm es inferior al correcte obtindrem el missatge de la figura</w:t>
+      </w:r>
+      <w:r>
+        <w:rPr>
+          <w:lang w:val="ca-ES"/>
+        </w:rPr>
+        <w:t xml:space="preserve"> </w:t>
+      </w:r>
+      <w:r>
+        <w:rPr>
+          <w:lang w:val="ca-ES"/>
+        </w:rPr>
+        <w:fldChar w:fldCharType="begin"/>
+      </w:r>
+      <w:r>
+        <w:rPr>
+          <w:lang w:val="ca-ES"/>
+        </w:rPr>
+        <w:instrText xml:space="preserve"> REF _Ref95119210 \h </w:instrText>
+      </w:r>
+      <w:r>
+        <w:rPr>
+          <w:lang w:val="ca-ES"/>
+        </w:rPr>
+      </w:r>
+      <w:r>
+        <w:rPr>
+          <w:lang w:val="ca-ES"/>
+        </w:rPr>
+        <w:fldChar w:fldCharType="separate"/>
+      </w:r>
+      <w:r>
+        <w:t xml:space="preserve">Figura  </w:t>
+      </w:r>
+      <w:r>
+        <w:rPr>
+          <w:noProof/>
+        </w:rPr>
+        <w:t>5</w:t>
+      </w:r>
+      <w:r>
+        <w:rPr>
+          <w:lang w:val="ca-ES"/>
+        </w:rPr>
+        <w:fldChar w:fldCharType="end"/>
+      </w:r>
+      <w:r>
+        <w:rPr>
+          <w:lang w:val="ca-ES"/>
+        </w:rPr>
+        <w:t>.</w:t>
+      </w:r>
+    </w:p>
+    <w:p>
+      <w:pPr>
+        <w:keepNext/>
+        <w:jc w:val="center"/>
+      </w:pPr>
+      <w:r>
+        <w:rPr>
+          <w:noProof/>
+        </w:rPr>
+        <w:drawing>
+          <wp:inline distT="0" distB="0" distL="0" distR="0" wp14:anchorId="550E1CD3" wp14:editId="0A223136">
+            <wp:extent cx="3203866" cy="3240000"/>
+            <wp:effectExtent l="0" t="0" r="0" b="0"/>
+            <wp:docPr id="4" name="Imagen 4"/>
+            <wp:cNvGraphicFramePr>
+              <a:graphicFrameLocks xmlns:a="http://schemas.openxmlformats.org/drawingml/2006/main" noChangeAspect="1"/>
+            </wp:cNvGraphicFramePr>
+            <a:graphic xmlns:a="http://schemas.openxmlformats.org/drawingml/2006/main">
+              <a:graphicData uri="http://schemas.openxmlformats.org/drawingml/2006/picture">
+                <pic:pic xmlns:pic="http://schemas.openxmlformats.org/drawingml/2006/picture">
+                  <pic:nvPicPr>
+                    <pic:cNvPr id="1" name=""/>
+                    <pic:cNvPicPr/>
+                  </pic:nvPicPr>
+                  <pic:blipFill rotWithShape="1">
+                    <a:blip r:embed="rId17"/>
+                    <a:srcRect l="37989" t="13872" r="22840" b="15713"/>
+                    <a:stretch/>
+                  </pic:blipFill>
+                  <pic:spPr bwMode="auto">
+                    <a:xfrm>
+                      <a:off x="0" y="0"/>
+                      <a:ext cx="3203866" cy="3240000"/>
+                    </a:xfrm>
+                    <a:prstGeom prst="rect">
+                      <a:avLst/>
+                    </a:prstGeom>
+                    <a:ln>
+                      <a:noFill/>
+                    </a:ln>
+                    <a:extLst>
+                      <a:ext uri="{53640926-AAD7-44D8-BBD7-CCE9431645EC}">
+                        <a14:shadowObscured xmlns:a14="http://schemas.microsoft.com/office/drawing/2010/main"/>
+                      </a:ext>
+                    </a:extLst>
+                  </pic:spPr>
+                </pic:pic>
+              </a:graphicData>
+            </a:graphic>
+          </wp:inline>
+        </w:drawing>
+      </w:r>
+    </w:p>
+    <w:p>
+      <w:pPr>
+        <w:pStyle w:val="Descripcin"/>
+        <w:jc w:val="center"/>
+      </w:pPr>
+      <w:bookmarkStart w:id="1" w:name="_Ref95118952"/>
+      <w:r>
+        <w:t xml:space="preserve">Figura  </w:t>
+      </w:r>
+      <w:fldSimple w:instr=" SEQ Figura_ \* ARABIC ">
+        <w:r>
+          <w:rPr>
+            <w:noProof/>
+          </w:rPr>
+          <w:t>4</w:t>
+        </w:r>
+      </w:fldSimple>
+      <w:bookmarkEnd w:id="1"/>
+      <w:r>
+        <w:t>. Resultat correcte.</w:t>
+      </w:r>
+    </w:p>
+    <w:p>
+      <w:pPr>
+        <w:keepNext/>
+        <w:jc w:val="center"/>
+      </w:pPr>
+      <w:r>
+        <w:rPr>
+          <w:noProof/>
+        </w:rPr>
+        <w:lastRenderedPageBreak/>
+        <w:drawing>
+          <wp:inline distT="0" distB="0" distL="0" distR="0" wp14:anchorId="63923DE8" wp14:editId="5590A2DC">
+            <wp:extent cx="3228000" cy="3240000"/>
+            <wp:effectExtent l="0" t="0" r="0" b="0"/>
+            <wp:docPr id="5" name="Imagen 5"/>
+            <wp:cNvGraphicFramePr>
+              <a:graphicFrameLocks xmlns:a="http://schemas.openxmlformats.org/drawingml/2006/main" noChangeAspect="1"/>
+            </wp:cNvGraphicFramePr>
+            <a:graphic xmlns:a="http://schemas.openxmlformats.org/drawingml/2006/main">
+              <a:graphicData uri="http://schemas.openxmlformats.org/drawingml/2006/picture">
+                <pic:pic xmlns:pic="http://schemas.openxmlformats.org/drawingml/2006/picture">
+                  <pic:nvPicPr>
+                    <pic:cNvPr id="1" name=""/>
+                    <pic:cNvPicPr/>
+                  </pic:nvPicPr>
+                  <pic:blipFill rotWithShape="1">
+                    <a:blip r:embed="rId18"/>
+                    <a:srcRect l="37694" t="14134" r="22689" b="15182"/>
+                    <a:stretch/>
+                  </pic:blipFill>
+                  <pic:spPr bwMode="auto">
+                    <a:xfrm>
+                      <a:off x="0" y="0"/>
+                      <a:ext cx="3228000" cy="3240000"/>
+                    </a:xfrm>
+                    <a:prstGeom prst="rect">
+                      <a:avLst/>
+                    </a:prstGeom>
+                    <a:ln>
+                      <a:noFill/>
+                    </a:ln>
+                    <a:extLst>
+                      <a:ext uri="{53640926-AAD7-44D8-BBD7-CCE9431645EC}">
+                        <a14:shadowObscured xmlns:a14="http://schemas.microsoft.com/office/drawing/2010/main"/>
+                      </a:ext>
+                    </a:extLst>
+                  </pic:spPr>
+                </pic:pic>
+              </a:graphicData>
+            </a:graphic>
+          </wp:inline>
+        </w:drawing>
+      </w:r>
+    </w:p>
+    <w:p>
+      <w:pPr>
+        <w:pStyle w:val="Descripcin"/>
+        <w:jc w:val="center"/>
+      </w:pPr>
+      <w:bookmarkStart w:id="2" w:name="_Ref95119210"/>
+      <w:r>
+        <w:t xml:space="preserve">Figura  </w:t>
+      </w:r>
+      <w:fldSimple w:instr=" SEQ Figura_ \* ARABIC ">
+        <w:r>
+          <w:rPr>
+            <w:noProof/>
+          </w:rPr>
+          <w:t>5</w:t>
+        </w:r>
+      </w:fldSimple>
+      <w:bookmarkEnd w:id="2"/>
+      <w:r>
+        <w:t>. Missatge si la suma és superior al valor introduït.</w:t>
       </w:r>
     </w:p>
     <w:p/>
@@ -1844,6 +2128,7 @@
     <w:lsdException w:name="HTML Sample" w:semiHidden="1" w:unhideWhenUsed="1"/>
     <w:lsdException w:name="HTML Typewriter" w:semiHidden="1" w:unhideWhenUsed="1"/>
     <w:lsdException w:name="HTML Variable" w:semiHidden="1" w:unhideWhenUsed="1"/>
+    <w:lsdException w:name="Normal Table" w:semiHidden="1" w:unhideWhenUsed="1"/>
     <w:lsdException w:name="annotation subject" w:semiHidden="1" w:unhideWhenUsed="1"/>
     <w:lsdException w:name="No List" w:semiHidden="1" w:unhideWhenUsed="1"/>
     <w:lsdException w:name="Outline List 1" w:semiHidden="1" w:unhideWhenUsed="1"/>
@@ -1886,8 +2171,11 @@
     <w:lsdException w:name="Table Contemporary" w:semiHidden="1" w:unhideWhenUsed="1"/>
     <w:lsdException w:name="Table Elegant" w:semiHidden="1" w:unhideWhenUsed="1"/>
     <w:lsdException w:name="Table Professional" w:semiHidden="1" w:unhideWhenUsed="1"/>
+    <w:lsdException w:name="Table Subtle 1" w:semiHidden="1" w:unhideWhenUsed="1"/>
     <w:lsdException w:name="Table Subtle 2" w:semiHidden="1" w:unhideWhenUsed="1"/>
     <w:lsdException w:name="Table Web 1" w:semiHidden="1" w:unhideWhenUsed="1"/>
+    <w:lsdException w:name="Table Web 2" w:semiHidden="1" w:unhideWhenUsed="1"/>
+    <w:lsdException w:name="Table Web 3" w:semiHidden="1" w:unhideWhenUsed="1"/>
     <w:lsdException w:name="Balloon Text" w:semiHidden="1" w:unhideWhenUsed="1"/>
     <w:lsdException w:name="Table Grid" w:uiPriority="39"/>
     <w:lsdException w:name="Table Theme" w:semiHidden="1" w:unhideWhenUsed="1"/>

</xml_diff>

<commit_message>
Eding exercise 5 and initializing excercise 6
</commit_message>
<xml_diff>
--- a/guio.docx
+++ b/guio.docx
@@ -58,20 +58,83 @@
         <w:rPr>
           <w:lang w:val="ca-ES"/>
         </w:rPr>
-        <w:t>El primer exercici serà la instal·lació del nostre entorn de treball per a poder crear aplicacions amb el framework Ionic. Aquest framework permet la creació d’aplicacions per a dispositius Android, iOS, Windows i navegadors al tractar-se d’uns framework multiplataforma.</w:t>
-      </w:r>
-    </w:p>
-    <w:p>
-      <w:pPr>
-        <w:rPr>
-          <w:lang w:val="ca-ES"/>
-        </w:rPr>
-      </w:pPr>
-      <w:r>
-        <w:rPr>
-          <w:lang w:val="ca-ES"/>
-        </w:rPr>
-        <w:t>Tot i que es tracta d’un framework multiplataforma pot incorporar codi nadiu dels tres sistemes operatius amb relativa facilitat per a garantir que l’aplicació es podrà executar a cada tipus de terminal.</w:t>
+        <w:t xml:space="preserve">El primer exercici serà la instal·lació del nostre entorn de treball per a poder crear aplicacions amb el </w:t>
+      </w:r>
+      <w:r>
+        <w:t>framework</w:t>
+      </w:r>
+      <w:r>
+        <w:rPr>
+          <w:lang w:val="ca-ES"/>
+        </w:rPr>
+        <w:t xml:space="preserve"> </w:t>
+      </w:r>
+      <w:r>
+        <w:t>Ionic</w:t>
+      </w:r>
+      <w:r>
+        <w:rPr>
+          <w:lang w:val="ca-ES"/>
+        </w:rPr>
+        <w:t xml:space="preserve">. Aquest </w:t>
+      </w:r>
+      <w:r>
+        <w:rPr>
+          <w:lang w:val="ca-ES"/>
+        </w:rPr>
+        <w:t>framework</w:t>
+      </w:r>
+      <w:r>
+        <w:rPr>
+          <w:lang w:val="ca-ES"/>
+        </w:rPr>
+        <w:t xml:space="preserve"> permet la creació d’aplicacions per a dispositius </w:t>
+      </w:r>
+      <w:r>
+        <w:rPr>
+          <w:lang w:val="ca-ES"/>
+        </w:rPr>
+        <w:t>Android</w:t>
+      </w:r>
+      <w:r>
+        <w:rPr>
+          <w:lang w:val="ca-ES"/>
+        </w:rPr>
+        <w:t xml:space="preserve">, iOS, Windows i navegadors al tractar-se d’uns </w:t>
+      </w:r>
+      <w:r>
+        <w:rPr>
+          <w:lang w:val="ca-ES"/>
+        </w:rPr>
+        <w:t>framework</w:t>
+      </w:r>
+      <w:r>
+        <w:rPr>
+          <w:lang w:val="ca-ES"/>
+        </w:rPr>
+        <w:t xml:space="preserve"> multiplataforma.</w:t>
+      </w:r>
+    </w:p>
+    <w:p>
+      <w:pPr>
+        <w:rPr>
+          <w:lang w:val="ca-ES"/>
+        </w:rPr>
+      </w:pPr>
+      <w:r>
+        <w:rPr>
+          <w:lang w:val="ca-ES"/>
+        </w:rPr>
+        <w:t xml:space="preserve">Tot i que es tracta d’un </w:t>
+      </w:r>
+      <w:r>
+        <w:t>framework</w:t>
+      </w:r>
+      <w:r>
+        <w:rPr>
+          <w:lang w:val="ca-ES"/>
+        </w:rPr>
+        <w:t xml:space="preserve"> multiplataforma pot incorporar codi nadiu dels tres sistemes operatius amb relativa facilitat per a garantir que l’aplicació es podrà executar a cada tipus de terminal.</w:t>
       </w:r>
     </w:p>
     <w:p>
@@ -123,7 +186,19 @@
         <w:rPr>
           <w:lang w:val="ca-ES"/>
         </w:rPr>
-        <w:t xml:space="preserve"> i descarreguem la opció recomendada. Un cop descarregada l’aplicació executarem l’instal·lador.</w:t>
+        <w:t xml:space="preserve"> i descarreguem la opció </w:t>
+      </w:r>
+      <w:r>
+        <w:rPr>
+          <w:lang w:val="ca-ES"/>
+        </w:rPr>
+        <w:t>recomanada</w:t>
+      </w:r>
+      <w:r>
+        <w:rPr>
+          <w:lang w:val="ca-ES"/>
+        </w:rPr>
+        <w:t>. Un cop descarregada l’aplicació executarem l’instal·lador.</w:t>
       </w:r>
     </w:p>
     <w:p>
@@ -142,8 +217,14 @@
     <w:p>
       <w:pPr>
         <w:pStyle w:val="Code"/>
-      </w:pPr>
-      <w:r>
+        <w:rPr>
+          <w:lang w:val="es-ES"/>
+        </w:rPr>
+      </w:pPr>
+      <w:r>
+        <w:rPr>
+          <w:lang w:val="es-ES"/>
+        </w:rPr>
         <w:t>$node-v</w:t>
       </w:r>
     </w:p>
@@ -181,12 +262,12 @@
           <w:numId w:val="2"/>
         </w:numPr>
         <w:rPr>
-          <w:lang w:val="ca-ES"/>
-        </w:rPr>
-      </w:pPr>
-      <w:r>
-        <w:rPr>
-          <w:lang w:val="ca-ES"/>
+          <w:lang w:val="en-US"/>
+        </w:rPr>
+      </w:pPr>
+      <w:r>
+        <w:rPr>
+          <w:lang w:val="en-US"/>
         </w:rPr>
         <w:t>Ionic</w:t>
       </w:r>
@@ -201,7 +282,16 @@
         <w:rPr>
           <w:lang w:val="ca-ES"/>
         </w:rPr>
-        <w:t>Per a instal·lar Ionic obrirem el terminal i introduirem la següent línia de comandament:</w:t>
+        <w:t xml:space="preserve">Per a instal·lar </w:t>
+      </w:r>
+      <w:r>
+        <w:t>Ionic</w:t>
+      </w:r>
+      <w:r>
+        <w:rPr>
+          <w:lang w:val="ca-ES"/>
+        </w:rPr>
+        <w:t xml:space="preserve"> obrirem el terminal i introduirem la següent línia de comandament:</w:t>
       </w:r>
     </w:p>
     <w:p>
@@ -223,20 +313,50 @@
         <w:rPr>
           <w:lang w:val="ca-ES"/>
         </w:rPr>
-        <w:t>La instal·lació d’Ionic durpa uns quants minuts Durant els quals</w:t>
-      </w:r>
-      <w:r>
-        <w:rPr>
-          <w:lang w:val="ca-ES"/>
-        </w:rPr>
-        <w:t xml:space="preserve"> s’ens anirà mostrant tots els paquets que s’estan instal·lant al nostre equip. Quan la instal·lació finalitzi escriurem el següent comandament per a veure si tot s’ha instal·lat de forma correcta al nostre equip.</w:t>
+        <w:t>La instal·lació d’Ionic dur</w:t>
+      </w:r>
+      <w:r>
+        <w:rPr>
+          <w:lang w:val="ca-ES"/>
+        </w:rPr>
+        <w:t>à</w:t>
+      </w:r>
+      <w:r>
+        <w:rPr>
+          <w:lang w:val="ca-ES"/>
+        </w:rPr>
+        <w:t xml:space="preserve"> uns quants minuts Durant els quals</w:t>
+      </w:r>
+      <w:r>
+        <w:rPr>
+          <w:lang w:val="ca-ES"/>
+        </w:rPr>
+        <w:t xml:space="preserve"> </w:t>
+      </w:r>
+      <w:r>
+        <w:rPr>
+          <w:lang w:val="ca-ES"/>
+        </w:rPr>
+        <w:t>se’ns</w:t>
+      </w:r>
+      <w:r>
+        <w:rPr>
+          <w:lang w:val="ca-ES"/>
+        </w:rPr>
+        <w:t xml:space="preserve"> anirà mostrant tots els paquets que s’estan instal·lant al nostre equip. Quan la instal·lació finalitzi escriurem el següent comandament per a veure si tot s’ha instal·lat de forma correcta al nostre equip.</w:t>
       </w:r>
     </w:p>
     <w:p>
       <w:pPr>
         <w:pStyle w:val="Code"/>
-      </w:pPr>
-      <w:r>
+        <w:rPr>
+          <w:lang w:val="es-ES"/>
+        </w:rPr>
+      </w:pPr>
+      <w:r>
+        <w:rPr>
+          <w:lang w:val="es-ES"/>
+        </w:rPr>
         <w:t>$ionic –v</w:t>
       </w:r>
     </w:p>
@@ -251,7 +371,19 @@
         <w:rPr>
           <w:lang w:val="ca-ES"/>
         </w:rPr>
-        <w:t>S0ens retornarà la versió d’Ionic per línia de comandament. En cas contrari voldrà dir que la instal·lació no s’ha realitat de forma correcta.</w:t>
+        <w:t>Se</w:t>
+      </w:r>
+      <w:r>
+        <w:rPr>
+          <w:lang w:val="ca-ES"/>
+        </w:rPr>
+        <w:t>’</w:t>
+      </w:r>
+      <w:r>
+        <w:rPr>
+          <w:lang w:val="ca-ES"/>
+        </w:rPr>
+        <w:t>ns retornarà la versió d’Ionic per línia de comandament. En cas contrari voldrà dir que la instal·lació no s’ha realitat de forma correcta.</w:t>
       </w:r>
     </w:p>
     <w:p>
@@ -269,33 +401,84 @@
         <w:rPr>
           <w:lang w:val="ca-ES"/>
         </w:rPr>
-        <w:t>Visual Code</w:t>
-      </w:r>
-    </w:p>
-    <w:p>
-      <w:pPr>
-        <w:rPr>
-          <w:lang w:val="ca-ES"/>
-        </w:rPr>
-      </w:pPr>
-      <w:r>
-        <w:rPr>
-          <w:lang w:val="ca-ES"/>
-        </w:rPr>
-        <w:t>Per a facilitar la creració del codi és recomanable instal·lar un editor de text. EN aquest cas s’ha triat el IDE Visual Code al tenir inserit un terminal que permet executar ordres de comandament per a anar escalant i desenvolupant les aplicacions.</w:t>
-      </w:r>
-    </w:p>
-    <w:p>
-      <w:pPr>
-        <w:rPr>
-          <w:lang w:val="ca-ES"/>
-        </w:rPr>
-      </w:pPr>
-      <w:r>
-        <w:rPr>
-          <w:lang w:val="ca-ES"/>
-        </w:rPr>
-        <w:t xml:space="preserve">Aquest IDE es gratuït i es pot descarregar desde la seva </w:t>
+        <w:t xml:space="preserve">Visual </w:t>
+      </w:r>
+      <w:r>
+        <w:rPr>
+          <w:lang w:val="en-US"/>
+        </w:rPr>
+        <w:t>Code</w:t>
+      </w:r>
+    </w:p>
+    <w:p>
+      <w:pPr>
+        <w:rPr>
+          <w:lang w:val="ca-ES"/>
+        </w:rPr>
+      </w:pPr>
+      <w:r>
+        <w:rPr>
+          <w:lang w:val="ca-ES"/>
+        </w:rPr>
+        <w:t xml:space="preserve">Per a facilitar la </w:t>
+      </w:r>
+      <w:r>
+        <w:rPr>
+          <w:lang w:val="ca-ES"/>
+        </w:rPr>
+        <w:t>creació</w:t>
+      </w:r>
+      <w:r>
+        <w:rPr>
+          <w:lang w:val="ca-ES"/>
+        </w:rPr>
+        <w:t xml:space="preserve"> del codi és recomanable instal·lar un editor de text. EN aquest cas s’ha triat el </w:t>
+      </w:r>
+      <w:r>
+        <w:rPr>
+          <w:lang w:val="ca-ES"/>
+        </w:rPr>
+        <w:t>IDEA</w:t>
+      </w:r>
+      <w:r>
+        <w:rPr>
+          <w:lang w:val="ca-ES"/>
+        </w:rPr>
+        <w:t xml:space="preserve"> Visual </w:t>
+      </w:r>
+      <w:r>
+        <w:t>Code</w:t>
+      </w:r>
+      <w:r>
+        <w:rPr>
+          <w:lang w:val="ca-ES"/>
+        </w:rPr>
+        <w:t xml:space="preserve"> al tenir inserit un terminal que permet executar ordres de comandament per a anar escalant i desenvolupant les aplicacions.</w:t>
+      </w:r>
+    </w:p>
+    <w:p>
+      <w:pPr>
+        <w:rPr>
+          <w:lang w:val="ca-ES"/>
+        </w:rPr>
+      </w:pPr>
+      <w:r>
+        <w:rPr>
+          <w:lang w:val="ca-ES"/>
+        </w:rPr>
+        <w:t xml:space="preserve">Aquest IDE es gratuït i es pot descarregar </w:t>
+      </w:r>
+      <w:r>
+        <w:rPr>
+          <w:lang w:val="ca-ES"/>
+        </w:rPr>
+        <w:t>des de</w:t>
+      </w:r>
+      <w:r>
+        <w:rPr>
+          <w:lang w:val="ca-ES"/>
+        </w:rPr>
+        <w:t xml:space="preserve"> la seva </w:t>
       </w:r>
       <w:hyperlink r:id="rId7" w:history="1">
         <w:r>
@@ -316,15 +499,42 @@
         <w:rPr>
           <w:lang w:val="ca-ES"/>
         </w:rPr>
-        <w:t xml:space="preserve"> El IDE és gratuït i no cal que ens registrem per a poder utilitzar-ho. En cas de que es volgui, podem instal·lar qualsevol altre IDE com a podria ser Atom o un editor de text. En aquest últim cas es recomana l’editor </w:t>
+        <w:t xml:space="preserve"> El IDE és gratuït i no cal que ens registrem per a poder utilitzar-ho. En cas de que es </w:t>
+      </w:r>
+      <w:r>
+        <w:rPr>
+          <w:lang w:val="ca-ES"/>
+        </w:rPr>
+        <w:t>vulgui</w:t>
+      </w:r>
+      <w:r>
+        <w:rPr>
+          <w:lang w:val="ca-ES"/>
+        </w:rPr>
+        <w:t xml:space="preserve">, podem instal·lar qualsevol altre IDE com a podria ser </w:t>
+      </w:r>
+      <w:r>
+        <w:t>Atom</w:t>
+      </w:r>
+      <w:r>
+        <w:rPr>
+          <w:lang w:val="ca-ES"/>
+        </w:rPr>
+        <w:t xml:space="preserve"> o un editor de text. En aquest últim cas es recomana l’editor </w:t>
       </w:r>
       <w:hyperlink r:id="rId8" w:history="1">
+        <w:r>
+          <w:rPr>
+            <w:rStyle w:val="Hipervnculo"/>
+          </w:rPr>
+          <w:t>Notepad</w:t>
+        </w:r>
         <w:r>
           <w:rPr>
             <w:rStyle w:val="Hipervnculo"/>
             <w:lang w:val="ca-ES"/>
           </w:rPr>
-          <w:t>Notepad++</w:t>
+          <w:t>++</w:t>
         </w:r>
       </w:hyperlink>
       <w:r>
@@ -362,7 +572,31 @@
         <w:rPr>
           <w:lang w:val="ca-ES"/>
         </w:rPr>
-        <w:t>Un cop instal·lat tot l’entorn crearem una carpeta a la nostre unitat que contendrà totes les aplicacions que anem desenvolupant. Es recomana la creació d’aquesta carpeta per a tenir tots els nostres projectes localitzats. La creació de la carpeta la podem fer desde l’explorador de Windows o desde un terminal amb el comandament</w:t>
+        <w:t xml:space="preserve">Un cop instal·lat tot l’entorn crearem una carpeta a la nostre unitat que contendrà totes les aplicacions que anem desenvolupant. Es recomana la creació d’aquesta carpeta per a tenir tots els nostres projectes localitzats. La creació de la carpeta la podem fer </w:t>
+      </w:r>
+      <w:r>
+        <w:rPr>
+          <w:lang w:val="ca-ES"/>
+        </w:rPr>
+        <w:t>des de</w:t>
+      </w:r>
+      <w:r>
+        <w:rPr>
+          <w:lang w:val="ca-ES"/>
+        </w:rPr>
+        <w:t xml:space="preserve"> l’explorador de Windows o </w:t>
+      </w:r>
+      <w:r>
+        <w:rPr>
+          <w:lang w:val="ca-ES"/>
+        </w:rPr>
+        <w:t>des de</w:t>
+      </w:r>
+      <w:r>
+        <w:rPr>
+          <w:lang w:val="ca-ES"/>
+        </w:rPr>
+        <w:t xml:space="preserve"> un terminal amb el comandament</w:t>
       </w:r>
     </w:p>
     <w:p>
@@ -377,7 +611,31 @@
           <w:lang w:val="es-ES"/>
         </w:rPr>
         <w:lastRenderedPageBreak/>
-        <w:t>$mkdri nom-carpeta</w:t>
+        <w:t>$mkd</w:t>
+      </w:r>
+      <w:r>
+        <w:rPr>
+          <w:lang w:val="es-ES"/>
+        </w:rPr>
+        <w:t>i</w:t>
+      </w:r>
+      <w:r>
+        <w:rPr>
+          <w:lang w:val="es-ES"/>
+        </w:rPr>
+        <w:t xml:space="preserve">r </w:t>
+      </w:r>
+      <w:r>
+        <w:rPr>
+          <w:lang w:val="ca-ES"/>
+        </w:rPr>
+        <w:t>nom</w:t>
+      </w:r>
+      <w:r>
+        <w:rPr>
+          <w:lang w:val="es-ES"/>
+        </w:rPr>
+        <w:t>-carpeta</w:t>
       </w:r>
     </w:p>
     <w:p>
@@ -450,7 +708,19 @@
         <w:rPr>
           <w:lang w:val="ca-ES"/>
         </w:rPr>
-        <w:t>Aquest comandament ens crearà un esquelet buit d’una aplicació que hem anomenatn firstApp. Un cop creada l’estructura de l’aplicació escriure,</w:t>
+        <w:t xml:space="preserve">Aquest comandament ens crearà un esquelet buit d’una aplicació que hem </w:t>
+      </w:r>
+      <w:r>
+        <w:rPr>
+          <w:lang w:val="ca-ES"/>
+        </w:rPr>
+        <w:t>anomenat</w:t>
+      </w:r>
+      <w:r>
+        <w:rPr>
+          <w:lang w:val="ca-ES"/>
+        </w:rPr>
+        <w:t xml:space="preserve"> firstApp. Un cop creada l’estructura de l’aplicació escriure,</w:t>
       </w:r>
     </w:p>
     <w:p>
@@ -504,7 +774,19 @@
         <w:rPr>
           <w:lang w:val="es-ES"/>
         </w:rPr>
-        <w:t>$code .</w:t>
+        <w:t>$</w:t>
+      </w:r>
+      <w:r>
+        <w:rPr>
+          <w:lang w:val="es-ES"/>
+        </w:rPr>
+        <w:t>code</w:t>
+      </w:r>
+      <w:r>
+        <w:rPr>
+          <w:lang w:val="es-ES"/>
+        </w:rPr>
+        <w:t xml:space="preserve"> .</w:t>
       </w:r>
     </w:p>
     <w:p>
@@ -518,13 +800,37 @@
         <w:rPr>
           <w:lang w:val="ca-ES"/>
         </w:rPr>
-        <w:t xml:space="preserve">Aquest útim comandament ens obrirà el nostre projecta a </w:t>
-      </w:r>
-      <w:r>
-        <w:rPr>
-          <w:lang w:val="ca-ES"/>
-        </w:rPr>
-        <w:t xml:space="preserve">Visual Code. Aquesta primera aplicació es pot descarregar de forma gratuïta des del </w:t>
+        <w:t xml:space="preserve">Aquest </w:t>
+      </w:r>
+      <w:r>
+        <w:rPr>
+          <w:lang w:val="ca-ES"/>
+        </w:rPr>
+        <w:t>últim</w:t>
+      </w:r>
+      <w:r>
+        <w:rPr>
+          <w:lang w:val="ca-ES"/>
+        </w:rPr>
+        <w:t xml:space="preserve"> comandament ens obrirà el nostre projecta a </w:t>
+      </w:r>
+      <w:r>
+        <w:rPr>
+          <w:lang w:val="ca-ES"/>
+        </w:rPr>
+        <w:t xml:space="preserve">Visual </w:t>
+      </w:r>
+      <w:r>
+        <w:rPr>
+          <w:lang w:val="ca-ES"/>
+        </w:rPr>
+        <w:t>Codi</w:t>
+      </w:r>
+      <w:r>
+        <w:rPr>
+          <w:lang w:val="ca-ES"/>
+        </w:rPr>
+        <w:t xml:space="preserve">. Aquesta primera aplicació es pot descarregar de forma gratuïta des del </w:t>
       </w:r>
       <w:hyperlink r:id="rId9" w:history="1">
         <w:r>
@@ -670,7 +976,19 @@
         <w:rPr>
           <w:lang w:val="ca-ES"/>
         </w:rPr>
-        <w:t>L’aplicació que acabem de descarregar és l’esuqelet de la futura aplicació. Per a veure l’aspecte actual de l’aplicació obrirem un terminal i escriurem el següent comandament:</w:t>
+        <w:t>L’aplicació que acabem de descarregar és l’esq</w:t>
+      </w:r>
+      <w:r>
+        <w:rPr>
+          <w:lang w:val="ca-ES"/>
+        </w:rPr>
+        <w:t>u</w:t>
+      </w:r>
+      <w:r>
+        <w:rPr>
+          <w:lang w:val="ca-ES"/>
+        </w:rPr>
+        <w:t>elet de la futura aplicació. Per a veure l’aspecte actual de l’aplicació obrirem un terminal i escriurem el següent comandament:</w:t>
       </w:r>
     </w:p>
     <w:p>
@@ -684,7 +1002,19 @@
         <w:rPr>
           <w:lang w:val="es-ES"/>
         </w:rPr>
-        <w:t>$ionic serve</w:t>
+        <w:t>$</w:t>
+      </w:r>
+      <w:r>
+        <w:rPr>
+          <w:lang w:val="es-ES"/>
+        </w:rPr>
+        <w:t>ionic</w:t>
+      </w:r>
+      <w:r>
+        <w:rPr>
+          <w:lang w:val="es-ES"/>
+        </w:rPr>
+        <w:t xml:space="preserve"> serve</w:t>
       </w:r>
     </w:p>
     <w:p>
@@ -698,7 +1028,19 @@
         <w:rPr>
           <w:lang w:val="ca-ES"/>
         </w:rPr>
-        <w:t>Al cap d’uns minuts s’ens obrirà el navegador d’internet que tenim per defecte i ens mostrarà l’aplicaci</w:t>
+        <w:t xml:space="preserve">Al cap d’uns minuts </w:t>
+      </w:r>
+      <w:r>
+        <w:rPr>
+          <w:lang w:val="ca-ES"/>
+        </w:rPr>
+        <w:t>se’ns</w:t>
+      </w:r>
+      <w:r>
+        <w:rPr>
+          <w:lang w:val="ca-ES"/>
+        </w:rPr>
+        <w:t xml:space="preserve"> obrirà el navegador d’internet que tenim per defecte i ens mostrarà l’aplicaci</w:t>
       </w:r>
       <w:r>
         <w:rPr>
@@ -794,7 +1136,13 @@
         <w:fldChar w:fldCharType="end"/>
       </w:r>
       <w:r>
-        <w:t>. Aplicació web.</w:t>
+        <w:t xml:space="preserve">. </w:t>
+      </w:r>
+      <w:r>
+        <w:t>Aplicación</w:t>
+      </w:r>
+      <w:r>
+        <w:t xml:space="preserve"> web.</w:t>
       </w:r>
     </w:p>
     <w:p>
@@ -808,7 +1156,31 @@
         <w:rPr>
           <w:lang w:val="ca-ES"/>
         </w:rPr>
-        <w:t xml:space="preserve">En cas de que volguem veure la seva apariència a un dispositiu mòbil </w:t>
+        <w:t xml:space="preserve">En cas de que </w:t>
+      </w:r>
+      <w:r>
+        <w:rPr>
+          <w:lang w:val="ca-ES"/>
+        </w:rPr>
+        <w:t>vulguem</w:t>
+      </w:r>
+      <w:r>
+        <w:rPr>
+          <w:lang w:val="ca-ES"/>
+        </w:rPr>
+        <w:t xml:space="preserve"> veure la seva </w:t>
+      </w:r>
+      <w:r>
+        <w:rPr>
+          <w:lang w:val="ca-ES"/>
+        </w:rPr>
+        <w:t>experiència</w:t>
+      </w:r>
+      <w:r>
+        <w:rPr>
+          <w:lang w:val="ca-ES"/>
+        </w:rPr>
+        <w:t xml:space="preserve"> a un dispositiu mòbil </w:t>
       </w:r>
       <w:r>
         <w:rPr>
@@ -860,7 +1232,19 @@
         <w:rPr>
           <w:lang w:val="es-ES"/>
         </w:rPr>
-        <w:t>$ionic serve –l</w:t>
+        <w:t>$</w:t>
+      </w:r>
+      <w:r>
+        <w:rPr>
+          <w:lang w:val="es-ES"/>
+        </w:rPr>
+        <w:t>ionic</w:t>
+      </w:r>
+      <w:r>
+        <w:rPr>
+          <w:lang w:val="es-ES"/>
+        </w:rPr>
+        <w:t xml:space="preserve"> serve –l</w:t>
       </w:r>
     </w:p>
     <w:p>
@@ -874,7 +1258,16 @@
         <w:rPr>
           <w:lang w:val="ca-ES"/>
         </w:rPr>
-        <w:t>Es tornarà a obrir un navegador d’internet però veurem l’aplicació dins d’un terminal iOS i un Android.</w:t>
+        <w:t xml:space="preserve">Es tornarà a obrir un navegador d’internet però veurem l’aplicació dins d’un terminal iOS i un </w:t>
+      </w:r>
+      <w:r>
+        <w:t>Android</w:t>
+      </w:r>
+      <w:r>
+        <w:rPr>
+          <w:lang w:val="ca-ES"/>
+        </w:rPr>
+        <w:t>.</w:t>
       </w:r>
     </w:p>
     <w:p>
@@ -1546,6 +1939,11 @@
       </w:r>
     </w:p>
     <w:p>
+      <w:r>
+        <w:t>Descripció de l’aplicaciño</w:t>
+      </w:r>
+    </w:p>
+    <w:p>
       <w:pPr>
         <w:keepNext/>
         <w:jc w:val="center"/>
@@ -1621,7 +2019,3785 @@
         <w:t>. Missatge si la suma és superior al valor introduït.</w:t>
       </w:r>
     </w:p>
-    <w:p/>
+    <w:p>
+      <w:pPr>
+        <w:pStyle w:val="Ttulo2"/>
+        <w:numPr>
+          <w:ilvl w:val="0"/>
+          <w:numId w:val="4"/>
+        </w:numPr>
+      </w:pPr>
+      <w:r>
+        <w:t>Descripció de l’aplicació</w:t>
+      </w:r>
+    </w:p>
+    <w:p>
+      <w:r>
+        <w:t xml:space="preserve">Ara mateix, com ja hem vist, si introuduïm un valor al prèmer el botó de comprobació s’ens mostra un missatge sobre si el valor introduït es correcte o no. </w:t>
+      </w:r>
+    </w:p>
+    <w:p>
+      <w:r>
+        <w:t xml:space="preserve">La lògica d’aquest procediment es pot observar al fitxer </w:t>
+      </w:r>
+      <w:hyperlink r:id="rId19" w:history="1">
+        <w:r>
+          <w:rPr>
+            <w:b/>
+            <w:bCs/>
+          </w:rPr>
+          <w:t>home.page.ts</w:t>
+        </w:r>
+      </w:hyperlink>
+      <w:r>
+        <w:t xml:space="preserve"> que es troba a la carpeta </w:t>
+      </w:r>
+      <w:r>
+        <w:rPr>
+          <w:b/>
+          <w:bCs/>
+        </w:rPr>
+        <w:t>src/app/home</w:t>
+      </w:r>
+      <w:r>
+        <w:t xml:space="preserve">. Si obrim aquest fitxer i mirem la funció </w:t>
+      </w:r>
+      <w:r>
+        <w:rPr>
+          <w:b/>
+          <w:bCs/>
+        </w:rPr>
+        <w:t>checkAnswer()</w:t>
+      </w:r>
+      <w:r>
+        <w:t xml:space="preserve"> veiem que aquesta està conformada per un bucle </w:t>
+      </w:r>
+      <w:r>
+        <w:rPr>
+          <w:b/>
+          <w:bCs/>
+        </w:rPr>
+        <w:t>if</w:t>
+      </w:r>
+      <w:r>
+        <w:rPr>
+          <w:b/>
+          <w:bCs/>
+        </w:rPr>
+        <w:t xml:space="preserve"> - else if</w:t>
+      </w:r>
+      <w:r>
+        <w:t>.</w:t>
+      </w:r>
+    </w:p>
+    <w:p>
+      <w:pPr>
+        <w:rPr>
+          <w:lang w:val="en-US"/>
+        </w:rPr>
+      </w:pPr>
+      <w:r>
+        <w:t xml:space="preserve">A dins d’un bucle </w:t>
+      </w:r>
+      <w:r>
+        <w:rPr>
+          <w:b/>
+          <w:bCs/>
+        </w:rPr>
+        <w:t>if</w:t>
+      </w:r>
+      <w:r>
+        <w:t xml:space="preserve"> (si) s’entra quan es cumpleix la condició que hi ha dins dels parèntesis. </w:t>
+      </w:r>
+      <w:r>
+        <w:rPr>
+          <w:lang w:val="en-US"/>
+        </w:rPr>
+        <w:t>Per exemple, el primer bucle if diu:</w:t>
+      </w:r>
+    </w:p>
+    <w:p>
+      <w:pPr>
+        <w:shd w:val="clear" w:color="auto" w:fill="1E1E1E"/>
+        <w:spacing w:after="0" w:line="285" w:lineRule="atLeast"/>
+        <w:rPr>
+          <w:rFonts w:ascii="Consolas" w:eastAsia="Times New Roman" w:hAnsi="Consolas" w:cs="Times New Roman"/>
+          <w:color w:val="D4D4D4"/>
+          <w:sz w:val="21"/>
+          <w:szCs w:val="21"/>
+          <w:lang w:val="en-US" w:eastAsia="es-ES"/>
+        </w:rPr>
+      </w:pPr>
+      <w:r>
+        <w:rPr>
+          <w:rFonts w:ascii="Consolas" w:eastAsia="Times New Roman" w:hAnsi="Consolas" w:cs="Times New Roman"/>
+          <w:color w:val="C586C0"/>
+          <w:sz w:val="21"/>
+          <w:szCs w:val="21"/>
+          <w:lang w:val="en-US" w:eastAsia="es-ES"/>
+        </w:rPr>
+        <w:t>if</w:t>
+      </w:r>
+      <w:r>
+        <w:rPr>
+          <w:rFonts w:ascii="Consolas" w:eastAsia="Times New Roman" w:hAnsi="Consolas" w:cs="Times New Roman"/>
+          <w:color w:val="D4D4D4"/>
+          <w:sz w:val="21"/>
+          <w:szCs w:val="21"/>
+          <w:lang w:val="en-US" w:eastAsia="es-ES"/>
+        </w:rPr>
+        <w:t>(</w:t>
+      </w:r>
+      <w:r>
+        <w:rPr>
+          <w:rFonts w:ascii="Consolas" w:eastAsia="Times New Roman" w:hAnsi="Consolas" w:cs="Times New Roman"/>
+          <w:color w:val="569CD6"/>
+          <w:sz w:val="21"/>
+          <w:szCs w:val="21"/>
+          <w:lang w:val="en-US" w:eastAsia="es-ES"/>
+        </w:rPr>
+        <w:t>this</w:t>
+      </w:r>
+      <w:r>
+        <w:rPr>
+          <w:rFonts w:ascii="Consolas" w:eastAsia="Times New Roman" w:hAnsi="Consolas" w:cs="Times New Roman"/>
+          <w:color w:val="D4D4D4"/>
+          <w:sz w:val="21"/>
+          <w:szCs w:val="21"/>
+          <w:lang w:val="en-US" w:eastAsia="es-ES"/>
+        </w:rPr>
+        <w:t>.</w:t>
+      </w:r>
+      <w:r>
+        <w:rPr>
+          <w:rFonts w:ascii="Consolas" w:eastAsia="Times New Roman" w:hAnsi="Consolas" w:cs="Times New Roman"/>
+          <w:color w:val="9CDCFE"/>
+          <w:sz w:val="21"/>
+          <w:szCs w:val="21"/>
+          <w:lang w:val="en-US" w:eastAsia="es-ES"/>
+        </w:rPr>
+        <w:t>sum</w:t>
+      </w:r>
+      <w:r>
+        <w:rPr>
+          <w:rFonts w:ascii="Consolas" w:eastAsia="Times New Roman" w:hAnsi="Consolas" w:cs="Times New Roman"/>
+          <w:color w:val="D4D4D4"/>
+          <w:sz w:val="21"/>
+          <w:szCs w:val="21"/>
+          <w:lang w:val="en-US" w:eastAsia="es-ES"/>
+        </w:rPr>
+        <w:t xml:space="preserve"> == </w:t>
+      </w:r>
+      <w:r>
+        <w:rPr>
+          <w:rFonts w:ascii="Consolas" w:eastAsia="Times New Roman" w:hAnsi="Consolas" w:cs="Times New Roman"/>
+          <w:color w:val="569CD6"/>
+          <w:sz w:val="21"/>
+          <w:szCs w:val="21"/>
+          <w:lang w:val="en-US" w:eastAsia="es-ES"/>
+        </w:rPr>
+        <w:t>this</w:t>
+      </w:r>
+      <w:r>
+        <w:rPr>
+          <w:rFonts w:ascii="Consolas" w:eastAsia="Times New Roman" w:hAnsi="Consolas" w:cs="Times New Roman"/>
+          <w:color w:val="D4D4D4"/>
+          <w:sz w:val="21"/>
+          <w:szCs w:val="21"/>
+          <w:lang w:val="en-US" w:eastAsia="es-ES"/>
+        </w:rPr>
+        <w:t>.</w:t>
+      </w:r>
+      <w:r>
+        <w:rPr>
+          <w:rFonts w:ascii="Consolas" w:eastAsia="Times New Roman" w:hAnsi="Consolas" w:cs="Times New Roman"/>
+          <w:color w:val="9CDCFE"/>
+          <w:sz w:val="21"/>
+          <w:szCs w:val="21"/>
+          <w:lang w:val="en-US" w:eastAsia="es-ES"/>
+        </w:rPr>
+        <w:t>num</w:t>
+      </w:r>
+      <w:r>
+        <w:rPr>
+          <w:rFonts w:ascii="Consolas" w:eastAsia="Times New Roman" w:hAnsi="Consolas" w:cs="Times New Roman"/>
+          <w:color w:val="D4D4D4"/>
+          <w:sz w:val="21"/>
+          <w:szCs w:val="21"/>
+          <w:lang w:val="en-US" w:eastAsia="es-ES"/>
+        </w:rPr>
+        <w:t>){</w:t>
+      </w:r>
+    </w:p>
+    <w:p>
+      <w:pPr>
+        <w:shd w:val="clear" w:color="auto" w:fill="1E1E1E"/>
+        <w:spacing w:after="0" w:line="285" w:lineRule="atLeast"/>
+        <w:ind w:firstLine="708"/>
+        <w:rPr>
+          <w:rFonts w:ascii="Consolas" w:eastAsia="Times New Roman" w:hAnsi="Consolas" w:cs="Times New Roman"/>
+          <w:color w:val="D4D4D4"/>
+          <w:sz w:val="21"/>
+          <w:szCs w:val="21"/>
+          <w:lang w:eastAsia="es-ES"/>
+        </w:rPr>
+      </w:pPr>
+      <w:r>
+        <w:rPr>
+          <w:rFonts w:ascii="Consolas" w:eastAsia="Times New Roman" w:hAnsi="Consolas" w:cs="Times New Roman"/>
+          <w:color w:val="569CD6"/>
+          <w:sz w:val="21"/>
+          <w:szCs w:val="21"/>
+          <w:lang w:eastAsia="es-ES"/>
+        </w:rPr>
+        <w:t>this</w:t>
+      </w:r>
+      <w:r>
+        <w:rPr>
+          <w:rFonts w:ascii="Consolas" w:eastAsia="Times New Roman" w:hAnsi="Consolas" w:cs="Times New Roman"/>
+          <w:color w:val="D4D4D4"/>
+          <w:sz w:val="21"/>
+          <w:szCs w:val="21"/>
+          <w:lang w:eastAsia="es-ES"/>
+        </w:rPr>
+        <w:t>.</w:t>
+      </w:r>
+      <w:r>
+        <w:rPr>
+          <w:rFonts w:ascii="Consolas" w:eastAsia="Times New Roman" w:hAnsi="Consolas" w:cs="Times New Roman"/>
+          <w:color w:val="9CDCFE"/>
+          <w:sz w:val="21"/>
+          <w:szCs w:val="21"/>
+          <w:lang w:eastAsia="es-ES"/>
+        </w:rPr>
+        <w:t>result</w:t>
+      </w:r>
+      <w:r>
+        <w:rPr>
+          <w:rFonts w:ascii="Consolas" w:eastAsia="Times New Roman" w:hAnsi="Consolas" w:cs="Times New Roman"/>
+          <w:color w:val="D4D4D4"/>
+          <w:sz w:val="21"/>
+          <w:szCs w:val="21"/>
+          <w:lang w:eastAsia="es-ES"/>
+        </w:rPr>
+        <w:t>=</w:t>
+      </w:r>
+      <w:r>
+        <w:rPr>
+          <w:rFonts w:ascii="Consolas" w:eastAsia="Times New Roman" w:hAnsi="Consolas" w:cs="Times New Roman"/>
+          <w:color w:val="569CD6"/>
+          <w:sz w:val="21"/>
+          <w:szCs w:val="21"/>
+          <w:lang w:eastAsia="es-ES"/>
+        </w:rPr>
+        <w:t>this</w:t>
+      </w:r>
+      <w:r>
+        <w:rPr>
+          <w:rFonts w:ascii="Consolas" w:eastAsia="Times New Roman" w:hAnsi="Consolas" w:cs="Times New Roman"/>
+          <w:color w:val="D4D4D4"/>
+          <w:sz w:val="21"/>
+          <w:szCs w:val="21"/>
+          <w:lang w:eastAsia="es-ES"/>
+        </w:rPr>
+        <w:t>.</w:t>
+      </w:r>
+      <w:r>
+        <w:rPr>
+          <w:rFonts w:ascii="Consolas" w:eastAsia="Times New Roman" w:hAnsi="Consolas" w:cs="Times New Roman"/>
+          <w:color w:val="9CDCFE"/>
+          <w:sz w:val="21"/>
+          <w:szCs w:val="21"/>
+          <w:lang w:eastAsia="es-ES"/>
+        </w:rPr>
+        <w:t>resultArray</w:t>
+      </w:r>
+      <w:r>
+        <w:rPr>
+          <w:rFonts w:ascii="Consolas" w:eastAsia="Times New Roman" w:hAnsi="Consolas" w:cs="Times New Roman"/>
+          <w:color w:val="D4D4D4"/>
+          <w:sz w:val="21"/>
+          <w:szCs w:val="21"/>
+          <w:lang w:eastAsia="es-ES"/>
+        </w:rPr>
+        <w:t>[</w:t>
+      </w:r>
+      <w:r>
+        <w:rPr>
+          <w:rFonts w:ascii="Consolas" w:eastAsia="Times New Roman" w:hAnsi="Consolas" w:cs="Times New Roman"/>
+          <w:color w:val="B5CEA8"/>
+          <w:sz w:val="21"/>
+          <w:szCs w:val="21"/>
+          <w:lang w:eastAsia="es-ES"/>
+        </w:rPr>
+        <w:t>0</w:t>
+      </w:r>
+      <w:r>
+        <w:rPr>
+          <w:rFonts w:ascii="Consolas" w:eastAsia="Times New Roman" w:hAnsi="Consolas" w:cs="Times New Roman"/>
+          <w:color w:val="D4D4D4"/>
+          <w:sz w:val="21"/>
+          <w:szCs w:val="21"/>
+          <w:lang w:eastAsia="es-ES"/>
+        </w:rPr>
+        <w:t>];</w:t>
+      </w:r>
+    </w:p>
+    <w:p>
+      <w:pPr>
+        <w:shd w:val="clear" w:color="auto" w:fill="1E1E1E"/>
+        <w:spacing w:after="0" w:line="285" w:lineRule="atLeast"/>
+        <w:rPr>
+          <w:rFonts w:ascii="Consolas" w:eastAsia="Times New Roman" w:hAnsi="Consolas" w:cs="Times New Roman"/>
+          <w:color w:val="D4D4D4"/>
+          <w:sz w:val="21"/>
+          <w:szCs w:val="21"/>
+          <w:lang w:eastAsia="es-ES"/>
+        </w:rPr>
+      </w:pPr>
+      <w:r>
+        <w:rPr>
+          <w:rFonts w:ascii="Consolas" w:eastAsia="Times New Roman" w:hAnsi="Consolas" w:cs="Times New Roman"/>
+          <w:color w:val="D4D4D4"/>
+          <w:sz w:val="21"/>
+          <w:szCs w:val="21"/>
+          <w:lang w:eastAsia="es-ES"/>
+        </w:rPr>
+        <w:t>}</w:t>
+      </w:r>
+    </w:p>
+    <w:p>
+      <w:pPr>
+        <w:spacing w:before="240"/>
+      </w:pPr>
+      <w:r>
+        <w:t xml:space="preserve">A les línias superiors s’està dient: </w:t>
+      </w:r>
+      <w:r>
+        <w:rPr>
+          <w:b/>
+          <w:bCs/>
+        </w:rPr>
+        <w:t>if</w:t>
+      </w:r>
+      <w:r>
+        <w:t xml:space="preserve"> (si) el valor de la variable </w:t>
+      </w:r>
+      <w:r>
+        <w:rPr>
+          <w:b/>
+          <w:bCs/>
+        </w:rPr>
+        <w:t>sum</w:t>
+      </w:r>
+      <w:r>
+        <w:t xml:space="preserve"> (suma dels nombre= és igual </w:t>
+      </w:r>
+      <w:r>
+        <w:rPr>
+          <w:b/>
+          <w:bCs/>
+        </w:rPr>
+        <w:t>(==</w:t>
+      </w:r>
+      <w:r>
+        <w:t xml:space="preserve">) al valor de la variable </w:t>
+      </w:r>
+      <w:r>
+        <w:rPr>
+          <w:b/>
+          <w:bCs/>
+        </w:rPr>
+        <w:t>num</w:t>
+      </w:r>
+      <w:r>
+        <w:t xml:space="preserve"> (valor introduït) llavors</w:t>
+      </w:r>
+      <w:r>
+        <w:t xml:space="preserve"> la variable </w:t>
+      </w:r>
+      <w:r>
+        <w:rPr>
+          <w:b/>
+          <w:bCs/>
+        </w:rPr>
+        <w:t>result</w:t>
+      </w:r>
+      <w:r>
+        <w:t xml:space="preserve"> agafa el primer valor de l’array </w:t>
+      </w:r>
+      <w:r>
+        <w:rPr>
+          <w:b/>
+          <w:bCs/>
+        </w:rPr>
+        <w:t>resultArray</w:t>
+      </w:r>
+      <w:r>
+        <w:t>.</w:t>
+      </w:r>
+    </w:p>
+    <w:p>
+      <w:pPr>
+        <w:spacing w:before="240"/>
+      </w:pPr>
+      <w:r>
+        <w:t xml:space="preserve">LA següent condició que es mostra </w:t>
+      </w:r>
+      <w:r>
+        <w:rPr>
+          <w:b/>
+          <w:bCs/>
+        </w:rPr>
+        <w:t>else if</w:t>
+      </w:r>
+      <w:r>
+        <w:t xml:space="preserve"> indica que en cas de que la primera condició no es cumpleixi es revisi la segona; però que si la primera es compleix no es revisi la segona.</w:t>
+      </w:r>
+    </w:p>
+    <w:p>
+      <w:pPr>
+        <w:spacing w:before="240"/>
+      </w:pPr>
+      <w:r>
+        <w:t>Sobre els array comentar que el primer element ocupa la posició 0 de l’array, ja que en programació es té en compte el nombre 0. La definició de l’array es por observar al lloc on estan declarades totes les variables.</w:t>
+      </w:r>
+    </w:p>
+    <w:p>
+      <w:pPr>
+        <w:pStyle w:val="Ttulo2"/>
+        <w:numPr>
+          <w:ilvl w:val="0"/>
+          <w:numId w:val="4"/>
+        </w:numPr>
+      </w:pPr>
+      <w:r>
+        <w:t>Descripció</w:t>
+      </w:r>
+    </w:p>
+    <w:p>
+      <w:r>
+        <w:t>Si executem l’aplicació i introduïm un valor</w:t>
+      </w:r>
+      <w:r>
+        <w:t xml:space="preserve"> superior al valor de la suma no s’ens retorna cap missatge</w:t>
+      </w:r>
+      <w:r>
+        <w:t xml:space="preserve">. L’excercici consisteix en retoca la variable </w:t>
+      </w:r>
+      <w:r>
+        <w:rPr>
+          <w:b/>
+          <w:bCs/>
+        </w:rPr>
+        <w:t>resultArray</w:t>
+      </w:r>
+      <w:r>
+        <w:t xml:space="preserve"> i la funció </w:t>
+      </w:r>
+      <w:r>
+        <w:rPr>
+          <w:b/>
+          <w:bCs/>
+        </w:rPr>
+        <w:t>checkAnswer( )</w:t>
+      </w:r>
+      <w:r>
+        <w:t xml:space="preserve"> per </w:t>
+      </w:r>
+      <w:r>
+        <w:lastRenderedPageBreak/>
+        <w:t>que es retorni el missatge: T’has passat de llarg!. Per això caldrà que es retoqui el codi on hi ha el comentari TODO.</w:t>
+      </w:r>
+    </w:p>
+    <w:p>
+      <w:r>
+        <w:t>Un cop finalitzat i executant l’aplicació la resposta en pantalla hauria de ser la següent.</w:t>
+      </w:r>
+    </w:p>
+    <w:p>
+      <w:pPr>
+        <w:keepNext/>
+        <w:jc w:val="center"/>
+      </w:pPr>
+      <w:r>
+        <w:rPr>
+          <w:noProof/>
+        </w:rPr>
+        <w:drawing>
+          <wp:inline distT="0" distB="0" distL="0" distR="0" wp14:anchorId="698889F6" wp14:editId="4405D860">
+            <wp:extent cx="3215730" cy="3240000"/>
+            <wp:effectExtent l="0" t="0" r="3810" b="0"/>
+            <wp:docPr id="6" name="Imagen 6"/>
+            <wp:cNvGraphicFramePr>
+              <a:graphicFrameLocks xmlns:a="http://schemas.openxmlformats.org/drawingml/2006/main" noChangeAspect="1"/>
+            </wp:cNvGraphicFramePr>
+            <a:graphic xmlns:a="http://schemas.openxmlformats.org/drawingml/2006/main">
+              <a:graphicData uri="http://schemas.openxmlformats.org/drawingml/2006/picture">
+                <pic:pic xmlns:pic="http://schemas.openxmlformats.org/drawingml/2006/picture">
+                  <pic:nvPicPr>
+                    <pic:cNvPr id="1" name=""/>
+                    <pic:cNvPicPr/>
+                  </pic:nvPicPr>
+                  <pic:blipFill rotWithShape="1">
+                    <a:blip r:embed="rId20"/>
+                    <a:srcRect l="37989" t="13872" r="22987" b="16237"/>
+                    <a:stretch/>
+                  </pic:blipFill>
+                  <pic:spPr bwMode="auto">
+                    <a:xfrm>
+                      <a:off x="0" y="0"/>
+                      <a:ext cx="3215730" cy="3240000"/>
+                    </a:xfrm>
+                    <a:prstGeom prst="rect">
+                      <a:avLst/>
+                    </a:prstGeom>
+                    <a:ln>
+                      <a:noFill/>
+                    </a:ln>
+                    <a:extLst>
+                      <a:ext uri="{53640926-AAD7-44D8-BBD7-CCE9431645EC}">
+                        <a14:shadowObscured xmlns:a14="http://schemas.microsoft.com/office/drawing/2010/main"/>
+                      </a:ext>
+                    </a:extLst>
+                  </pic:spPr>
+                </pic:pic>
+              </a:graphicData>
+            </a:graphic>
+          </wp:inline>
+        </w:drawing>
+      </w:r>
+    </w:p>
+    <w:p>
+      <w:pPr>
+        <w:pStyle w:val="Descripcin"/>
+        <w:jc w:val="center"/>
+      </w:pPr>
+      <w:r>
+        <w:t xml:space="preserve">Figura  </w:t>
+      </w:r>
+      <w:fldSimple w:instr=" SEQ Figura_ \* ARABIC ">
+        <w:r>
+          <w:rPr>
+            <w:noProof/>
+          </w:rPr>
+          <w:t>6</w:t>
+        </w:r>
+      </w:fldSimple>
+      <w:r>
+        <w:t>. Missatge per un valor més gran.</w:t>
+      </w:r>
+    </w:p>
+    <w:p>
+      <w:pPr>
+        <w:rPr>
+          <w:i/>
+          <w:iCs/>
+          <w:color w:val="44546A" w:themeColor="text2"/>
+          <w:sz w:val="18"/>
+          <w:szCs w:val="18"/>
+        </w:rPr>
+      </w:pPr>
+      <w:r>
+        <w:br w:type="page"/>
+      </w:r>
+    </w:p>
+    <w:p>
+      <w:pPr>
+        <w:pStyle w:val="Ttulo1"/>
+      </w:pPr>
+      <w:r>
+        <w:lastRenderedPageBreak/>
+        <w:t>Excercici 4</w:t>
+      </w:r>
+    </w:p>
+    <w:p>
+      <w:pPr>
+        <w:pStyle w:val="Ttulo2"/>
+        <w:numPr>
+          <w:ilvl w:val="0"/>
+          <w:numId w:val="5"/>
+        </w:numPr>
+      </w:pPr>
+      <w:r>
+        <w:t>Introducció</w:t>
+      </w:r>
+    </w:p>
+    <w:p>
+      <w:r>
+        <w:t>En aquest quart exercici farem que aparegui un dibuix amb la frase quan la resposta és incorrecte, per a donar una sortida gràfica al usuari. Com sempre, farem que la imatge sigui accessible, encara que en aquest cas la image serà decorativa i podriem evitar que el lector de pantalla la tinguès en conte.</w:t>
+      </w:r>
+    </w:p>
+    <w:p>
+      <w:r>
+        <w:t xml:space="preserve">Per a fer l’excercic descarregarem el codi inicial del </w:t>
+      </w:r>
+      <w:hyperlink r:id="rId21" w:history="1">
+        <w:r>
+          <w:rPr>
+            <w:rStyle w:val="Hipervnculo"/>
+          </w:rPr>
+          <w:t>repositori de github de bcnitb</w:t>
+        </w:r>
+      </w:hyperlink>
+      <w:r>
+        <w:t xml:space="preserve"> i</w:t>
+      </w:r>
+      <w:r>
+        <w:t xml:space="preserve"> executarem l’aplicació per a veure el seu aspecte.</w:t>
+      </w:r>
+    </w:p>
+    <w:p>
+      <w:pPr>
+        <w:keepNext/>
+        <w:jc w:val="center"/>
+      </w:pPr>
+      <w:r>
+        <w:rPr>
+          <w:noProof/>
+        </w:rPr>
+        <w:drawing>
+          <wp:inline distT="0" distB="0" distL="0" distR="0" wp14:anchorId="346C2C3E" wp14:editId="5D94F8D7">
+            <wp:extent cx="3180221" cy="3240000"/>
+            <wp:effectExtent l="0" t="0" r="1270" b="0"/>
+            <wp:docPr id="7" name="Imagen 7"/>
+            <wp:cNvGraphicFramePr>
+              <a:graphicFrameLocks xmlns:a="http://schemas.openxmlformats.org/drawingml/2006/main" noChangeAspect="1"/>
+            </wp:cNvGraphicFramePr>
+            <a:graphic xmlns:a="http://schemas.openxmlformats.org/drawingml/2006/main">
+              <a:graphicData uri="http://schemas.openxmlformats.org/drawingml/2006/picture">
+                <pic:pic xmlns:pic="http://schemas.openxmlformats.org/drawingml/2006/picture">
+                  <pic:nvPicPr>
+                    <pic:cNvPr id="1" name=""/>
+                    <pic:cNvPicPr/>
+                  </pic:nvPicPr>
+                  <pic:blipFill rotWithShape="1">
+                    <a:blip r:embed="rId22"/>
+                    <a:srcRect l="37695" t="13872" r="23135" b="15190"/>
+                    <a:stretch/>
+                  </pic:blipFill>
+                  <pic:spPr bwMode="auto">
+                    <a:xfrm>
+                      <a:off x="0" y="0"/>
+                      <a:ext cx="3180221" cy="3240000"/>
+                    </a:xfrm>
+                    <a:prstGeom prst="rect">
+                      <a:avLst/>
+                    </a:prstGeom>
+                    <a:ln>
+                      <a:noFill/>
+                    </a:ln>
+                    <a:extLst>
+                      <a:ext uri="{53640926-AAD7-44D8-BBD7-CCE9431645EC}">
+                        <a14:shadowObscured xmlns:a14="http://schemas.microsoft.com/office/drawing/2010/main"/>
+                      </a:ext>
+                    </a:extLst>
+                  </pic:spPr>
+                </pic:pic>
+              </a:graphicData>
+            </a:graphic>
+          </wp:inline>
+        </w:drawing>
+      </w:r>
+    </w:p>
+    <w:p>
+      <w:pPr>
+        <w:pStyle w:val="Descripcin"/>
+        <w:jc w:val="center"/>
+      </w:pPr>
+      <w:r>
+        <w:t xml:space="preserve">Figura  </w:t>
+      </w:r>
+      <w:fldSimple w:instr=" SEQ Figura_ \* ARABIC ">
+        <w:r>
+          <w:rPr>
+            <w:noProof/>
+          </w:rPr>
+          <w:t>7</w:t>
+        </w:r>
+      </w:fldSimple>
+      <w:r>
+        <w:t>. Animació d'encert.</w:t>
+      </w:r>
+    </w:p>
+    <w:p>
+      <w:pPr>
+        <w:pStyle w:val="Ttulo2"/>
+        <w:numPr>
+          <w:ilvl w:val="0"/>
+          <w:numId w:val="5"/>
+        </w:numPr>
+      </w:pPr>
+      <w:r>
+        <w:t>Descripció de l’aplicació</w:t>
+      </w:r>
+    </w:p>
+    <w:p>
+      <w:r>
+        <w:t xml:space="preserve">Per fer que el formulari on introduir el valor de la suma desaparegui al introduir el valor correcte, s’han realitzat modificacions als arxius </w:t>
+      </w:r>
+      <w:hyperlink r:id="rId23" w:history="1">
+        <w:r>
+          <w:rPr>
+            <w:b/>
+            <w:bCs/>
+          </w:rPr>
+          <w:t>home.page.hyml</w:t>
+        </w:r>
+      </w:hyperlink>
+      <w:r>
+        <w:t xml:space="preserve"> i </w:t>
+      </w:r>
+      <w:hyperlink r:id="rId24" w:history="1">
+        <w:r>
+          <w:rPr>
+            <w:b/>
+            <w:bCs/>
+          </w:rPr>
+          <w:t>home.page.ts</w:t>
+        </w:r>
+      </w:hyperlink>
+      <w:r>
+        <w:t>.</w:t>
+      </w:r>
+    </w:p>
+    <w:p>
+      <w:r>
+        <w:t xml:space="preserve">A l’arxiu </w:t>
+      </w:r>
+      <w:hyperlink r:id="rId25" w:history="1">
+        <w:r>
+          <w:rPr>
+            <w:b/>
+            <w:bCs/>
+          </w:rPr>
+          <w:t>home.page.html</w:t>
+        </w:r>
+      </w:hyperlink>
+      <w:r>
+        <w:t xml:space="preserve"> s’ha inclòs dins la etiqueta </w:t>
+      </w:r>
+      <w:r>
+        <w:rPr>
+          <w:b/>
+          <w:bCs/>
+        </w:rPr>
+        <w:t>&lt;form&gt;</w:t>
+      </w:r>
+      <w:r>
+        <w:t xml:space="preserve"> la propietat </w:t>
+      </w:r>
+      <w:r>
+        <w:rPr>
+          <w:b/>
+          <w:bCs/>
+        </w:rPr>
+        <w:t>*ngIf</w:t>
+      </w:r>
+      <w:r>
+        <w:t xml:space="preserve">. </w:t>
+      </w:r>
+      <w:r>
+        <w:t xml:space="preserve">Aquesta propietat realitza la mateixa funció que el bucle </w:t>
+      </w:r>
+      <w:r>
+        <w:rPr>
+          <w:b/>
+          <w:bCs/>
+        </w:rPr>
+        <w:t>if</w:t>
+      </w:r>
+      <w:r>
+        <w:t xml:space="preserve"> que hem vist a l’excercici anterior. En aquest cas li hem dit a la propietat que el firmulari ha de ser visible quan la variable </w:t>
+      </w:r>
+      <w:r>
+        <w:rPr>
+          <w:b/>
+          <w:bCs/>
+        </w:rPr>
+        <w:t>check</w:t>
+      </w:r>
+      <w:r>
+        <w:t xml:space="preserve"> sigui </w:t>
+      </w:r>
+      <w:r>
+        <w:rPr>
+          <w:b/>
+          <w:bCs/>
+        </w:rPr>
+        <w:t>false</w:t>
+      </w:r>
+      <w:r>
+        <w:t>.</w:t>
+      </w:r>
+    </w:p>
+    <w:p>
+      <w:pPr>
+        <w:shd w:val="clear" w:color="auto" w:fill="1E1E1E"/>
+        <w:spacing w:after="0" w:line="285" w:lineRule="atLeast"/>
+        <w:rPr>
+          <w:rFonts w:ascii="Consolas" w:eastAsia="Times New Roman" w:hAnsi="Consolas" w:cs="Times New Roman"/>
+          <w:color w:val="D4D4D4"/>
+          <w:sz w:val="21"/>
+          <w:szCs w:val="21"/>
+          <w:lang w:eastAsia="es-ES"/>
+        </w:rPr>
+      </w:pPr>
+      <w:r>
+        <w:rPr>
+          <w:rFonts w:ascii="Consolas" w:eastAsia="Times New Roman" w:hAnsi="Consolas" w:cs="Times New Roman"/>
+          <w:color w:val="808080"/>
+          <w:sz w:val="21"/>
+          <w:szCs w:val="21"/>
+          <w:lang w:eastAsia="es-ES"/>
+        </w:rPr>
+        <w:t>&lt;</w:t>
+      </w:r>
+      <w:r>
+        <w:rPr>
+          <w:rFonts w:ascii="Consolas" w:eastAsia="Times New Roman" w:hAnsi="Consolas" w:cs="Times New Roman"/>
+          <w:color w:val="569CD6"/>
+          <w:sz w:val="21"/>
+          <w:szCs w:val="21"/>
+          <w:lang w:eastAsia="es-ES"/>
+        </w:rPr>
+        <w:t>form</w:t>
+      </w:r>
+      <w:r>
+        <w:rPr>
+          <w:rFonts w:ascii="Consolas" w:eastAsia="Times New Roman" w:hAnsi="Consolas" w:cs="Times New Roman"/>
+          <w:color w:val="D4D4D4"/>
+          <w:sz w:val="21"/>
+          <w:szCs w:val="21"/>
+          <w:lang w:eastAsia="es-ES"/>
+        </w:rPr>
+        <w:t xml:space="preserve"> </w:t>
+      </w:r>
+      <w:r>
+        <w:rPr>
+          <w:rFonts w:ascii="Consolas" w:eastAsia="Times New Roman" w:hAnsi="Consolas" w:cs="Times New Roman"/>
+          <w:color w:val="9CDCFE"/>
+          <w:sz w:val="21"/>
+          <w:szCs w:val="21"/>
+          <w:lang w:eastAsia="es-ES"/>
+        </w:rPr>
+        <w:t>*ngIf</w:t>
+      </w:r>
+      <w:r>
+        <w:rPr>
+          <w:rFonts w:ascii="Consolas" w:eastAsia="Times New Roman" w:hAnsi="Consolas" w:cs="Times New Roman"/>
+          <w:color w:val="D4D4D4"/>
+          <w:sz w:val="21"/>
+          <w:szCs w:val="21"/>
+          <w:lang w:eastAsia="es-ES"/>
+        </w:rPr>
+        <w:t>=</w:t>
+      </w:r>
+      <w:r>
+        <w:rPr>
+          <w:rFonts w:ascii="Consolas" w:eastAsia="Times New Roman" w:hAnsi="Consolas" w:cs="Times New Roman"/>
+          <w:color w:val="CE9178"/>
+          <w:sz w:val="21"/>
+          <w:szCs w:val="21"/>
+          <w:lang w:eastAsia="es-ES"/>
+        </w:rPr>
+        <w:t>"!check"</w:t>
+      </w:r>
+      <w:r>
+        <w:rPr>
+          <w:rFonts w:ascii="Consolas" w:eastAsia="Times New Roman" w:hAnsi="Consolas" w:cs="Times New Roman"/>
+          <w:color w:val="808080"/>
+          <w:sz w:val="21"/>
+          <w:szCs w:val="21"/>
+          <w:lang w:eastAsia="es-ES"/>
+        </w:rPr>
+        <w:t>&gt;</w:t>
+      </w:r>
+    </w:p>
+    <w:p>
+      <w:pPr>
+        <w:spacing w:before="240"/>
+      </w:pPr>
+      <w:r>
+        <w:t xml:space="preserve">Per mostrar la imatge s’ha inclòs una nova línea a sota del missatge de text amb una propietat </w:t>
+      </w:r>
+      <w:r>
+        <w:rPr>
+          <w:b/>
+          <w:bCs/>
+        </w:rPr>
+        <w:t>*ngIf</w:t>
+      </w:r>
+      <w:r>
+        <w:t xml:space="preserve">. Aquesta línia és la que mostra l’animació quan s’encerta el resultat. L’animació que s’ha utilitzat és una animació lliure de la web </w:t>
+      </w:r>
+      <w:hyperlink r:id="rId26" w:history="1">
+        <w:r>
+          <w:rPr>
+            <w:rStyle w:val="Hipervnculo"/>
+          </w:rPr>
+          <w:t>giphy</w:t>
+        </w:r>
+      </w:hyperlink>
+      <w:r>
+        <w:t>.</w:t>
+      </w:r>
+    </w:p>
+    <w:p>
+      <w:pPr>
+        <w:shd w:val="clear" w:color="auto" w:fill="1E1E1E"/>
+        <w:spacing w:after="0" w:line="285" w:lineRule="atLeast"/>
+        <w:rPr>
+          <w:rFonts w:ascii="Consolas" w:eastAsia="Times New Roman" w:hAnsi="Consolas" w:cs="Times New Roman"/>
+          <w:color w:val="D4D4D4"/>
+          <w:sz w:val="21"/>
+          <w:szCs w:val="21"/>
+          <w:lang w:val="en-US" w:eastAsia="es-ES"/>
+        </w:rPr>
+      </w:pPr>
+      <w:r>
+        <w:rPr>
+          <w:rFonts w:ascii="Consolas" w:eastAsia="Times New Roman" w:hAnsi="Consolas" w:cs="Times New Roman"/>
+          <w:color w:val="808080"/>
+          <w:sz w:val="21"/>
+          <w:szCs w:val="21"/>
+          <w:lang w:val="en-US" w:eastAsia="es-ES"/>
+        </w:rPr>
+        <w:t>&lt;</w:t>
+      </w:r>
+      <w:r>
+        <w:rPr>
+          <w:rFonts w:ascii="Consolas" w:eastAsia="Times New Roman" w:hAnsi="Consolas" w:cs="Times New Roman"/>
+          <w:color w:val="569CD6"/>
+          <w:sz w:val="21"/>
+          <w:szCs w:val="21"/>
+          <w:lang w:val="en-US" w:eastAsia="es-ES"/>
+        </w:rPr>
+        <w:t>div</w:t>
+      </w:r>
+      <w:r>
+        <w:rPr>
+          <w:rFonts w:ascii="Consolas" w:eastAsia="Times New Roman" w:hAnsi="Consolas" w:cs="Times New Roman"/>
+          <w:color w:val="D4D4D4"/>
+          <w:sz w:val="21"/>
+          <w:szCs w:val="21"/>
+          <w:lang w:val="en-US" w:eastAsia="es-ES"/>
+        </w:rPr>
+        <w:t xml:space="preserve"> </w:t>
+      </w:r>
+      <w:r>
+        <w:rPr>
+          <w:rFonts w:ascii="Consolas" w:eastAsia="Times New Roman" w:hAnsi="Consolas" w:cs="Times New Roman"/>
+          <w:color w:val="9CDCFE"/>
+          <w:sz w:val="21"/>
+          <w:szCs w:val="21"/>
+          <w:lang w:val="en-US" w:eastAsia="es-ES"/>
+        </w:rPr>
+        <w:t>*ngIf</w:t>
+      </w:r>
+      <w:r>
+        <w:rPr>
+          <w:rFonts w:ascii="Consolas" w:eastAsia="Times New Roman" w:hAnsi="Consolas" w:cs="Times New Roman"/>
+          <w:color w:val="D4D4D4"/>
+          <w:sz w:val="21"/>
+          <w:szCs w:val="21"/>
+          <w:lang w:val="en-US" w:eastAsia="es-ES"/>
+        </w:rPr>
+        <w:t>=</w:t>
+      </w:r>
+      <w:r>
+        <w:rPr>
+          <w:rFonts w:ascii="Consolas" w:eastAsia="Times New Roman" w:hAnsi="Consolas" w:cs="Times New Roman"/>
+          <w:color w:val="CE9178"/>
+          <w:sz w:val="21"/>
+          <w:szCs w:val="21"/>
+          <w:lang w:val="en-US" w:eastAsia="es-ES"/>
+        </w:rPr>
+        <w:t>"check"</w:t>
+      </w:r>
+      <w:r>
+        <w:rPr>
+          <w:rFonts w:ascii="Consolas" w:eastAsia="Times New Roman" w:hAnsi="Consolas" w:cs="Times New Roman"/>
+          <w:color w:val="D4D4D4"/>
+          <w:sz w:val="21"/>
+          <w:szCs w:val="21"/>
+          <w:lang w:val="en-US" w:eastAsia="es-ES"/>
+        </w:rPr>
+        <w:t xml:space="preserve"> </w:t>
+      </w:r>
+      <w:r>
+        <w:rPr>
+          <w:rFonts w:ascii="Consolas" w:eastAsia="Times New Roman" w:hAnsi="Consolas" w:cs="Times New Roman"/>
+          <w:color w:val="9CDCFE"/>
+          <w:sz w:val="21"/>
+          <w:szCs w:val="21"/>
+          <w:lang w:val="en-US" w:eastAsia="es-ES"/>
+        </w:rPr>
+        <w:t>style</w:t>
+      </w:r>
+      <w:r>
+        <w:rPr>
+          <w:rFonts w:ascii="Consolas" w:eastAsia="Times New Roman" w:hAnsi="Consolas" w:cs="Times New Roman"/>
+          <w:color w:val="D4D4D4"/>
+          <w:sz w:val="21"/>
+          <w:szCs w:val="21"/>
+          <w:lang w:val="en-US" w:eastAsia="es-ES"/>
+        </w:rPr>
+        <w:t>=</w:t>
+      </w:r>
+      <w:r>
+        <w:rPr>
+          <w:rFonts w:ascii="Consolas" w:eastAsia="Times New Roman" w:hAnsi="Consolas" w:cs="Times New Roman"/>
+          <w:color w:val="CE9178"/>
+          <w:sz w:val="21"/>
+          <w:szCs w:val="21"/>
+          <w:lang w:val="en-US" w:eastAsia="es-ES"/>
+        </w:rPr>
+        <w:t>"width:100%;height:0;padding-bottom:45%;position:relative;"</w:t>
+      </w:r>
+      <w:r>
+        <w:rPr>
+          <w:rFonts w:ascii="Consolas" w:eastAsia="Times New Roman" w:hAnsi="Consolas" w:cs="Times New Roman"/>
+          <w:color w:val="808080"/>
+          <w:sz w:val="21"/>
+          <w:szCs w:val="21"/>
+          <w:lang w:val="en-US" w:eastAsia="es-ES"/>
+        </w:rPr>
+        <w:t>&gt;</w:t>
+      </w:r>
+    </w:p>
+    <w:p>
+      <w:pPr>
+        <w:shd w:val="clear" w:color="auto" w:fill="1E1E1E"/>
+        <w:spacing w:after="0" w:line="285" w:lineRule="atLeast"/>
+        <w:rPr>
+          <w:rFonts w:ascii="Consolas" w:eastAsia="Times New Roman" w:hAnsi="Consolas" w:cs="Times New Roman"/>
+          <w:color w:val="D4D4D4"/>
+          <w:sz w:val="21"/>
+          <w:szCs w:val="21"/>
+          <w:lang w:val="en-US" w:eastAsia="es-ES"/>
+        </w:rPr>
+      </w:pPr>
+      <w:r>
+        <w:rPr>
+          <w:rFonts w:ascii="Consolas" w:eastAsia="Times New Roman" w:hAnsi="Consolas" w:cs="Times New Roman"/>
+          <w:color w:val="D4D4D4"/>
+          <w:sz w:val="21"/>
+          <w:szCs w:val="21"/>
+          <w:lang w:val="en-US" w:eastAsia="es-ES"/>
+        </w:rPr>
+        <w:t xml:space="preserve">        </w:t>
+      </w:r>
+      <w:r>
+        <w:rPr>
+          <w:rFonts w:ascii="Consolas" w:eastAsia="Times New Roman" w:hAnsi="Consolas" w:cs="Times New Roman"/>
+          <w:color w:val="808080"/>
+          <w:sz w:val="21"/>
+          <w:szCs w:val="21"/>
+          <w:lang w:val="en-US" w:eastAsia="es-ES"/>
+        </w:rPr>
+        <w:t>&lt;</w:t>
+      </w:r>
+      <w:r>
+        <w:rPr>
+          <w:rFonts w:ascii="Consolas" w:eastAsia="Times New Roman" w:hAnsi="Consolas" w:cs="Times New Roman"/>
+          <w:color w:val="569CD6"/>
+          <w:sz w:val="21"/>
+          <w:szCs w:val="21"/>
+          <w:lang w:val="en-US" w:eastAsia="es-ES"/>
+        </w:rPr>
+        <w:t>span</w:t>
+      </w:r>
+      <w:r>
+        <w:rPr>
+          <w:rFonts w:ascii="Consolas" w:eastAsia="Times New Roman" w:hAnsi="Consolas" w:cs="Times New Roman"/>
+          <w:color w:val="D4D4D4"/>
+          <w:sz w:val="21"/>
+          <w:szCs w:val="21"/>
+          <w:lang w:val="en-US" w:eastAsia="es-ES"/>
+        </w:rPr>
+        <w:t xml:space="preserve"> </w:t>
+      </w:r>
+      <w:r>
+        <w:rPr>
+          <w:rFonts w:ascii="Consolas" w:eastAsia="Times New Roman" w:hAnsi="Consolas" w:cs="Times New Roman"/>
+          <w:color w:val="9CDCFE"/>
+          <w:sz w:val="21"/>
+          <w:szCs w:val="21"/>
+          <w:lang w:val="en-US" w:eastAsia="es-ES"/>
+        </w:rPr>
+        <w:t>class</w:t>
+      </w:r>
+      <w:r>
+        <w:rPr>
+          <w:rFonts w:ascii="Consolas" w:eastAsia="Times New Roman" w:hAnsi="Consolas" w:cs="Times New Roman"/>
+          <w:color w:val="D4D4D4"/>
+          <w:sz w:val="21"/>
+          <w:szCs w:val="21"/>
+          <w:lang w:val="en-US" w:eastAsia="es-ES"/>
+        </w:rPr>
+        <w:t>=</w:t>
+      </w:r>
+      <w:r>
+        <w:rPr>
+          <w:rFonts w:ascii="Consolas" w:eastAsia="Times New Roman" w:hAnsi="Consolas" w:cs="Times New Roman"/>
+          <w:color w:val="CE9178"/>
+          <w:sz w:val="21"/>
+          <w:szCs w:val="21"/>
+          <w:lang w:val="en-US" w:eastAsia="es-ES"/>
+        </w:rPr>
+        <w:t>"hidden"</w:t>
+      </w:r>
+      <w:r>
+        <w:rPr>
+          <w:rFonts w:ascii="Consolas" w:eastAsia="Times New Roman" w:hAnsi="Consolas" w:cs="Times New Roman"/>
+          <w:color w:val="808080"/>
+          <w:sz w:val="21"/>
+          <w:szCs w:val="21"/>
+          <w:lang w:val="en-US" w:eastAsia="es-ES"/>
+        </w:rPr>
+        <w:t>&gt;</w:t>
+      </w:r>
+      <w:r>
+        <w:rPr>
+          <w:rFonts w:ascii="Consolas" w:eastAsia="Times New Roman" w:hAnsi="Consolas" w:cs="Times New Roman"/>
+          <w:color w:val="D4D4D4"/>
+          <w:sz w:val="21"/>
+          <w:szCs w:val="21"/>
+          <w:lang w:val="en-US" w:eastAsia="es-ES"/>
+        </w:rPr>
+        <w:t>Animació de victoria</w:t>
+      </w:r>
+      <w:r>
+        <w:rPr>
+          <w:rFonts w:ascii="Consolas" w:eastAsia="Times New Roman" w:hAnsi="Consolas" w:cs="Times New Roman"/>
+          <w:color w:val="808080"/>
+          <w:sz w:val="21"/>
+          <w:szCs w:val="21"/>
+          <w:lang w:val="en-US" w:eastAsia="es-ES"/>
+        </w:rPr>
+        <w:t>&lt;/</w:t>
+      </w:r>
+      <w:r>
+        <w:rPr>
+          <w:rFonts w:ascii="Consolas" w:eastAsia="Times New Roman" w:hAnsi="Consolas" w:cs="Times New Roman"/>
+          <w:color w:val="569CD6"/>
+          <w:sz w:val="21"/>
+          <w:szCs w:val="21"/>
+          <w:lang w:val="en-US" w:eastAsia="es-ES"/>
+        </w:rPr>
+        <w:t>span</w:t>
+      </w:r>
+      <w:r>
+        <w:rPr>
+          <w:rFonts w:ascii="Consolas" w:eastAsia="Times New Roman" w:hAnsi="Consolas" w:cs="Times New Roman"/>
+          <w:color w:val="808080"/>
+          <w:sz w:val="21"/>
+          <w:szCs w:val="21"/>
+          <w:lang w:val="en-US" w:eastAsia="es-ES"/>
+        </w:rPr>
+        <w:t>&gt;</w:t>
+      </w:r>
+    </w:p>
+    <w:p>
+      <w:pPr>
+        <w:shd w:val="clear" w:color="auto" w:fill="1E1E1E"/>
+        <w:spacing w:after="0" w:line="285" w:lineRule="atLeast"/>
+        <w:rPr>
+          <w:rFonts w:ascii="Consolas" w:eastAsia="Times New Roman" w:hAnsi="Consolas" w:cs="Times New Roman"/>
+          <w:color w:val="D4D4D4"/>
+          <w:sz w:val="21"/>
+          <w:szCs w:val="21"/>
+          <w:lang w:val="en-US" w:eastAsia="es-ES"/>
+        </w:rPr>
+      </w:pPr>
+      <w:r>
+        <w:rPr>
+          <w:rFonts w:ascii="Consolas" w:eastAsia="Times New Roman" w:hAnsi="Consolas" w:cs="Times New Roman"/>
+          <w:color w:val="D4D4D4"/>
+          <w:sz w:val="21"/>
+          <w:szCs w:val="21"/>
+          <w:lang w:val="en-US" w:eastAsia="es-ES"/>
+        </w:rPr>
+        <w:t xml:space="preserve">        </w:t>
+      </w:r>
+      <w:r>
+        <w:rPr>
+          <w:rFonts w:ascii="Consolas" w:eastAsia="Times New Roman" w:hAnsi="Consolas" w:cs="Times New Roman"/>
+          <w:color w:val="808080"/>
+          <w:sz w:val="21"/>
+          <w:szCs w:val="21"/>
+          <w:lang w:val="en-US" w:eastAsia="es-ES"/>
+        </w:rPr>
+        <w:t>&lt;</w:t>
+      </w:r>
+      <w:r>
+        <w:rPr>
+          <w:rFonts w:ascii="Consolas" w:eastAsia="Times New Roman" w:hAnsi="Consolas" w:cs="Times New Roman"/>
+          <w:color w:val="569CD6"/>
+          <w:sz w:val="21"/>
+          <w:szCs w:val="21"/>
+          <w:lang w:val="en-US" w:eastAsia="es-ES"/>
+        </w:rPr>
+        <w:t>iframe</w:t>
+      </w:r>
+      <w:r>
+        <w:rPr>
+          <w:rFonts w:ascii="Consolas" w:eastAsia="Times New Roman" w:hAnsi="Consolas" w:cs="Times New Roman"/>
+          <w:color w:val="D4D4D4"/>
+          <w:sz w:val="21"/>
+          <w:szCs w:val="21"/>
+          <w:lang w:val="en-US" w:eastAsia="es-ES"/>
+        </w:rPr>
+        <w:t xml:space="preserve"> </w:t>
+      </w:r>
+      <w:r>
+        <w:rPr>
+          <w:rFonts w:ascii="Consolas" w:eastAsia="Times New Roman" w:hAnsi="Consolas" w:cs="Times New Roman"/>
+          <w:color w:val="9CDCFE"/>
+          <w:sz w:val="21"/>
+          <w:szCs w:val="21"/>
+          <w:lang w:val="en-US" w:eastAsia="es-ES"/>
+        </w:rPr>
+        <w:t>src</w:t>
+      </w:r>
+      <w:r>
+        <w:rPr>
+          <w:rFonts w:ascii="Consolas" w:eastAsia="Times New Roman" w:hAnsi="Consolas" w:cs="Times New Roman"/>
+          <w:color w:val="D4D4D4"/>
+          <w:sz w:val="21"/>
+          <w:szCs w:val="21"/>
+          <w:lang w:val="en-US" w:eastAsia="es-ES"/>
+        </w:rPr>
+        <w:t>=</w:t>
+      </w:r>
+      <w:r>
+        <w:rPr>
+          <w:rFonts w:ascii="Consolas" w:eastAsia="Times New Roman" w:hAnsi="Consolas" w:cs="Times New Roman"/>
+          <w:color w:val="CE9178"/>
+          <w:sz w:val="21"/>
+          <w:szCs w:val="21"/>
+          <w:lang w:val="en-US" w:eastAsia="es-ES"/>
+        </w:rPr>
+        <w:t>"https://giphy.com/embed/MOWPkhRAUbR7i"</w:t>
+      </w:r>
+      <w:r>
+        <w:rPr>
+          <w:rFonts w:ascii="Consolas" w:eastAsia="Times New Roman" w:hAnsi="Consolas" w:cs="Times New Roman"/>
+          <w:color w:val="D4D4D4"/>
+          <w:sz w:val="21"/>
+          <w:szCs w:val="21"/>
+          <w:lang w:val="en-US" w:eastAsia="es-ES"/>
+        </w:rPr>
+        <w:t xml:space="preserve"> </w:t>
+      </w:r>
+      <w:r>
+        <w:rPr>
+          <w:rFonts w:ascii="Consolas" w:eastAsia="Times New Roman" w:hAnsi="Consolas" w:cs="Times New Roman"/>
+          <w:color w:val="9CDCFE"/>
+          <w:sz w:val="21"/>
+          <w:szCs w:val="21"/>
+          <w:lang w:val="en-US" w:eastAsia="es-ES"/>
+        </w:rPr>
+        <w:t>width</w:t>
+      </w:r>
+      <w:r>
+        <w:rPr>
+          <w:rFonts w:ascii="Consolas" w:eastAsia="Times New Roman" w:hAnsi="Consolas" w:cs="Times New Roman"/>
+          <w:color w:val="D4D4D4"/>
+          <w:sz w:val="21"/>
+          <w:szCs w:val="21"/>
+          <w:lang w:val="en-US" w:eastAsia="es-ES"/>
+        </w:rPr>
+        <w:t>=</w:t>
+      </w:r>
+      <w:r>
+        <w:rPr>
+          <w:rFonts w:ascii="Consolas" w:eastAsia="Times New Roman" w:hAnsi="Consolas" w:cs="Times New Roman"/>
+          <w:color w:val="CE9178"/>
+          <w:sz w:val="21"/>
+          <w:szCs w:val="21"/>
+          <w:lang w:val="en-US" w:eastAsia="es-ES"/>
+        </w:rPr>
+        <w:t>"100%"</w:t>
+      </w:r>
+      <w:r>
+        <w:rPr>
+          <w:rFonts w:ascii="Consolas" w:eastAsia="Times New Roman" w:hAnsi="Consolas" w:cs="Times New Roman"/>
+          <w:color w:val="D4D4D4"/>
+          <w:sz w:val="21"/>
+          <w:szCs w:val="21"/>
+          <w:lang w:val="en-US" w:eastAsia="es-ES"/>
+        </w:rPr>
+        <w:t xml:space="preserve"> </w:t>
+      </w:r>
+      <w:r>
+        <w:rPr>
+          <w:rFonts w:ascii="Consolas" w:eastAsia="Times New Roman" w:hAnsi="Consolas" w:cs="Times New Roman"/>
+          <w:color w:val="9CDCFE"/>
+          <w:sz w:val="21"/>
+          <w:szCs w:val="21"/>
+          <w:lang w:val="en-US" w:eastAsia="es-ES"/>
+        </w:rPr>
+        <w:t>height</w:t>
+      </w:r>
+      <w:r>
+        <w:rPr>
+          <w:rFonts w:ascii="Consolas" w:eastAsia="Times New Roman" w:hAnsi="Consolas" w:cs="Times New Roman"/>
+          <w:color w:val="D4D4D4"/>
+          <w:sz w:val="21"/>
+          <w:szCs w:val="21"/>
+          <w:lang w:val="en-US" w:eastAsia="es-ES"/>
+        </w:rPr>
+        <w:t>=</w:t>
+      </w:r>
+      <w:r>
+        <w:rPr>
+          <w:rFonts w:ascii="Consolas" w:eastAsia="Times New Roman" w:hAnsi="Consolas" w:cs="Times New Roman"/>
+          <w:color w:val="CE9178"/>
+          <w:sz w:val="21"/>
+          <w:szCs w:val="21"/>
+          <w:lang w:val="en-US" w:eastAsia="es-ES"/>
+        </w:rPr>
+        <w:t>"100%"</w:t>
+      </w:r>
+      <w:r>
+        <w:rPr>
+          <w:rFonts w:ascii="Consolas" w:eastAsia="Times New Roman" w:hAnsi="Consolas" w:cs="Times New Roman"/>
+          <w:color w:val="D4D4D4"/>
+          <w:sz w:val="21"/>
+          <w:szCs w:val="21"/>
+          <w:lang w:val="en-US" w:eastAsia="es-ES"/>
+        </w:rPr>
+        <w:t xml:space="preserve"> </w:t>
+      </w:r>
+      <w:r>
+        <w:rPr>
+          <w:rFonts w:ascii="Consolas" w:eastAsia="Times New Roman" w:hAnsi="Consolas" w:cs="Times New Roman"/>
+          <w:color w:val="9CDCFE"/>
+          <w:sz w:val="21"/>
+          <w:szCs w:val="21"/>
+          <w:lang w:val="en-US" w:eastAsia="es-ES"/>
+        </w:rPr>
+        <w:t>style</w:t>
+      </w:r>
+      <w:r>
+        <w:rPr>
+          <w:rFonts w:ascii="Consolas" w:eastAsia="Times New Roman" w:hAnsi="Consolas" w:cs="Times New Roman"/>
+          <w:color w:val="D4D4D4"/>
+          <w:sz w:val="21"/>
+          <w:szCs w:val="21"/>
+          <w:lang w:val="en-US" w:eastAsia="es-ES"/>
+        </w:rPr>
+        <w:t>=</w:t>
+      </w:r>
+      <w:r>
+        <w:rPr>
+          <w:rFonts w:ascii="Consolas" w:eastAsia="Times New Roman" w:hAnsi="Consolas" w:cs="Times New Roman"/>
+          <w:color w:val="CE9178"/>
+          <w:sz w:val="21"/>
+          <w:szCs w:val="21"/>
+          <w:lang w:val="en-US" w:eastAsia="es-ES"/>
+        </w:rPr>
+        <w:t>"position:absolute"</w:t>
+      </w:r>
+      <w:r>
+        <w:rPr>
+          <w:rFonts w:ascii="Consolas" w:eastAsia="Times New Roman" w:hAnsi="Consolas" w:cs="Times New Roman"/>
+          <w:color w:val="D4D4D4"/>
+          <w:sz w:val="21"/>
+          <w:szCs w:val="21"/>
+          <w:lang w:val="en-US" w:eastAsia="es-ES"/>
+        </w:rPr>
+        <w:t xml:space="preserve"> </w:t>
+      </w:r>
+      <w:r>
+        <w:rPr>
+          <w:rFonts w:ascii="Consolas" w:eastAsia="Times New Roman" w:hAnsi="Consolas" w:cs="Times New Roman"/>
+          <w:color w:val="9CDCFE"/>
+          <w:sz w:val="21"/>
+          <w:szCs w:val="21"/>
+          <w:lang w:val="en-US" w:eastAsia="es-ES"/>
+        </w:rPr>
+        <w:t>frameBorder</w:t>
+      </w:r>
+      <w:r>
+        <w:rPr>
+          <w:rFonts w:ascii="Consolas" w:eastAsia="Times New Roman" w:hAnsi="Consolas" w:cs="Times New Roman"/>
+          <w:color w:val="D4D4D4"/>
+          <w:sz w:val="21"/>
+          <w:szCs w:val="21"/>
+          <w:lang w:val="en-US" w:eastAsia="es-ES"/>
+        </w:rPr>
+        <w:t>=</w:t>
+      </w:r>
+      <w:r>
+        <w:rPr>
+          <w:rFonts w:ascii="Consolas" w:eastAsia="Times New Roman" w:hAnsi="Consolas" w:cs="Times New Roman"/>
+          <w:color w:val="CE9178"/>
+          <w:sz w:val="21"/>
+          <w:szCs w:val="21"/>
+          <w:lang w:val="en-US" w:eastAsia="es-ES"/>
+        </w:rPr>
+        <w:t>"0"</w:t>
+      </w:r>
+      <w:r>
+        <w:rPr>
+          <w:rFonts w:ascii="Consolas" w:eastAsia="Times New Roman" w:hAnsi="Consolas" w:cs="Times New Roman"/>
+          <w:color w:val="D4D4D4"/>
+          <w:sz w:val="21"/>
+          <w:szCs w:val="21"/>
+          <w:lang w:val="en-US" w:eastAsia="es-ES"/>
+        </w:rPr>
+        <w:t xml:space="preserve"> </w:t>
+      </w:r>
+      <w:r>
+        <w:rPr>
+          <w:rFonts w:ascii="Consolas" w:eastAsia="Times New Roman" w:hAnsi="Consolas" w:cs="Times New Roman"/>
+          <w:color w:val="9CDCFE"/>
+          <w:sz w:val="21"/>
+          <w:szCs w:val="21"/>
+          <w:lang w:val="en-US" w:eastAsia="es-ES"/>
+        </w:rPr>
+        <w:t>class</w:t>
+      </w:r>
+      <w:r>
+        <w:rPr>
+          <w:rFonts w:ascii="Consolas" w:eastAsia="Times New Roman" w:hAnsi="Consolas" w:cs="Times New Roman"/>
+          <w:color w:val="D4D4D4"/>
+          <w:sz w:val="21"/>
+          <w:szCs w:val="21"/>
+          <w:lang w:val="en-US" w:eastAsia="es-ES"/>
+        </w:rPr>
+        <w:t>=</w:t>
+      </w:r>
+      <w:r>
+        <w:rPr>
+          <w:rFonts w:ascii="Consolas" w:eastAsia="Times New Roman" w:hAnsi="Consolas" w:cs="Times New Roman"/>
+          <w:color w:val="CE9178"/>
+          <w:sz w:val="21"/>
+          <w:szCs w:val="21"/>
+          <w:lang w:val="en-US" w:eastAsia="es-ES"/>
+        </w:rPr>
+        <w:t>"giphy-embed"</w:t>
+      </w:r>
+      <w:r>
+        <w:rPr>
+          <w:rFonts w:ascii="Consolas" w:eastAsia="Times New Roman" w:hAnsi="Consolas" w:cs="Times New Roman"/>
+          <w:color w:val="D4D4D4"/>
+          <w:sz w:val="21"/>
+          <w:szCs w:val="21"/>
+          <w:lang w:val="en-US" w:eastAsia="es-ES"/>
+        </w:rPr>
+        <w:t xml:space="preserve"> </w:t>
+      </w:r>
+      <w:r>
+        <w:rPr>
+          <w:rFonts w:ascii="Consolas" w:eastAsia="Times New Roman" w:hAnsi="Consolas" w:cs="Times New Roman"/>
+          <w:color w:val="9CDCFE"/>
+          <w:sz w:val="21"/>
+          <w:szCs w:val="21"/>
+          <w:lang w:val="en-US" w:eastAsia="es-ES"/>
+        </w:rPr>
+        <w:t>allowFullScreen</w:t>
+      </w:r>
+      <w:r>
+        <w:rPr>
+          <w:rFonts w:ascii="Consolas" w:eastAsia="Times New Roman" w:hAnsi="Consolas" w:cs="Times New Roman"/>
+          <w:color w:val="808080"/>
+          <w:sz w:val="21"/>
+          <w:szCs w:val="21"/>
+          <w:lang w:val="en-US" w:eastAsia="es-ES"/>
+        </w:rPr>
+        <w:t>&gt;&lt;/</w:t>
+      </w:r>
+      <w:r>
+        <w:rPr>
+          <w:rFonts w:ascii="Consolas" w:eastAsia="Times New Roman" w:hAnsi="Consolas" w:cs="Times New Roman"/>
+          <w:color w:val="569CD6"/>
+          <w:sz w:val="21"/>
+          <w:szCs w:val="21"/>
+          <w:lang w:val="en-US" w:eastAsia="es-ES"/>
+        </w:rPr>
+        <w:t>iframe</w:t>
+      </w:r>
+      <w:r>
+        <w:rPr>
+          <w:rFonts w:ascii="Consolas" w:eastAsia="Times New Roman" w:hAnsi="Consolas" w:cs="Times New Roman"/>
+          <w:color w:val="808080"/>
+          <w:sz w:val="21"/>
+          <w:szCs w:val="21"/>
+          <w:lang w:val="en-US" w:eastAsia="es-ES"/>
+        </w:rPr>
+        <w:t>&gt;</w:t>
+      </w:r>
+    </w:p>
+    <w:p>
+      <w:pPr>
+        <w:shd w:val="clear" w:color="auto" w:fill="1E1E1E"/>
+        <w:spacing w:after="0" w:line="285" w:lineRule="atLeast"/>
+        <w:rPr>
+          <w:rFonts w:ascii="Consolas" w:eastAsia="Times New Roman" w:hAnsi="Consolas" w:cs="Times New Roman"/>
+          <w:color w:val="D4D4D4"/>
+          <w:sz w:val="21"/>
+          <w:szCs w:val="21"/>
+          <w:lang w:eastAsia="es-ES"/>
+        </w:rPr>
+      </w:pPr>
+      <w:r>
+        <w:rPr>
+          <w:rFonts w:ascii="Consolas" w:eastAsia="Times New Roman" w:hAnsi="Consolas" w:cs="Times New Roman"/>
+          <w:color w:val="D4D4D4"/>
+          <w:sz w:val="21"/>
+          <w:szCs w:val="21"/>
+          <w:lang w:val="en-US" w:eastAsia="es-ES"/>
+        </w:rPr>
+        <w:lastRenderedPageBreak/>
+        <w:t xml:space="preserve">      </w:t>
+      </w:r>
+      <w:r>
+        <w:rPr>
+          <w:rFonts w:ascii="Consolas" w:eastAsia="Times New Roman" w:hAnsi="Consolas" w:cs="Times New Roman"/>
+          <w:color w:val="808080"/>
+          <w:sz w:val="21"/>
+          <w:szCs w:val="21"/>
+          <w:lang w:eastAsia="es-ES"/>
+        </w:rPr>
+        <w:t>&lt;/</w:t>
+      </w:r>
+      <w:r>
+        <w:rPr>
+          <w:rFonts w:ascii="Consolas" w:eastAsia="Times New Roman" w:hAnsi="Consolas" w:cs="Times New Roman"/>
+          <w:color w:val="569CD6"/>
+          <w:sz w:val="21"/>
+          <w:szCs w:val="21"/>
+          <w:lang w:eastAsia="es-ES"/>
+        </w:rPr>
+        <w:t>div</w:t>
+      </w:r>
+      <w:r>
+        <w:rPr>
+          <w:rFonts w:ascii="Consolas" w:eastAsia="Times New Roman" w:hAnsi="Consolas" w:cs="Times New Roman"/>
+          <w:color w:val="808080"/>
+          <w:sz w:val="21"/>
+          <w:szCs w:val="21"/>
+          <w:lang w:eastAsia="es-ES"/>
+        </w:rPr>
+        <w:t>&gt;</w:t>
+      </w:r>
+    </w:p>
+    <w:p>
+      <w:pPr>
+        <w:shd w:val="clear" w:color="auto" w:fill="1E1E1E"/>
+        <w:spacing w:after="0" w:line="285" w:lineRule="atLeast"/>
+        <w:rPr>
+          <w:rFonts w:ascii="Consolas" w:eastAsia="Times New Roman" w:hAnsi="Consolas" w:cs="Times New Roman"/>
+          <w:color w:val="D4D4D4"/>
+          <w:sz w:val="21"/>
+          <w:szCs w:val="21"/>
+          <w:lang w:eastAsia="es-ES"/>
+        </w:rPr>
+      </w:pPr>
+    </w:p>
+    <w:p>
+      <w:pPr>
+        <w:spacing w:before="240"/>
+      </w:pPr>
+      <w:r>
+        <w:t xml:space="preserve">És al fitxer </w:t>
+      </w:r>
+      <w:hyperlink r:id="rId27" w:history="1">
+        <w:r>
+          <w:rPr>
+            <w:b/>
+            <w:bCs/>
+          </w:rPr>
+          <w:t>home.page.ts</w:t>
+        </w:r>
+      </w:hyperlink>
+      <w:r>
+        <w:t xml:space="preserve"> on es controla el valor de la variable </w:t>
+      </w:r>
+      <w:r>
+        <w:rPr>
+          <w:b/>
+          <w:bCs/>
+        </w:rPr>
+        <w:t>check</w:t>
+      </w:r>
+      <w:r>
+        <w:t xml:space="preserve">, aquesta variable només pot ser </w:t>
+      </w:r>
+      <w:r>
+        <w:rPr>
+          <w:b/>
+          <w:bCs/>
+        </w:rPr>
+        <w:t>true</w:t>
+      </w:r>
+      <w:r>
+        <w:t xml:space="preserve"> o </w:t>
+      </w:r>
+      <w:r>
+        <w:rPr>
+          <w:b/>
+          <w:bCs/>
+        </w:rPr>
+        <w:t>false</w:t>
+      </w:r>
+      <w:r>
+        <w:t xml:space="preserve">. Com es pot veure a la funció </w:t>
+      </w:r>
+      <w:r>
+        <w:rPr>
+          <w:b/>
+          <w:bCs/>
+        </w:rPr>
+        <w:t>checkAnswer( )</w:t>
+      </w:r>
+      <w:r>
+        <w:t xml:space="preserve"> la variable </w:t>
+      </w:r>
+      <w:r>
+        <w:rPr>
+          <w:b/>
+          <w:bCs/>
+        </w:rPr>
+        <w:t>check</w:t>
+      </w:r>
+      <w:r>
+        <w:t xml:space="preserve"> modifica el seu valor quan s’introdueix el valor correcte.</w:t>
+      </w:r>
+    </w:p>
+    <w:p>
+      <w:pPr>
+        <w:shd w:val="clear" w:color="auto" w:fill="1E1E1E"/>
+        <w:spacing w:after="0" w:line="285" w:lineRule="atLeast"/>
+        <w:rPr>
+          <w:rFonts w:ascii="Consolas" w:eastAsia="Times New Roman" w:hAnsi="Consolas" w:cs="Times New Roman"/>
+          <w:color w:val="D4D4D4"/>
+          <w:sz w:val="21"/>
+          <w:szCs w:val="21"/>
+          <w:lang w:val="en-US" w:eastAsia="es-ES"/>
+        </w:rPr>
+      </w:pPr>
+      <w:r>
+        <w:rPr>
+          <w:rFonts w:ascii="Consolas" w:eastAsia="Times New Roman" w:hAnsi="Consolas" w:cs="Times New Roman"/>
+          <w:color w:val="C586C0"/>
+          <w:sz w:val="21"/>
+          <w:szCs w:val="21"/>
+          <w:lang w:val="en-US" w:eastAsia="es-ES"/>
+        </w:rPr>
+        <w:t>if</w:t>
+      </w:r>
+      <w:r>
+        <w:rPr>
+          <w:rFonts w:ascii="Consolas" w:eastAsia="Times New Roman" w:hAnsi="Consolas" w:cs="Times New Roman"/>
+          <w:color w:val="D4D4D4"/>
+          <w:sz w:val="21"/>
+          <w:szCs w:val="21"/>
+          <w:lang w:val="en-US" w:eastAsia="es-ES"/>
+        </w:rPr>
+        <w:t>(</w:t>
+      </w:r>
+      <w:r>
+        <w:rPr>
+          <w:rFonts w:ascii="Consolas" w:eastAsia="Times New Roman" w:hAnsi="Consolas" w:cs="Times New Roman"/>
+          <w:color w:val="569CD6"/>
+          <w:sz w:val="21"/>
+          <w:szCs w:val="21"/>
+          <w:lang w:val="en-US" w:eastAsia="es-ES"/>
+        </w:rPr>
+        <w:t>this</w:t>
+      </w:r>
+      <w:r>
+        <w:rPr>
+          <w:rFonts w:ascii="Consolas" w:eastAsia="Times New Roman" w:hAnsi="Consolas" w:cs="Times New Roman"/>
+          <w:color w:val="D4D4D4"/>
+          <w:sz w:val="21"/>
+          <w:szCs w:val="21"/>
+          <w:lang w:val="en-US" w:eastAsia="es-ES"/>
+        </w:rPr>
+        <w:t>.</w:t>
+      </w:r>
+      <w:r>
+        <w:rPr>
+          <w:rFonts w:ascii="Consolas" w:eastAsia="Times New Roman" w:hAnsi="Consolas" w:cs="Times New Roman"/>
+          <w:color w:val="9CDCFE"/>
+          <w:sz w:val="21"/>
+          <w:szCs w:val="21"/>
+          <w:lang w:val="en-US" w:eastAsia="es-ES"/>
+        </w:rPr>
+        <w:t>sum</w:t>
+      </w:r>
+      <w:r>
+        <w:rPr>
+          <w:rFonts w:ascii="Consolas" w:eastAsia="Times New Roman" w:hAnsi="Consolas" w:cs="Times New Roman"/>
+          <w:color w:val="D4D4D4"/>
+          <w:sz w:val="21"/>
+          <w:szCs w:val="21"/>
+          <w:lang w:val="en-US" w:eastAsia="es-ES"/>
+        </w:rPr>
+        <w:t xml:space="preserve"> == </w:t>
+      </w:r>
+      <w:r>
+        <w:rPr>
+          <w:rFonts w:ascii="Consolas" w:eastAsia="Times New Roman" w:hAnsi="Consolas" w:cs="Times New Roman"/>
+          <w:color w:val="569CD6"/>
+          <w:sz w:val="21"/>
+          <w:szCs w:val="21"/>
+          <w:lang w:val="en-US" w:eastAsia="es-ES"/>
+        </w:rPr>
+        <w:t>this</w:t>
+      </w:r>
+      <w:r>
+        <w:rPr>
+          <w:rFonts w:ascii="Consolas" w:eastAsia="Times New Roman" w:hAnsi="Consolas" w:cs="Times New Roman"/>
+          <w:color w:val="D4D4D4"/>
+          <w:sz w:val="21"/>
+          <w:szCs w:val="21"/>
+          <w:lang w:val="en-US" w:eastAsia="es-ES"/>
+        </w:rPr>
+        <w:t>.</w:t>
+      </w:r>
+      <w:r>
+        <w:rPr>
+          <w:rFonts w:ascii="Consolas" w:eastAsia="Times New Roman" w:hAnsi="Consolas" w:cs="Times New Roman"/>
+          <w:color w:val="9CDCFE"/>
+          <w:sz w:val="21"/>
+          <w:szCs w:val="21"/>
+          <w:lang w:val="en-US" w:eastAsia="es-ES"/>
+        </w:rPr>
+        <w:t>num</w:t>
+      </w:r>
+      <w:r>
+        <w:rPr>
+          <w:rFonts w:ascii="Consolas" w:eastAsia="Times New Roman" w:hAnsi="Consolas" w:cs="Times New Roman"/>
+          <w:color w:val="D4D4D4"/>
+          <w:sz w:val="21"/>
+          <w:szCs w:val="21"/>
+          <w:lang w:val="en-US" w:eastAsia="es-ES"/>
+        </w:rPr>
+        <w:t>){</w:t>
+      </w:r>
+    </w:p>
+    <w:p>
+      <w:pPr>
+        <w:shd w:val="clear" w:color="auto" w:fill="1E1E1E"/>
+        <w:spacing w:after="0" w:line="285" w:lineRule="atLeast"/>
+        <w:rPr>
+          <w:rFonts w:ascii="Consolas" w:eastAsia="Times New Roman" w:hAnsi="Consolas" w:cs="Times New Roman"/>
+          <w:color w:val="D4D4D4"/>
+          <w:sz w:val="21"/>
+          <w:szCs w:val="21"/>
+          <w:lang w:val="en-US" w:eastAsia="es-ES"/>
+        </w:rPr>
+      </w:pPr>
+      <w:r>
+        <w:rPr>
+          <w:rFonts w:ascii="Consolas" w:eastAsia="Times New Roman" w:hAnsi="Consolas" w:cs="Times New Roman"/>
+          <w:color w:val="D4D4D4"/>
+          <w:sz w:val="21"/>
+          <w:szCs w:val="21"/>
+          <w:lang w:val="en-US" w:eastAsia="es-ES"/>
+        </w:rPr>
+        <w:t xml:space="preserve">      </w:t>
+      </w:r>
+      <w:r>
+        <w:rPr>
+          <w:rFonts w:ascii="Consolas" w:eastAsia="Times New Roman" w:hAnsi="Consolas" w:cs="Times New Roman"/>
+          <w:color w:val="569CD6"/>
+          <w:sz w:val="21"/>
+          <w:szCs w:val="21"/>
+          <w:lang w:val="en-US" w:eastAsia="es-ES"/>
+        </w:rPr>
+        <w:t>this</w:t>
+      </w:r>
+      <w:r>
+        <w:rPr>
+          <w:rFonts w:ascii="Consolas" w:eastAsia="Times New Roman" w:hAnsi="Consolas" w:cs="Times New Roman"/>
+          <w:color w:val="D4D4D4"/>
+          <w:sz w:val="21"/>
+          <w:szCs w:val="21"/>
+          <w:lang w:val="en-US" w:eastAsia="es-ES"/>
+        </w:rPr>
+        <w:t>.</w:t>
+      </w:r>
+      <w:r>
+        <w:rPr>
+          <w:rFonts w:ascii="Consolas" w:eastAsia="Times New Roman" w:hAnsi="Consolas" w:cs="Times New Roman"/>
+          <w:color w:val="9CDCFE"/>
+          <w:sz w:val="21"/>
+          <w:szCs w:val="21"/>
+          <w:lang w:val="en-US" w:eastAsia="es-ES"/>
+        </w:rPr>
+        <w:t>result</w:t>
+      </w:r>
+      <w:r>
+        <w:rPr>
+          <w:rFonts w:ascii="Consolas" w:eastAsia="Times New Roman" w:hAnsi="Consolas" w:cs="Times New Roman"/>
+          <w:color w:val="D4D4D4"/>
+          <w:sz w:val="21"/>
+          <w:szCs w:val="21"/>
+          <w:lang w:val="en-US" w:eastAsia="es-ES"/>
+        </w:rPr>
+        <w:t>=</w:t>
+      </w:r>
+      <w:r>
+        <w:rPr>
+          <w:rFonts w:ascii="Consolas" w:eastAsia="Times New Roman" w:hAnsi="Consolas" w:cs="Times New Roman"/>
+          <w:color w:val="569CD6"/>
+          <w:sz w:val="21"/>
+          <w:szCs w:val="21"/>
+          <w:lang w:val="en-US" w:eastAsia="es-ES"/>
+        </w:rPr>
+        <w:t>this</w:t>
+      </w:r>
+      <w:r>
+        <w:rPr>
+          <w:rFonts w:ascii="Consolas" w:eastAsia="Times New Roman" w:hAnsi="Consolas" w:cs="Times New Roman"/>
+          <w:color w:val="D4D4D4"/>
+          <w:sz w:val="21"/>
+          <w:szCs w:val="21"/>
+          <w:lang w:val="en-US" w:eastAsia="es-ES"/>
+        </w:rPr>
+        <w:t>.</w:t>
+      </w:r>
+      <w:r>
+        <w:rPr>
+          <w:rFonts w:ascii="Consolas" w:eastAsia="Times New Roman" w:hAnsi="Consolas" w:cs="Times New Roman"/>
+          <w:color w:val="9CDCFE"/>
+          <w:sz w:val="21"/>
+          <w:szCs w:val="21"/>
+          <w:lang w:val="en-US" w:eastAsia="es-ES"/>
+        </w:rPr>
+        <w:t>resultArray</w:t>
+      </w:r>
+      <w:r>
+        <w:rPr>
+          <w:rFonts w:ascii="Consolas" w:eastAsia="Times New Roman" w:hAnsi="Consolas" w:cs="Times New Roman"/>
+          <w:color w:val="D4D4D4"/>
+          <w:sz w:val="21"/>
+          <w:szCs w:val="21"/>
+          <w:lang w:val="en-US" w:eastAsia="es-ES"/>
+        </w:rPr>
+        <w:t>[</w:t>
+      </w:r>
+      <w:r>
+        <w:rPr>
+          <w:rFonts w:ascii="Consolas" w:eastAsia="Times New Roman" w:hAnsi="Consolas" w:cs="Times New Roman"/>
+          <w:color w:val="B5CEA8"/>
+          <w:sz w:val="21"/>
+          <w:szCs w:val="21"/>
+          <w:lang w:val="en-US" w:eastAsia="es-ES"/>
+        </w:rPr>
+        <w:t>0</w:t>
+      </w:r>
+      <w:r>
+        <w:rPr>
+          <w:rFonts w:ascii="Consolas" w:eastAsia="Times New Roman" w:hAnsi="Consolas" w:cs="Times New Roman"/>
+          <w:color w:val="D4D4D4"/>
+          <w:sz w:val="21"/>
+          <w:szCs w:val="21"/>
+          <w:lang w:val="en-US" w:eastAsia="es-ES"/>
+        </w:rPr>
+        <w:t>];</w:t>
+      </w:r>
+    </w:p>
+    <w:p>
+      <w:pPr>
+        <w:shd w:val="clear" w:color="auto" w:fill="1E1E1E"/>
+        <w:spacing w:after="0" w:line="285" w:lineRule="atLeast"/>
+        <w:ind w:firstLine="708"/>
+        <w:rPr>
+          <w:rFonts w:ascii="Consolas" w:eastAsia="Times New Roman" w:hAnsi="Consolas" w:cs="Times New Roman"/>
+          <w:color w:val="D4D4D4"/>
+          <w:sz w:val="21"/>
+          <w:szCs w:val="21"/>
+          <w:lang w:val="en-US" w:eastAsia="es-ES"/>
+        </w:rPr>
+      </w:pPr>
+      <w:r>
+        <w:rPr>
+          <w:rFonts w:ascii="Consolas" w:eastAsia="Times New Roman" w:hAnsi="Consolas" w:cs="Times New Roman"/>
+          <w:color w:val="569CD6"/>
+          <w:sz w:val="21"/>
+          <w:szCs w:val="21"/>
+          <w:lang w:val="en-US" w:eastAsia="es-ES"/>
+        </w:rPr>
+        <w:t>this</w:t>
+      </w:r>
+      <w:r>
+        <w:rPr>
+          <w:rFonts w:ascii="Consolas" w:eastAsia="Times New Roman" w:hAnsi="Consolas" w:cs="Times New Roman"/>
+          <w:color w:val="D4D4D4"/>
+          <w:sz w:val="21"/>
+          <w:szCs w:val="21"/>
+          <w:lang w:val="en-US" w:eastAsia="es-ES"/>
+        </w:rPr>
+        <w:t>.</w:t>
+      </w:r>
+      <w:r>
+        <w:rPr>
+          <w:rFonts w:ascii="Consolas" w:eastAsia="Times New Roman" w:hAnsi="Consolas" w:cs="Times New Roman"/>
+          <w:color w:val="9CDCFE"/>
+          <w:sz w:val="21"/>
+          <w:szCs w:val="21"/>
+          <w:lang w:val="en-US" w:eastAsia="es-ES"/>
+        </w:rPr>
+        <w:t>check</w:t>
+      </w:r>
+      <w:r>
+        <w:rPr>
+          <w:rFonts w:ascii="Consolas" w:eastAsia="Times New Roman" w:hAnsi="Consolas" w:cs="Times New Roman"/>
+          <w:color w:val="D4D4D4"/>
+          <w:sz w:val="21"/>
+          <w:szCs w:val="21"/>
+          <w:lang w:val="en-US" w:eastAsia="es-ES"/>
+        </w:rPr>
+        <w:t>=</w:t>
+      </w:r>
+      <w:r>
+        <w:rPr>
+          <w:rFonts w:ascii="Consolas" w:eastAsia="Times New Roman" w:hAnsi="Consolas" w:cs="Times New Roman"/>
+          <w:color w:val="569CD6"/>
+          <w:sz w:val="21"/>
+          <w:szCs w:val="21"/>
+          <w:lang w:val="en-US" w:eastAsia="es-ES"/>
+        </w:rPr>
+        <w:t>true</w:t>
+      </w:r>
+      <w:r>
+        <w:rPr>
+          <w:rFonts w:ascii="Consolas" w:eastAsia="Times New Roman" w:hAnsi="Consolas" w:cs="Times New Roman"/>
+          <w:color w:val="D4D4D4"/>
+          <w:sz w:val="21"/>
+          <w:szCs w:val="21"/>
+          <w:lang w:val="en-US" w:eastAsia="es-ES"/>
+        </w:rPr>
+        <w:t>;</w:t>
+      </w:r>
+    </w:p>
+    <w:p>
+      <w:pPr>
+        <w:shd w:val="clear" w:color="auto" w:fill="1E1E1E"/>
+        <w:spacing w:after="0" w:line="285" w:lineRule="atLeast"/>
+        <w:rPr>
+          <w:rFonts w:ascii="Consolas" w:eastAsia="Times New Roman" w:hAnsi="Consolas" w:cs="Times New Roman"/>
+          <w:color w:val="D4D4D4"/>
+          <w:sz w:val="21"/>
+          <w:szCs w:val="21"/>
+          <w:lang w:eastAsia="es-ES"/>
+        </w:rPr>
+      </w:pPr>
+      <w:r>
+        <w:rPr>
+          <w:rFonts w:ascii="Consolas" w:eastAsia="Times New Roman" w:hAnsi="Consolas" w:cs="Times New Roman"/>
+          <w:color w:val="D4D4D4"/>
+          <w:sz w:val="21"/>
+          <w:szCs w:val="21"/>
+          <w:lang w:eastAsia="es-ES"/>
+        </w:rPr>
+        <w:t>}</w:t>
+      </w:r>
+    </w:p>
+    <w:p>
+      <w:pPr>
+        <w:pStyle w:val="Ttulo2"/>
+        <w:numPr>
+          <w:ilvl w:val="0"/>
+          <w:numId w:val="5"/>
+        </w:numPr>
+      </w:pPr>
+      <w:r>
+        <w:t>Excercici</w:t>
+      </w:r>
+    </w:p>
+    <w:p>
+      <w:r>
+        <w:t>En cas de que no s’introdueixi el valor correcte no hi ha cap animació i només es mostra el missatge, cosa que hem aconseguit a l’exercici anterior.</w:t>
+      </w:r>
+    </w:p>
+    <w:p>
+      <w:r>
+        <w:t>Per realitzar aquest exercic s’ha de seguir els següents passos:</w:t>
+      </w:r>
+    </w:p>
+    <w:p>
+      <w:pPr>
+        <w:pStyle w:val="Prrafodelista"/>
+        <w:numPr>
+          <w:ilvl w:val="0"/>
+          <w:numId w:val="6"/>
+        </w:numPr>
+      </w:pPr>
+      <w:r>
+        <w:t xml:space="preserve">Crear una nova variable </w:t>
+      </w:r>
+      <w:r>
+        <w:rPr>
+          <w:b/>
+          <w:bCs/>
+        </w:rPr>
+        <w:t>fail</w:t>
+      </w:r>
+      <w:r>
+        <w:t xml:space="preserve"> de tipus boolean, com la variable </w:t>
+      </w:r>
+      <w:r>
+        <w:rPr>
+          <w:b/>
+          <w:bCs/>
+        </w:rPr>
+        <w:t>check</w:t>
+      </w:r>
+      <w:r>
+        <w:t>.</w:t>
+      </w:r>
+    </w:p>
+    <w:p>
+      <w:pPr>
+        <w:pStyle w:val="Prrafodelista"/>
+        <w:numPr>
+          <w:ilvl w:val="0"/>
+          <w:numId w:val="6"/>
+        </w:numPr>
+      </w:pPr>
+      <w:r>
+        <w:t xml:space="preserve">Modificar el valor de la variable </w:t>
+      </w:r>
+      <w:r>
+        <w:rPr>
+          <w:b/>
+          <w:bCs/>
+        </w:rPr>
+        <w:t>fail</w:t>
+      </w:r>
+      <w:r>
+        <w:t xml:space="preserve"> a la funció </w:t>
+      </w:r>
+      <w:r>
+        <w:rPr>
+          <w:b/>
+          <w:bCs/>
+        </w:rPr>
+        <w:t>checkAnswer</w:t>
+      </w:r>
+      <w:r>
+        <w:rPr>
+          <w:b/>
+          <w:bCs/>
+        </w:rPr>
+        <w:t>( )</w:t>
+      </w:r>
+      <w:r>
+        <w:t>.</w:t>
+      </w:r>
+    </w:p>
+    <w:p>
+      <w:pPr>
+        <w:pStyle w:val="Prrafodelista"/>
+        <w:numPr>
+          <w:ilvl w:val="0"/>
+          <w:numId w:val="6"/>
+        </w:numPr>
+      </w:pPr>
+      <w:r>
+        <w:t xml:space="preserve">Utilitzar la propietat </w:t>
+      </w:r>
+      <w:r>
+        <w:rPr>
+          <w:b/>
+          <w:bCs/>
+        </w:rPr>
+        <w:t>*ngIf</w:t>
+      </w:r>
+      <w:r>
+        <w:t xml:space="preserve"> per mostrar/amagar l’animació.</w:t>
+      </w:r>
+    </w:p>
+    <w:p>
+      <w:r>
+        <w:t>E</w:t>
+      </w:r>
+      <w:r>
+        <w:t>s recomana copiar el codi on es mostra l’animació de victoria i modificar l’enllaç que es mostre dins de src (</w:t>
+      </w:r>
+      <w:r>
+        <w:rPr>
+          <w:rFonts w:ascii="Consolas" w:eastAsia="Times New Roman" w:hAnsi="Consolas" w:cs="Times New Roman"/>
+          <w:color w:val="9CDCFE"/>
+          <w:sz w:val="21"/>
+          <w:szCs w:val="21"/>
+          <w:lang w:eastAsia="es-ES"/>
+        </w:rPr>
+        <w:t>src</w:t>
+      </w:r>
+      <w:r>
+        <w:rPr>
+          <w:rFonts w:ascii="Consolas" w:eastAsia="Times New Roman" w:hAnsi="Consolas" w:cs="Times New Roman"/>
+          <w:color w:val="D4D4D4"/>
+          <w:sz w:val="21"/>
+          <w:szCs w:val="21"/>
+          <w:lang w:eastAsia="es-ES"/>
+        </w:rPr>
+        <w:t>=</w:t>
+      </w:r>
+      <w:r>
+        <w:rPr>
+          <w:rFonts w:ascii="Consolas" w:eastAsia="Times New Roman" w:hAnsi="Consolas" w:cs="Times New Roman"/>
+          <w:color w:val="CE9178"/>
+          <w:sz w:val="21"/>
+          <w:szCs w:val="21"/>
+          <w:lang w:eastAsia="es-ES"/>
+        </w:rPr>
+        <w:t>"https://giphy.com/embed/MOWPkhRAUbR7i"</w:t>
+      </w:r>
+      <w:r>
+        <w:t xml:space="preserve">), on s’hauria d’introduir una nova adreça web. Es proposa l’adreça </w:t>
+      </w:r>
+      <w:hyperlink r:id="rId28" w:history="1">
+        <w:r>
+          <w:rPr>
+            <w:rStyle w:val="Hipervnculo"/>
+            <w:rFonts w:ascii="Consolas" w:eastAsia="Times New Roman" w:hAnsi="Consolas" w:cs="Times New Roman"/>
+            <w:sz w:val="21"/>
+            <w:szCs w:val="21"/>
+            <w:lang w:eastAsia="es-ES"/>
+          </w:rPr>
+          <w:t>https://giphy.com/embed/</w:t>
+        </w:r>
+        <w:r>
+          <w:rPr>
+            <w:rStyle w:val="Hipervnculo"/>
+            <w:rFonts w:ascii="Consolas" w:eastAsia="Times New Roman" w:hAnsi="Consolas" w:cs="Times New Roman"/>
+            <w:sz w:val="21"/>
+            <w:szCs w:val="21"/>
+            <w:lang w:eastAsia="es-ES"/>
+          </w:rPr>
+          <w:t>Ly6FB6xRSJlW8</w:t>
+        </w:r>
+      </w:hyperlink>
+      <w:r>
+        <w:t>.</w:t>
+      </w:r>
+    </w:p>
+    <w:p>
+      <w:r>
+        <w:t xml:space="preserve">Si hem realitzat l’excerci de forma correcta haurem d’obtenir el resultat de la </w:t>
+      </w:r>
+      <w:r>
+        <w:fldChar w:fldCharType="begin"/>
+      </w:r>
+      <w:r>
+        <w:instrText xml:space="preserve"> REF _Ref95134156 \h </w:instrText>
+      </w:r>
+      <w:r>
+        <w:fldChar w:fldCharType="separate"/>
+      </w:r>
+      <w:r>
+        <w:t xml:space="preserve">Figura  </w:t>
+      </w:r>
+      <w:r>
+        <w:rPr>
+          <w:noProof/>
+        </w:rPr>
+        <w:t>8</w:t>
+      </w:r>
+      <w:r>
+        <w:fldChar w:fldCharType="end"/>
+      </w:r>
+      <w:r>
+        <w:t xml:space="preserve"> si introduïm un valor erroni.</w:t>
+      </w:r>
+    </w:p>
+    <w:p>
+      <w:pPr>
+        <w:keepNext/>
+        <w:jc w:val="center"/>
+      </w:pPr>
+      <w:r>
+        <w:rPr>
+          <w:noProof/>
+        </w:rPr>
+        <w:drawing>
+          <wp:inline distT="0" distB="0" distL="0" distR="0" wp14:anchorId="6E29C7B0" wp14:editId="76A577B0">
+            <wp:extent cx="3180221" cy="3240000"/>
+            <wp:effectExtent l="0" t="0" r="1270" b="0"/>
+            <wp:docPr id="8" name="Imagen 8"/>
+            <wp:cNvGraphicFramePr>
+              <a:graphicFrameLocks xmlns:a="http://schemas.openxmlformats.org/drawingml/2006/main" noChangeAspect="1"/>
+            </wp:cNvGraphicFramePr>
+            <a:graphic xmlns:a="http://schemas.openxmlformats.org/drawingml/2006/main">
+              <a:graphicData uri="http://schemas.openxmlformats.org/drawingml/2006/picture">
+                <pic:pic xmlns:pic="http://schemas.openxmlformats.org/drawingml/2006/picture">
+                  <pic:nvPicPr>
+                    <pic:cNvPr id="1" name=""/>
+                    <pic:cNvPicPr/>
+                  </pic:nvPicPr>
+                  <pic:blipFill rotWithShape="1">
+                    <a:blip r:embed="rId29"/>
+                    <a:srcRect l="37989" t="13872" r="22840" b="15190"/>
+                    <a:stretch/>
+                  </pic:blipFill>
+                  <pic:spPr bwMode="auto">
+                    <a:xfrm>
+                      <a:off x="0" y="0"/>
+                      <a:ext cx="3180221" cy="3240000"/>
+                    </a:xfrm>
+                    <a:prstGeom prst="rect">
+                      <a:avLst/>
+                    </a:prstGeom>
+                    <a:ln>
+                      <a:noFill/>
+                    </a:ln>
+                    <a:extLst>
+                      <a:ext uri="{53640926-AAD7-44D8-BBD7-CCE9431645EC}">
+                        <a14:shadowObscured xmlns:a14="http://schemas.microsoft.com/office/drawing/2010/main"/>
+                      </a:ext>
+                    </a:extLst>
+                  </pic:spPr>
+                </pic:pic>
+              </a:graphicData>
+            </a:graphic>
+          </wp:inline>
+        </w:drawing>
+      </w:r>
+    </w:p>
+    <w:p>
+      <w:pPr>
+        <w:pStyle w:val="Descripcin"/>
+        <w:jc w:val="center"/>
+      </w:pPr>
+      <w:bookmarkStart w:id="3" w:name="_Ref95134156"/>
+      <w:r>
+        <w:t xml:space="preserve">Figura  </w:t>
+      </w:r>
+      <w:fldSimple w:instr=" SEQ Figura_ \* ARABIC ">
+        <w:r>
+          <w:rPr>
+            <w:noProof/>
+          </w:rPr>
+          <w:t>8</w:t>
+        </w:r>
+      </w:fldSimple>
+      <w:bookmarkEnd w:id="3"/>
+      <w:r>
+        <w:t>. Animació de resultat erroni.</w:t>
+      </w:r>
+    </w:p>
+    <w:p>
+      <w:pPr>
+        <w:rPr>
+          <w:i/>
+          <w:iCs/>
+          <w:color w:val="44546A" w:themeColor="text2"/>
+          <w:sz w:val="18"/>
+          <w:szCs w:val="18"/>
+        </w:rPr>
+      </w:pPr>
+      <w:r>
+        <w:br w:type="page"/>
+      </w:r>
+    </w:p>
+    <w:p>
+      <w:pPr>
+        <w:pStyle w:val="Ttulo1"/>
+      </w:pPr>
+      <w:r>
+        <w:lastRenderedPageBreak/>
+        <w:t>Exercici 5</w:t>
+      </w:r>
+    </w:p>
+    <w:p>
+      <w:pPr>
+        <w:pStyle w:val="Ttulo2"/>
+        <w:numPr>
+          <w:ilvl w:val="0"/>
+          <w:numId w:val="7"/>
+        </w:numPr>
+      </w:pPr>
+      <w:r>
+        <w:t>Introducció</w:t>
+      </w:r>
+    </w:p>
+    <w:p>
+      <w:r>
+        <w:t>L’aplicació comença a tenir bona cara i funciona, però tot i que la imatge és accessible als lectors de pantalla, un usuari del lector de pantalla haurà de realitzar un flick per a saber si ha calculat bé o malament el valor, amb la qual cosa estaria bé llançar un so per a donar una resposta ràpida a aquests usuaris.</w:t>
+      </w:r>
+    </w:p>
+    <w:p>
+      <w:r>
+        <w:t xml:space="preserve">Si descarregueu l’aplicació del </w:t>
+      </w:r>
+      <w:hyperlink r:id="rId30" w:history="1">
+        <w:r>
+          <w:rPr>
+            <w:rStyle w:val="Hipervnculo"/>
+          </w:rPr>
+          <w:t>respositori de bcnitb</w:t>
+        </w:r>
+      </w:hyperlink>
+      <w:r>
+        <w:t xml:space="preserve"> i l’executem, veurem que quan encertem la suma dels dos nombres es llança el so de gent aplaudint</w:t>
+      </w:r>
+      <w:r>
+        <w:t>. D’aquesta forma donem una informació sonora als usuaris de lector de pantalla i poguin saber si han calculat bé l’aperació o no.</w:t>
+      </w:r>
+    </w:p>
+    <w:p>
+      <w:pPr>
+        <w:pStyle w:val="Ttulo2"/>
+        <w:numPr>
+          <w:ilvl w:val="0"/>
+          <w:numId w:val="7"/>
+        </w:numPr>
+      </w:pPr>
+      <w:r>
+        <w:t>Descripció de l’aplicació</w:t>
+      </w:r>
+    </w:p>
+    <w:p>
+      <w:r>
+        <w:t xml:space="preserve">Per </w:t>
+      </w:r>
+      <w:r>
+        <w:t xml:space="preserve">que es reprodueixi un so a la nostre aplicación hem d’utilitzar una funció de TypeScript anomenada </w:t>
+      </w:r>
+      <w:r>
+        <w:rPr>
+          <w:b/>
+          <w:bCs/>
+        </w:rPr>
+        <w:t>Audio( )</w:t>
+      </w:r>
+      <w:r>
+        <w:t xml:space="preserve">. </w:t>
+      </w:r>
+      <w:r>
+        <w:t xml:space="preserve">Per tant, si obrim el fitxer </w:t>
+      </w:r>
+      <w:hyperlink r:id="rId31" w:history="1">
+        <w:r>
+          <w:rPr>
+            <w:b/>
+            <w:bCs/>
+          </w:rPr>
+          <w:t>home.page.ts</w:t>
+        </w:r>
+      </w:hyperlink>
+      <w:r>
+        <w:t xml:space="preserve"> veurem que te</w:t>
+      </w:r>
+      <w:r>
+        <w:t>him una seria de variables noves que no estaven. Aquestes variables son:</w:t>
+      </w:r>
+    </w:p>
+    <w:p>
+      <w:pPr>
+        <w:shd w:val="clear" w:color="auto" w:fill="1E1E1E"/>
+        <w:spacing w:after="0" w:line="285" w:lineRule="atLeast"/>
+        <w:rPr>
+          <w:rFonts w:ascii="Consolas" w:eastAsia="Times New Roman" w:hAnsi="Consolas" w:cs="Times New Roman"/>
+          <w:color w:val="D4D4D4"/>
+          <w:sz w:val="21"/>
+          <w:szCs w:val="21"/>
+          <w:lang w:val="en-US" w:eastAsia="es-ES"/>
+        </w:rPr>
+      </w:pPr>
+      <w:r>
+        <w:rPr>
+          <w:rFonts w:ascii="Consolas" w:eastAsia="Times New Roman" w:hAnsi="Consolas" w:cs="Times New Roman"/>
+          <w:color w:val="9CDCFE"/>
+          <w:sz w:val="21"/>
+          <w:szCs w:val="21"/>
+          <w:lang w:val="en-US" w:eastAsia="es-ES"/>
+        </w:rPr>
+        <w:t>sound</w:t>
+      </w:r>
+      <w:r>
+        <w:rPr>
+          <w:rFonts w:ascii="Consolas" w:eastAsia="Times New Roman" w:hAnsi="Consolas" w:cs="Times New Roman"/>
+          <w:color w:val="D4D4D4"/>
+          <w:sz w:val="21"/>
+          <w:szCs w:val="21"/>
+          <w:lang w:val="en-US" w:eastAsia="es-ES"/>
+        </w:rPr>
+        <w:t>:</w:t>
+      </w:r>
+      <w:r>
+        <w:rPr>
+          <w:rFonts w:ascii="Consolas" w:eastAsia="Times New Roman" w:hAnsi="Consolas" w:cs="Times New Roman"/>
+          <w:color w:val="4EC9B0"/>
+          <w:sz w:val="21"/>
+          <w:szCs w:val="21"/>
+          <w:lang w:val="en-US" w:eastAsia="es-ES"/>
+        </w:rPr>
+        <w:t>any</w:t>
+      </w:r>
+      <w:r>
+        <w:rPr>
+          <w:rFonts w:ascii="Consolas" w:eastAsia="Times New Roman" w:hAnsi="Consolas" w:cs="Times New Roman"/>
+          <w:color w:val="D4D4D4"/>
+          <w:sz w:val="21"/>
+          <w:szCs w:val="21"/>
+          <w:lang w:val="en-US" w:eastAsia="es-ES"/>
+        </w:rPr>
+        <w:t>;</w:t>
+      </w:r>
+    </w:p>
+    <w:p>
+      <w:pPr>
+        <w:shd w:val="clear" w:color="auto" w:fill="1E1E1E"/>
+        <w:spacing w:after="0" w:line="285" w:lineRule="atLeast"/>
+        <w:rPr>
+          <w:rFonts w:ascii="Consolas" w:eastAsia="Times New Roman" w:hAnsi="Consolas" w:cs="Times New Roman"/>
+          <w:color w:val="D4D4D4"/>
+          <w:sz w:val="21"/>
+          <w:szCs w:val="21"/>
+          <w:lang w:eastAsia="es-ES"/>
+        </w:rPr>
+      </w:pPr>
+      <w:r>
+        <w:rPr>
+          <w:rFonts w:ascii="Consolas" w:eastAsia="Times New Roman" w:hAnsi="Consolas" w:cs="Times New Roman"/>
+          <w:color w:val="9CDCFE"/>
+          <w:sz w:val="21"/>
+          <w:szCs w:val="21"/>
+          <w:lang w:eastAsia="es-ES"/>
+        </w:rPr>
+        <w:t>audio</w:t>
+      </w:r>
+      <w:r>
+        <w:rPr>
+          <w:rFonts w:ascii="Consolas" w:eastAsia="Times New Roman" w:hAnsi="Consolas" w:cs="Times New Roman"/>
+          <w:color w:val="D4D4D4"/>
+          <w:sz w:val="21"/>
+          <w:szCs w:val="21"/>
+          <w:lang w:eastAsia="es-ES"/>
+        </w:rPr>
+        <w:t>=</w:t>
+      </w:r>
+      <w:r>
+        <w:rPr>
+          <w:rFonts w:ascii="Consolas" w:eastAsia="Times New Roman" w:hAnsi="Consolas" w:cs="Times New Roman"/>
+          <w:color w:val="569CD6"/>
+          <w:sz w:val="21"/>
+          <w:szCs w:val="21"/>
+          <w:lang w:eastAsia="es-ES"/>
+        </w:rPr>
+        <w:t>new</w:t>
+      </w:r>
+      <w:r>
+        <w:rPr>
+          <w:rFonts w:ascii="Consolas" w:eastAsia="Times New Roman" w:hAnsi="Consolas" w:cs="Times New Roman"/>
+          <w:color w:val="D4D4D4"/>
+          <w:sz w:val="21"/>
+          <w:szCs w:val="21"/>
+          <w:lang w:eastAsia="es-ES"/>
+        </w:rPr>
+        <w:t xml:space="preserve"> </w:t>
+      </w:r>
+      <w:r>
+        <w:rPr>
+          <w:rFonts w:ascii="Consolas" w:eastAsia="Times New Roman" w:hAnsi="Consolas" w:cs="Times New Roman"/>
+          <w:color w:val="4EC9B0"/>
+          <w:sz w:val="21"/>
+          <w:szCs w:val="21"/>
+          <w:lang w:eastAsia="es-ES"/>
+        </w:rPr>
+        <w:t>Audio</w:t>
+      </w:r>
+      <w:r>
+        <w:rPr>
+          <w:rFonts w:ascii="Consolas" w:eastAsia="Times New Roman" w:hAnsi="Consolas" w:cs="Times New Roman"/>
+          <w:color w:val="D4D4D4"/>
+          <w:sz w:val="21"/>
+          <w:szCs w:val="21"/>
+          <w:lang w:eastAsia="es-ES"/>
+        </w:rPr>
+        <w:t>();</w:t>
+      </w:r>
+    </w:p>
+    <w:p>
+      <w:pPr>
+        <w:shd w:val="clear" w:color="auto" w:fill="1E1E1E"/>
+        <w:spacing w:after="0" w:line="285" w:lineRule="atLeast"/>
+        <w:rPr>
+          <w:rFonts w:ascii="Consolas" w:eastAsia="Times New Roman" w:hAnsi="Consolas" w:cs="Times New Roman"/>
+          <w:color w:val="D4D4D4"/>
+          <w:sz w:val="21"/>
+          <w:szCs w:val="21"/>
+          <w:lang w:eastAsia="es-ES"/>
+        </w:rPr>
+      </w:pPr>
+      <w:r>
+        <w:rPr>
+          <w:rFonts w:ascii="Consolas" w:eastAsia="Times New Roman" w:hAnsi="Consolas" w:cs="Times New Roman"/>
+          <w:color w:val="9CDCFE"/>
+          <w:sz w:val="21"/>
+          <w:szCs w:val="21"/>
+          <w:lang w:eastAsia="es-ES"/>
+        </w:rPr>
+        <w:t>audioTime</w:t>
+      </w:r>
+      <w:r>
+        <w:rPr>
+          <w:rFonts w:ascii="Consolas" w:eastAsia="Times New Roman" w:hAnsi="Consolas" w:cs="Times New Roman"/>
+          <w:color w:val="D4D4D4"/>
+          <w:sz w:val="21"/>
+          <w:szCs w:val="21"/>
+          <w:lang w:eastAsia="es-ES"/>
+        </w:rPr>
+        <w:t>:</w:t>
+      </w:r>
+      <w:r>
+        <w:rPr>
+          <w:rFonts w:ascii="Consolas" w:eastAsia="Times New Roman" w:hAnsi="Consolas" w:cs="Times New Roman"/>
+          <w:color w:val="4EC9B0"/>
+          <w:sz w:val="21"/>
+          <w:szCs w:val="21"/>
+          <w:lang w:eastAsia="es-ES"/>
+        </w:rPr>
+        <w:t>any</w:t>
+      </w:r>
+      <w:r>
+        <w:rPr>
+          <w:rFonts w:ascii="Consolas" w:eastAsia="Times New Roman" w:hAnsi="Consolas" w:cs="Times New Roman"/>
+          <w:color w:val="D4D4D4"/>
+          <w:sz w:val="21"/>
+          <w:szCs w:val="21"/>
+          <w:lang w:eastAsia="es-ES"/>
+        </w:rPr>
+        <w:t>;</w:t>
+      </w:r>
+    </w:p>
+    <w:p>
+      <w:pPr>
+        <w:spacing w:before="240"/>
+      </w:pPr>
+      <w:r>
+        <w:t xml:space="preserve">La primera variable, </w:t>
+      </w:r>
+      <w:r>
+        <w:rPr>
+          <w:b/>
+          <w:bCs/>
+        </w:rPr>
+        <w:t>sound</w:t>
+      </w:r>
+      <w:r>
+        <w:t xml:space="preserve">, és on es guardarà el so que llançarem al donar al botó per enviar la nostre resposta. La segona variable, </w:t>
+      </w:r>
+      <w:r>
+        <w:rPr>
+          <w:b/>
+          <w:bCs/>
+        </w:rPr>
+        <w:t>audio</w:t>
+      </w:r>
+      <w:r>
+        <w:t xml:space="preserve">, emmagatzema la funció </w:t>
+      </w:r>
+      <w:r>
+        <w:rPr>
+          <w:b/>
+          <w:bCs/>
+        </w:rPr>
+        <w:t>Audio( )</w:t>
+      </w:r>
+      <w:r>
+        <w:t xml:space="preserve">, que serà l’encarregada de reproduir el so. Per últim, la variable </w:t>
+      </w:r>
+      <w:r>
+        <w:rPr>
+          <w:b/>
+          <w:bCs/>
+        </w:rPr>
+        <w:t>audioTime</w:t>
+      </w:r>
+      <w:r>
+        <w:t xml:space="preserve"> s’encarrega de possar el temps de duració del so a zero per pausar-ho.</w:t>
+      </w:r>
+    </w:p>
+    <w:p>
+      <w:pPr>
+        <w:spacing w:before="240"/>
+      </w:pPr>
+      <w:r>
+        <w:t xml:space="preserve">Si baixem al final del codi observarem la nova funcio </w:t>
+      </w:r>
+      <w:r>
+        <w:rPr>
+          <w:b/>
+          <w:bCs/>
+        </w:rPr>
+        <w:t>play( )</w:t>
+      </w:r>
+      <w:r>
+        <w:t xml:space="preserve"> que és encarregada de carregar el so a la funció </w:t>
+      </w:r>
+      <w:r>
+        <w:rPr>
+          <w:b/>
+          <w:bCs/>
+        </w:rPr>
+        <w:t>Audio( )</w:t>
+      </w:r>
+      <w:r>
+        <w:t xml:space="preserve"> i fer que es reprodueixi. Però abans de tot el que fa la funció és cridar a la funció </w:t>
+      </w:r>
+      <w:r>
+        <w:rPr>
+          <w:b/>
+          <w:bCs/>
+        </w:rPr>
+        <w:t>pauseAudio( )</w:t>
+      </w:r>
+      <w:r>
+        <w:t xml:space="preserve"> per auturar </w:t>
+      </w:r>
+      <w:r>
+        <w:t>qualsevol audio que s’estigui reproduïnt. Això es fa per evitar la solapació de sons.</w:t>
+      </w:r>
+    </w:p>
+    <w:p>
+      <w:pPr>
+        <w:spacing w:before="240"/>
+      </w:pPr>
+      <w:r>
+        <w:t xml:space="preserve">La funció </w:t>
+      </w:r>
+      <w:r>
+        <w:rPr>
+          <w:b/>
+          <w:bCs/>
+        </w:rPr>
+        <w:t>play( )</w:t>
+      </w:r>
+      <w:r>
+        <w:t xml:space="preserve"> té la següent forma:</w:t>
+      </w:r>
+    </w:p>
+    <w:p>
+      <w:pPr>
+        <w:shd w:val="clear" w:color="auto" w:fill="1E1E1E"/>
+        <w:spacing w:after="0" w:line="285" w:lineRule="atLeast"/>
+        <w:rPr>
+          <w:rFonts w:ascii="Consolas" w:eastAsia="Times New Roman" w:hAnsi="Consolas" w:cs="Times New Roman"/>
+          <w:color w:val="D4D4D4"/>
+          <w:sz w:val="21"/>
+          <w:szCs w:val="21"/>
+          <w:lang w:val="en-US" w:eastAsia="es-ES"/>
+        </w:rPr>
+      </w:pPr>
+      <w:r>
+        <w:rPr>
+          <w:rFonts w:ascii="Consolas" w:eastAsia="Times New Roman" w:hAnsi="Consolas" w:cs="Times New Roman"/>
+          <w:color w:val="DCDCAA"/>
+          <w:sz w:val="21"/>
+          <w:szCs w:val="21"/>
+          <w:lang w:val="en-US" w:eastAsia="es-ES"/>
+        </w:rPr>
+        <w:t>play</w:t>
+      </w:r>
+      <w:r>
+        <w:rPr>
+          <w:rFonts w:ascii="Consolas" w:eastAsia="Times New Roman" w:hAnsi="Consolas" w:cs="Times New Roman"/>
+          <w:color w:val="D4D4D4"/>
+          <w:sz w:val="21"/>
+          <w:szCs w:val="21"/>
+          <w:lang w:val="en-US" w:eastAsia="es-ES"/>
+        </w:rPr>
+        <w:t>(</w:t>
+      </w:r>
+      <w:r>
+        <w:rPr>
+          <w:rFonts w:ascii="Consolas" w:eastAsia="Times New Roman" w:hAnsi="Consolas" w:cs="Times New Roman"/>
+          <w:color w:val="9CDCFE"/>
+          <w:sz w:val="21"/>
+          <w:szCs w:val="21"/>
+          <w:lang w:val="en-US" w:eastAsia="es-ES"/>
+        </w:rPr>
+        <w:t>sound</w:t>
+      </w:r>
+      <w:r>
+        <w:rPr>
+          <w:rFonts w:ascii="Consolas" w:eastAsia="Times New Roman" w:hAnsi="Consolas" w:cs="Times New Roman"/>
+          <w:color w:val="D4D4D4"/>
+          <w:sz w:val="21"/>
+          <w:szCs w:val="21"/>
+          <w:lang w:val="en-US" w:eastAsia="es-ES"/>
+        </w:rPr>
+        <w:t>:</w:t>
+      </w:r>
+      <w:r>
+        <w:rPr>
+          <w:rFonts w:ascii="Consolas" w:eastAsia="Times New Roman" w:hAnsi="Consolas" w:cs="Times New Roman"/>
+          <w:color w:val="4EC9B0"/>
+          <w:sz w:val="21"/>
+          <w:szCs w:val="21"/>
+          <w:lang w:val="en-US" w:eastAsia="es-ES"/>
+        </w:rPr>
+        <w:t>any</w:t>
+      </w:r>
+      <w:r>
+        <w:rPr>
+          <w:rFonts w:ascii="Consolas" w:eastAsia="Times New Roman" w:hAnsi="Consolas" w:cs="Times New Roman"/>
+          <w:color w:val="D4D4D4"/>
+          <w:sz w:val="21"/>
+          <w:szCs w:val="21"/>
+          <w:lang w:val="en-US" w:eastAsia="es-ES"/>
+        </w:rPr>
+        <w:t>) {</w:t>
+      </w:r>
+    </w:p>
+    <w:p>
+      <w:pPr>
+        <w:shd w:val="clear" w:color="auto" w:fill="1E1E1E"/>
+        <w:spacing w:after="0" w:line="285" w:lineRule="atLeast"/>
+        <w:rPr>
+          <w:rFonts w:ascii="Consolas" w:eastAsia="Times New Roman" w:hAnsi="Consolas" w:cs="Times New Roman"/>
+          <w:color w:val="D4D4D4"/>
+          <w:sz w:val="21"/>
+          <w:szCs w:val="21"/>
+          <w:lang w:val="en-US" w:eastAsia="es-ES"/>
+        </w:rPr>
+      </w:pPr>
+      <w:r>
+        <w:rPr>
+          <w:rFonts w:ascii="Consolas" w:eastAsia="Times New Roman" w:hAnsi="Consolas" w:cs="Times New Roman"/>
+          <w:color w:val="D4D4D4"/>
+          <w:sz w:val="21"/>
+          <w:szCs w:val="21"/>
+          <w:lang w:val="en-US" w:eastAsia="es-ES"/>
+        </w:rPr>
+        <w:t xml:space="preserve">    </w:t>
+      </w:r>
+      <w:r>
+        <w:rPr>
+          <w:rFonts w:ascii="Consolas" w:eastAsia="Times New Roman" w:hAnsi="Consolas" w:cs="Times New Roman"/>
+          <w:color w:val="569CD6"/>
+          <w:sz w:val="21"/>
+          <w:szCs w:val="21"/>
+          <w:lang w:val="en-US" w:eastAsia="es-ES"/>
+        </w:rPr>
+        <w:t>this</w:t>
+      </w:r>
+      <w:r>
+        <w:rPr>
+          <w:rFonts w:ascii="Consolas" w:eastAsia="Times New Roman" w:hAnsi="Consolas" w:cs="Times New Roman"/>
+          <w:color w:val="D4D4D4"/>
+          <w:sz w:val="21"/>
+          <w:szCs w:val="21"/>
+          <w:lang w:val="en-US" w:eastAsia="es-ES"/>
+        </w:rPr>
+        <w:t>.</w:t>
+      </w:r>
+      <w:r>
+        <w:rPr>
+          <w:rFonts w:ascii="Consolas" w:eastAsia="Times New Roman" w:hAnsi="Consolas" w:cs="Times New Roman"/>
+          <w:color w:val="DCDCAA"/>
+          <w:sz w:val="21"/>
+          <w:szCs w:val="21"/>
+          <w:lang w:val="en-US" w:eastAsia="es-ES"/>
+        </w:rPr>
+        <w:t>pauseAudio</w:t>
+      </w:r>
+      <w:r>
+        <w:rPr>
+          <w:rFonts w:ascii="Consolas" w:eastAsia="Times New Roman" w:hAnsi="Consolas" w:cs="Times New Roman"/>
+          <w:color w:val="D4D4D4"/>
+          <w:sz w:val="21"/>
+          <w:szCs w:val="21"/>
+          <w:lang w:val="en-US" w:eastAsia="es-ES"/>
+        </w:rPr>
+        <w:t>(</w:t>
+      </w:r>
+      <w:r>
+        <w:rPr>
+          <w:rFonts w:ascii="Consolas" w:eastAsia="Times New Roman" w:hAnsi="Consolas" w:cs="Times New Roman"/>
+          <w:color w:val="9CDCFE"/>
+          <w:sz w:val="21"/>
+          <w:szCs w:val="21"/>
+          <w:lang w:val="en-US" w:eastAsia="es-ES"/>
+        </w:rPr>
+        <w:t>sound</w:t>
+      </w:r>
+      <w:r>
+        <w:rPr>
+          <w:rFonts w:ascii="Consolas" w:eastAsia="Times New Roman" w:hAnsi="Consolas" w:cs="Times New Roman"/>
+          <w:color w:val="D4D4D4"/>
+          <w:sz w:val="21"/>
+          <w:szCs w:val="21"/>
+          <w:lang w:val="en-US" w:eastAsia="es-ES"/>
+        </w:rPr>
+        <w:t>);</w:t>
+      </w:r>
+    </w:p>
+    <w:p>
+      <w:pPr>
+        <w:shd w:val="clear" w:color="auto" w:fill="1E1E1E"/>
+        <w:spacing w:after="0" w:line="285" w:lineRule="atLeast"/>
+        <w:rPr>
+          <w:rFonts w:ascii="Consolas" w:eastAsia="Times New Roman" w:hAnsi="Consolas" w:cs="Times New Roman"/>
+          <w:color w:val="D4D4D4"/>
+          <w:sz w:val="21"/>
+          <w:szCs w:val="21"/>
+          <w:lang w:val="en-US" w:eastAsia="es-ES"/>
+        </w:rPr>
+      </w:pPr>
+    </w:p>
+    <w:p>
+      <w:pPr>
+        <w:shd w:val="clear" w:color="auto" w:fill="1E1E1E"/>
+        <w:spacing w:after="0" w:line="285" w:lineRule="atLeast"/>
+        <w:rPr>
+          <w:rFonts w:ascii="Consolas" w:eastAsia="Times New Roman" w:hAnsi="Consolas" w:cs="Times New Roman"/>
+          <w:color w:val="D4D4D4"/>
+          <w:sz w:val="21"/>
+          <w:szCs w:val="21"/>
+          <w:lang w:val="en-US" w:eastAsia="es-ES"/>
+        </w:rPr>
+      </w:pPr>
+      <w:r>
+        <w:rPr>
+          <w:rFonts w:ascii="Consolas" w:eastAsia="Times New Roman" w:hAnsi="Consolas" w:cs="Times New Roman"/>
+          <w:color w:val="D4D4D4"/>
+          <w:sz w:val="21"/>
+          <w:szCs w:val="21"/>
+          <w:lang w:val="en-US" w:eastAsia="es-ES"/>
+        </w:rPr>
+        <w:t xml:space="preserve">    </w:t>
+      </w:r>
+      <w:r>
+        <w:rPr>
+          <w:rFonts w:ascii="Consolas" w:eastAsia="Times New Roman" w:hAnsi="Consolas" w:cs="Times New Roman"/>
+          <w:color w:val="569CD6"/>
+          <w:sz w:val="21"/>
+          <w:szCs w:val="21"/>
+          <w:lang w:val="en-US" w:eastAsia="es-ES"/>
+        </w:rPr>
+        <w:t>this</w:t>
+      </w:r>
+      <w:r>
+        <w:rPr>
+          <w:rFonts w:ascii="Consolas" w:eastAsia="Times New Roman" w:hAnsi="Consolas" w:cs="Times New Roman"/>
+          <w:color w:val="D4D4D4"/>
+          <w:sz w:val="21"/>
+          <w:szCs w:val="21"/>
+          <w:lang w:val="en-US" w:eastAsia="es-ES"/>
+        </w:rPr>
+        <w:t>.</w:t>
+      </w:r>
+      <w:r>
+        <w:rPr>
+          <w:rFonts w:ascii="Consolas" w:eastAsia="Times New Roman" w:hAnsi="Consolas" w:cs="Times New Roman"/>
+          <w:color w:val="9CDCFE"/>
+          <w:sz w:val="21"/>
+          <w:szCs w:val="21"/>
+          <w:lang w:val="en-US" w:eastAsia="es-ES"/>
+        </w:rPr>
+        <w:t>audio</w:t>
+      </w:r>
+      <w:r>
+        <w:rPr>
+          <w:rFonts w:ascii="Consolas" w:eastAsia="Times New Roman" w:hAnsi="Consolas" w:cs="Times New Roman"/>
+          <w:color w:val="D4D4D4"/>
+          <w:sz w:val="21"/>
+          <w:szCs w:val="21"/>
+          <w:lang w:val="en-US" w:eastAsia="es-ES"/>
+        </w:rPr>
+        <w:t>.</w:t>
+      </w:r>
+      <w:r>
+        <w:rPr>
+          <w:rFonts w:ascii="Consolas" w:eastAsia="Times New Roman" w:hAnsi="Consolas" w:cs="Times New Roman"/>
+          <w:color w:val="9CDCFE"/>
+          <w:sz w:val="21"/>
+          <w:szCs w:val="21"/>
+          <w:lang w:val="en-US" w:eastAsia="es-ES"/>
+        </w:rPr>
+        <w:t>src</w:t>
+      </w:r>
+      <w:r>
+        <w:rPr>
+          <w:rFonts w:ascii="Consolas" w:eastAsia="Times New Roman" w:hAnsi="Consolas" w:cs="Times New Roman"/>
+          <w:color w:val="D4D4D4"/>
+          <w:sz w:val="21"/>
+          <w:szCs w:val="21"/>
+          <w:lang w:val="en-US" w:eastAsia="es-ES"/>
+        </w:rPr>
+        <w:t>=</w:t>
+      </w:r>
+      <w:r>
+        <w:rPr>
+          <w:rFonts w:ascii="Consolas" w:eastAsia="Times New Roman" w:hAnsi="Consolas" w:cs="Times New Roman"/>
+          <w:color w:val="9CDCFE"/>
+          <w:sz w:val="21"/>
+          <w:szCs w:val="21"/>
+          <w:lang w:val="en-US" w:eastAsia="es-ES"/>
+        </w:rPr>
+        <w:t>sound</w:t>
+      </w:r>
+      <w:r>
+        <w:rPr>
+          <w:rFonts w:ascii="Consolas" w:eastAsia="Times New Roman" w:hAnsi="Consolas" w:cs="Times New Roman"/>
+          <w:color w:val="D4D4D4"/>
+          <w:sz w:val="21"/>
+          <w:szCs w:val="21"/>
+          <w:lang w:val="en-US" w:eastAsia="es-ES"/>
+        </w:rPr>
+        <w:t>;</w:t>
+      </w:r>
+    </w:p>
+    <w:p>
+      <w:pPr>
+        <w:shd w:val="clear" w:color="auto" w:fill="1E1E1E"/>
+        <w:spacing w:after="0" w:line="285" w:lineRule="atLeast"/>
+        <w:rPr>
+          <w:rFonts w:ascii="Consolas" w:eastAsia="Times New Roman" w:hAnsi="Consolas" w:cs="Times New Roman"/>
+          <w:color w:val="D4D4D4"/>
+          <w:sz w:val="21"/>
+          <w:szCs w:val="21"/>
+          <w:lang w:val="en-US" w:eastAsia="es-ES"/>
+        </w:rPr>
+      </w:pPr>
+      <w:r>
+        <w:rPr>
+          <w:rFonts w:ascii="Consolas" w:eastAsia="Times New Roman" w:hAnsi="Consolas" w:cs="Times New Roman"/>
+          <w:color w:val="D4D4D4"/>
+          <w:sz w:val="21"/>
+          <w:szCs w:val="21"/>
+          <w:lang w:val="en-US" w:eastAsia="es-ES"/>
+        </w:rPr>
+        <w:t xml:space="preserve">    </w:t>
+      </w:r>
+      <w:r>
+        <w:rPr>
+          <w:rFonts w:ascii="Consolas" w:eastAsia="Times New Roman" w:hAnsi="Consolas" w:cs="Times New Roman"/>
+          <w:color w:val="569CD6"/>
+          <w:sz w:val="21"/>
+          <w:szCs w:val="21"/>
+          <w:lang w:val="en-US" w:eastAsia="es-ES"/>
+        </w:rPr>
+        <w:t>this</w:t>
+      </w:r>
+      <w:r>
+        <w:rPr>
+          <w:rFonts w:ascii="Consolas" w:eastAsia="Times New Roman" w:hAnsi="Consolas" w:cs="Times New Roman"/>
+          <w:color w:val="D4D4D4"/>
+          <w:sz w:val="21"/>
+          <w:szCs w:val="21"/>
+          <w:lang w:val="en-US" w:eastAsia="es-ES"/>
+        </w:rPr>
+        <w:t>.</w:t>
+      </w:r>
+      <w:r>
+        <w:rPr>
+          <w:rFonts w:ascii="Consolas" w:eastAsia="Times New Roman" w:hAnsi="Consolas" w:cs="Times New Roman"/>
+          <w:color w:val="9CDCFE"/>
+          <w:sz w:val="21"/>
+          <w:szCs w:val="21"/>
+          <w:lang w:val="en-US" w:eastAsia="es-ES"/>
+        </w:rPr>
+        <w:t>audio</w:t>
+      </w:r>
+      <w:r>
+        <w:rPr>
+          <w:rFonts w:ascii="Consolas" w:eastAsia="Times New Roman" w:hAnsi="Consolas" w:cs="Times New Roman"/>
+          <w:color w:val="D4D4D4"/>
+          <w:sz w:val="21"/>
+          <w:szCs w:val="21"/>
+          <w:lang w:val="en-US" w:eastAsia="es-ES"/>
+        </w:rPr>
+        <w:t>.</w:t>
+      </w:r>
+      <w:r>
+        <w:rPr>
+          <w:rFonts w:ascii="Consolas" w:eastAsia="Times New Roman" w:hAnsi="Consolas" w:cs="Times New Roman"/>
+          <w:color w:val="DCDCAA"/>
+          <w:sz w:val="21"/>
+          <w:szCs w:val="21"/>
+          <w:lang w:val="en-US" w:eastAsia="es-ES"/>
+        </w:rPr>
+        <w:t>load</w:t>
+      </w:r>
+      <w:r>
+        <w:rPr>
+          <w:rFonts w:ascii="Consolas" w:eastAsia="Times New Roman" w:hAnsi="Consolas" w:cs="Times New Roman"/>
+          <w:color w:val="D4D4D4"/>
+          <w:sz w:val="21"/>
+          <w:szCs w:val="21"/>
+          <w:lang w:val="en-US" w:eastAsia="es-ES"/>
+        </w:rPr>
+        <w:t>();</w:t>
+      </w:r>
+    </w:p>
+    <w:p>
+      <w:pPr>
+        <w:shd w:val="clear" w:color="auto" w:fill="1E1E1E"/>
+        <w:spacing w:after="0" w:line="285" w:lineRule="atLeast"/>
+        <w:rPr>
+          <w:rFonts w:ascii="Consolas" w:eastAsia="Times New Roman" w:hAnsi="Consolas" w:cs="Times New Roman"/>
+          <w:color w:val="D4D4D4"/>
+          <w:sz w:val="21"/>
+          <w:szCs w:val="21"/>
+          <w:lang w:val="en-US" w:eastAsia="es-ES"/>
+        </w:rPr>
+      </w:pPr>
+      <w:r>
+        <w:rPr>
+          <w:rFonts w:ascii="Consolas" w:eastAsia="Times New Roman" w:hAnsi="Consolas" w:cs="Times New Roman"/>
+          <w:color w:val="D4D4D4"/>
+          <w:sz w:val="21"/>
+          <w:szCs w:val="21"/>
+          <w:lang w:val="en-US" w:eastAsia="es-ES"/>
+        </w:rPr>
+        <w:t xml:space="preserve">    </w:t>
+      </w:r>
+      <w:r>
+        <w:rPr>
+          <w:rFonts w:ascii="Consolas" w:eastAsia="Times New Roman" w:hAnsi="Consolas" w:cs="Times New Roman"/>
+          <w:color w:val="569CD6"/>
+          <w:sz w:val="21"/>
+          <w:szCs w:val="21"/>
+          <w:lang w:val="en-US" w:eastAsia="es-ES"/>
+        </w:rPr>
+        <w:t>this</w:t>
+      </w:r>
+      <w:r>
+        <w:rPr>
+          <w:rFonts w:ascii="Consolas" w:eastAsia="Times New Roman" w:hAnsi="Consolas" w:cs="Times New Roman"/>
+          <w:color w:val="D4D4D4"/>
+          <w:sz w:val="21"/>
+          <w:szCs w:val="21"/>
+          <w:lang w:val="en-US" w:eastAsia="es-ES"/>
+        </w:rPr>
+        <w:t>.</w:t>
+      </w:r>
+      <w:r>
+        <w:rPr>
+          <w:rFonts w:ascii="Consolas" w:eastAsia="Times New Roman" w:hAnsi="Consolas" w:cs="Times New Roman"/>
+          <w:color w:val="9CDCFE"/>
+          <w:sz w:val="21"/>
+          <w:szCs w:val="21"/>
+          <w:lang w:val="en-US" w:eastAsia="es-ES"/>
+        </w:rPr>
+        <w:t>audio</w:t>
+      </w:r>
+      <w:r>
+        <w:rPr>
+          <w:rFonts w:ascii="Consolas" w:eastAsia="Times New Roman" w:hAnsi="Consolas" w:cs="Times New Roman"/>
+          <w:color w:val="D4D4D4"/>
+          <w:sz w:val="21"/>
+          <w:szCs w:val="21"/>
+          <w:lang w:val="en-US" w:eastAsia="es-ES"/>
+        </w:rPr>
+        <w:t>.</w:t>
+      </w:r>
+      <w:r>
+        <w:rPr>
+          <w:rFonts w:ascii="Consolas" w:eastAsia="Times New Roman" w:hAnsi="Consolas" w:cs="Times New Roman"/>
+          <w:color w:val="DCDCAA"/>
+          <w:sz w:val="21"/>
+          <w:szCs w:val="21"/>
+          <w:lang w:val="en-US" w:eastAsia="es-ES"/>
+        </w:rPr>
+        <w:t>play</w:t>
+      </w:r>
+      <w:r>
+        <w:rPr>
+          <w:rFonts w:ascii="Consolas" w:eastAsia="Times New Roman" w:hAnsi="Consolas" w:cs="Times New Roman"/>
+          <w:color w:val="D4D4D4"/>
+          <w:sz w:val="21"/>
+          <w:szCs w:val="21"/>
+          <w:lang w:val="en-US" w:eastAsia="es-ES"/>
+        </w:rPr>
+        <w:t>();</w:t>
+      </w:r>
+    </w:p>
+    <w:p>
+      <w:pPr>
+        <w:shd w:val="clear" w:color="auto" w:fill="1E1E1E"/>
+        <w:spacing w:after="0" w:line="285" w:lineRule="atLeast"/>
+        <w:rPr>
+          <w:rFonts w:ascii="Consolas" w:eastAsia="Times New Roman" w:hAnsi="Consolas" w:cs="Times New Roman"/>
+          <w:color w:val="D4D4D4"/>
+          <w:sz w:val="21"/>
+          <w:szCs w:val="21"/>
+          <w:lang w:val="en-US" w:eastAsia="es-ES"/>
+        </w:rPr>
+      </w:pPr>
+    </w:p>
+    <w:p>
+      <w:pPr>
+        <w:shd w:val="clear" w:color="auto" w:fill="1E1E1E"/>
+        <w:spacing w:after="0" w:line="285" w:lineRule="atLeast"/>
+        <w:rPr>
+          <w:rFonts w:ascii="Consolas" w:eastAsia="Times New Roman" w:hAnsi="Consolas" w:cs="Times New Roman"/>
+          <w:color w:val="D4D4D4"/>
+          <w:sz w:val="21"/>
+          <w:szCs w:val="21"/>
+          <w:lang w:val="en-US" w:eastAsia="es-ES"/>
+        </w:rPr>
+      </w:pPr>
+      <w:r>
+        <w:rPr>
+          <w:rFonts w:ascii="Consolas" w:eastAsia="Times New Roman" w:hAnsi="Consolas" w:cs="Times New Roman"/>
+          <w:color w:val="D4D4D4"/>
+          <w:sz w:val="21"/>
+          <w:szCs w:val="21"/>
+          <w:lang w:val="en-US" w:eastAsia="es-ES"/>
+        </w:rPr>
+        <w:t xml:space="preserve">    </w:t>
+      </w:r>
+      <w:r>
+        <w:rPr>
+          <w:rFonts w:ascii="Consolas" w:eastAsia="Times New Roman" w:hAnsi="Consolas" w:cs="Times New Roman"/>
+          <w:color w:val="569CD6"/>
+          <w:sz w:val="21"/>
+          <w:szCs w:val="21"/>
+          <w:lang w:val="en-US" w:eastAsia="es-ES"/>
+        </w:rPr>
+        <w:t>this</w:t>
+      </w:r>
+      <w:r>
+        <w:rPr>
+          <w:rFonts w:ascii="Consolas" w:eastAsia="Times New Roman" w:hAnsi="Consolas" w:cs="Times New Roman"/>
+          <w:color w:val="D4D4D4"/>
+          <w:sz w:val="21"/>
+          <w:szCs w:val="21"/>
+          <w:lang w:val="en-US" w:eastAsia="es-ES"/>
+        </w:rPr>
+        <w:t>.</w:t>
+      </w:r>
+      <w:r>
+        <w:rPr>
+          <w:rFonts w:ascii="Consolas" w:eastAsia="Times New Roman" w:hAnsi="Consolas" w:cs="Times New Roman"/>
+          <w:color w:val="9CDCFE"/>
+          <w:sz w:val="21"/>
+          <w:szCs w:val="21"/>
+          <w:lang w:val="en-US" w:eastAsia="es-ES"/>
+        </w:rPr>
+        <w:t>audioTime</w:t>
+      </w:r>
+      <w:r>
+        <w:rPr>
+          <w:rFonts w:ascii="Consolas" w:eastAsia="Times New Roman" w:hAnsi="Consolas" w:cs="Times New Roman"/>
+          <w:color w:val="D4D4D4"/>
+          <w:sz w:val="21"/>
+          <w:szCs w:val="21"/>
+          <w:lang w:val="en-US" w:eastAsia="es-ES"/>
+        </w:rPr>
+        <w:t>=</w:t>
+      </w:r>
+      <w:r>
+        <w:rPr>
+          <w:rFonts w:ascii="Consolas" w:eastAsia="Times New Roman" w:hAnsi="Consolas" w:cs="Times New Roman"/>
+          <w:color w:val="DCDCAA"/>
+          <w:sz w:val="21"/>
+          <w:szCs w:val="21"/>
+          <w:lang w:val="en-US" w:eastAsia="es-ES"/>
+        </w:rPr>
+        <w:t>setTimeout</w:t>
+      </w:r>
+      <w:r>
+        <w:rPr>
+          <w:rFonts w:ascii="Consolas" w:eastAsia="Times New Roman" w:hAnsi="Consolas" w:cs="Times New Roman"/>
+          <w:color w:val="D4D4D4"/>
+          <w:sz w:val="21"/>
+          <w:szCs w:val="21"/>
+          <w:lang w:val="en-US" w:eastAsia="es-ES"/>
+        </w:rPr>
+        <w:t xml:space="preserve">(() </w:t>
+      </w:r>
+      <w:r>
+        <w:rPr>
+          <w:rFonts w:ascii="Consolas" w:eastAsia="Times New Roman" w:hAnsi="Consolas" w:cs="Times New Roman"/>
+          <w:color w:val="569CD6"/>
+          <w:sz w:val="21"/>
+          <w:szCs w:val="21"/>
+          <w:lang w:val="en-US" w:eastAsia="es-ES"/>
+        </w:rPr>
+        <w:t>=&gt;</w:t>
+      </w:r>
+      <w:r>
+        <w:rPr>
+          <w:rFonts w:ascii="Consolas" w:eastAsia="Times New Roman" w:hAnsi="Consolas" w:cs="Times New Roman"/>
+          <w:color w:val="D4D4D4"/>
+          <w:sz w:val="21"/>
+          <w:szCs w:val="21"/>
+          <w:lang w:val="en-US" w:eastAsia="es-ES"/>
+        </w:rPr>
+        <w:t>{</w:t>
+      </w:r>
+    </w:p>
+    <w:p>
+      <w:pPr>
+        <w:shd w:val="clear" w:color="auto" w:fill="1E1E1E"/>
+        <w:spacing w:after="0" w:line="285" w:lineRule="atLeast"/>
+        <w:rPr>
+          <w:rFonts w:ascii="Consolas" w:eastAsia="Times New Roman" w:hAnsi="Consolas" w:cs="Times New Roman"/>
+          <w:color w:val="D4D4D4"/>
+          <w:sz w:val="21"/>
+          <w:szCs w:val="21"/>
+          <w:lang w:val="en-US" w:eastAsia="es-ES"/>
+        </w:rPr>
+      </w:pPr>
+      <w:r>
+        <w:rPr>
+          <w:rFonts w:ascii="Consolas" w:eastAsia="Times New Roman" w:hAnsi="Consolas" w:cs="Times New Roman"/>
+          <w:color w:val="D4D4D4"/>
+          <w:sz w:val="21"/>
+          <w:szCs w:val="21"/>
+          <w:lang w:val="en-US" w:eastAsia="es-ES"/>
+        </w:rPr>
+        <w:t xml:space="preserve">      </w:t>
+      </w:r>
+      <w:r>
+        <w:rPr>
+          <w:rFonts w:ascii="Consolas" w:eastAsia="Times New Roman" w:hAnsi="Consolas" w:cs="Times New Roman"/>
+          <w:color w:val="9CDCFE"/>
+          <w:sz w:val="21"/>
+          <w:szCs w:val="21"/>
+          <w:lang w:val="en-US" w:eastAsia="es-ES"/>
+        </w:rPr>
+        <w:t>sound</w:t>
+      </w:r>
+      <w:r>
+        <w:rPr>
+          <w:rFonts w:ascii="Consolas" w:eastAsia="Times New Roman" w:hAnsi="Consolas" w:cs="Times New Roman"/>
+          <w:color w:val="D4D4D4"/>
+          <w:sz w:val="21"/>
+          <w:szCs w:val="21"/>
+          <w:lang w:val="en-US" w:eastAsia="es-ES"/>
+        </w:rPr>
+        <w:t>.</w:t>
+      </w:r>
+      <w:r>
+        <w:rPr>
+          <w:rFonts w:ascii="Consolas" w:eastAsia="Times New Roman" w:hAnsi="Consolas" w:cs="Times New Roman"/>
+          <w:color w:val="9CDCFE"/>
+          <w:sz w:val="21"/>
+          <w:szCs w:val="21"/>
+          <w:lang w:val="en-US" w:eastAsia="es-ES"/>
+        </w:rPr>
+        <w:t>playing</w:t>
+      </w:r>
+      <w:r>
+        <w:rPr>
+          <w:rFonts w:ascii="Consolas" w:eastAsia="Times New Roman" w:hAnsi="Consolas" w:cs="Times New Roman"/>
+          <w:color w:val="D4D4D4"/>
+          <w:sz w:val="21"/>
+          <w:szCs w:val="21"/>
+          <w:lang w:val="en-US" w:eastAsia="es-ES"/>
+        </w:rPr>
+        <w:t>=</w:t>
+      </w:r>
+      <w:r>
+        <w:rPr>
+          <w:rFonts w:ascii="Consolas" w:eastAsia="Times New Roman" w:hAnsi="Consolas" w:cs="Times New Roman"/>
+          <w:color w:val="569CD6"/>
+          <w:sz w:val="21"/>
+          <w:szCs w:val="21"/>
+          <w:lang w:val="en-US" w:eastAsia="es-ES"/>
+        </w:rPr>
+        <w:t>false</w:t>
+      </w:r>
+      <w:r>
+        <w:rPr>
+          <w:rFonts w:ascii="Consolas" w:eastAsia="Times New Roman" w:hAnsi="Consolas" w:cs="Times New Roman"/>
+          <w:color w:val="D4D4D4"/>
+          <w:sz w:val="21"/>
+          <w:szCs w:val="21"/>
+          <w:lang w:val="en-US" w:eastAsia="es-ES"/>
+        </w:rPr>
+        <w:t>;</w:t>
+      </w:r>
+    </w:p>
+    <w:p>
+      <w:pPr>
+        <w:shd w:val="clear" w:color="auto" w:fill="1E1E1E"/>
+        <w:spacing w:after="0" w:line="285" w:lineRule="atLeast"/>
+        <w:rPr>
+          <w:rFonts w:ascii="Consolas" w:eastAsia="Times New Roman" w:hAnsi="Consolas" w:cs="Times New Roman"/>
+          <w:color w:val="D4D4D4"/>
+          <w:sz w:val="21"/>
+          <w:szCs w:val="21"/>
+          <w:lang w:val="en-US" w:eastAsia="es-ES"/>
+        </w:rPr>
+      </w:pPr>
+      <w:r>
+        <w:rPr>
+          <w:rFonts w:ascii="Consolas" w:eastAsia="Times New Roman" w:hAnsi="Consolas" w:cs="Times New Roman"/>
+          <w:color w:val="D4D4D4"/>
+          <w:sz w:val="21"/>
+          <w:szCs w:val="21"/>
+          <w:lang w:val="en-US" w:eastAsia="es-ES"/>
+        </w:rPr>
+        <w:t xml:space="preserve">    }, </w:t>
+      </w:r>
+      <w:r>
+        <w:rPr>
+          <w:rFonts w:ascii="Consolas" w:eastAsia="Times New Roman" w:hAnsi="Consolas" w:cs="Times New Roman"/>
+          <w:color w:val="9CDCFE"/>
+          <w:sz w:val="21"/>
+          <w:szCs w:val="21"/>
+          <w:lang w:val="en-US" w:eastAsia="es-ES"/>
+        </w:rPr>
+        <w:t>sound</w:t>
+      </w:r>
+      <w:r>
+        <w:rPr>
+          <w:rFonts w:ascii="Consolas" w:eastAsia="Times New Roman" w:hAnsi="Consolas" w:cs="Times New Roman"/>
+          <w:color w:val="D4D4D4"/>
+          <w:sz w:val="21"/>
+          <w:szCs w:val="21"/>
+          <w:lang w:val="en-US" w:eastAsia="es-ES"/>
+        </w:rPr>
+        <w:t>.</w:t>
+      </w:r>
+      <w:r>
+        <w:rPr>
+          <w:rFonts w:ascii="Consolas" w:eastAsia="Times New Roman" w:hAnsi="Consolas" w:cs="Times New Roman"/>
+          <w:color w:val="9CDCFE"/>
+          <w:sz w:val="21"/>
+          <w:szCs w:val="21"/>
+          <w:lang w:val="en-US" w:eastAsia="es-ES"/>
+        </w:rPr>
+        <w:t>duration</w:t>
+      </w:r>
+      <w:r>
+        <w:rPr>
+          <w:rFonts w:ascii="Consolas" w:eastAsia="Times New Roman" w:hAnsi="Consolas" w:cs="Times New Roman"/>
+          <w:color w:val="D4D4D4"/>
+          <w:sz w:val="21"/>
+          <w:szCs w:val="21"/>
+          <w:lang w:val="en-US" w:eastAsia="es-ES"/>
+        </w:rPr>
+        <w:t>*</w:t>
+      </w:r>
+      <w:r>
+        <w:rPr>
+          <w:rFonts w:ascii="Consolas" w:eastAsia="Times New Roman" w:hAnsi="Consolas" w:cs="Times New Roman"/>
+          <w:color w:val="B5CEA8"/>
+          <w:sz w:val="21"/>
+          <w:szCs w:val="21"/>
+          <w:lang w:val="en-US" w:eastAsia="es-ES"/>
+        </w:rPr>
+        <w:t>1000</w:t>
+      </w:r>
+      <w:r>
+        <w:rPr>
+          <w:rFonts w:ascii="Consolas" w:eastAsia="Times New Roman" w:hAnsi="Consolas" w:cs="Times New Roman"/>
+          <w:color w:val="D4D4D4"/>
+          <w:sz w:val="21"/>
+          <w:szCs w:val="21"/>
+          <w:lang w:val="en-US" w:eastAsia="es-ES"/>
+        </w:rPr>
+        <w:t>);</w:t>
+      </w:r>
+    </w:p>
+    <w:p>
+      <w:pPr>
+        <w:shd w:val="clear" w:color="auto" w:fill="1E1E1E"/>
+        <w:spacing w:after="0" w:line="285" w:lineRule="atLeast"/>
+        <w:rPr>
+          <w:rFonts w:ascii="Consolas" w:eastAsia="Times New Roman" w:hAnsi="Consolas" w:cs="Times New Roman"/>
+          <w:color w:val="D4D4D4"/>
+          <w:sz w:val="21"/>
+          <w:szCs w:val="21"/>
+          <w:lang w:eastAsia="es-ES"/>
+        </w:rPr>
+      </w:pPr>
+      <w:r>
+        <w:rPr>
+          <w:rFonts w:ascii="Consolas" w:eastAsia="Times New Roman" w:hAnsi="Consolas" w:cs="Times New Roman"/>
+          <w:color w:val="D4D4D4"/>
+          <w:sz w:val="21"/>
+          <w:szCs w:val="21"/>
+          <w:lang w:val="en-US" w:eastAsia="es-ES"/>
+        </w:rPr>
+        <w:t xml:space="preserve">  </w:t>
+      </w:r>
+      <w:r>
+        <w:rPr>
+          <w:rFonts w:ascii="Consolas" w:eastAsia="Times New Roman" w:hAnsi="Consolas" w:cs="Times New Roman"/>
+          <w:color w:val="D4D4D4"/>
+          <w:sz w:val="21"/>
+          <w:szCs w:val="21"/>
+          <w:lang w:eastAsia="es-ES"/>
+        </w:rPr>
+        <w:t>}</w:t>
+      </w:r>
+    </w:p>
+    <w:p>
+      <w:pPr>
+        <w:spacing w:before="240"/>
+      </w:pPr>
+      <w:r>
+        <w:t xml:space="preserve">Pel que fa a la funció </w:t>
+      </w:r>
+      <w:r>
+        <w:rPr>
+          <w:b/>
+          <w:bCs/>
+        </w:rPr>
+        <w:t>pauseAudio( )</w:t>
+      </w:r>
+      <w:r>
+        <w:t>, es de la següent forma:</w:t>
+      </w:r>
+    </w:p>
+    <w:p>
+      <w:pPr>
+        <w:shd w:val="clear" w:color="auto" w:fill="1E1E1E"/>
+        <w:spacing w:after="0" w:line="285" w:lineRule="atLeast"/>
+        <w:rPr>
+          <w:rFonts w:ascii="Consolas" w:eastAsia="Times New Roman" w:hAnsi="Consolas" w:cs="Times New Roman"/>
+          <w:color w:val="D4D4D4"/>
+          <w:sz w:val="21"/>
+          <w:szCs w:val="21"/>
+          <w:lang w:val="en-US" w:eastAsia="es-ES"/>
+        </w:rPr>
+      </w:pPr>
+      <w:r>
+        <w:rPr>
+          <w:rFonts w:ascii="Consolas" w:eastAsia="Times New Roman" w:hAnsi="Consolas" w:cs="Times New Roman"/>
+          <w:color w:val="569CD6"/>
+          <w:sz w:val="21"/>
+          <w:szCs w:val="21"/>
+          <w:lang w:val="en-US" w:eastAsia="es-ES"/>
+        </w:rPr>
+        <w:t>private</w:t>
+      </w:r>
+      <w:r>
+        <w:rPr>
+          <w:rFonts w:ascii="Consolas" w:eastAsia="Times New Roman" w:hAnsi="Consolas" w:cs="Times New Roman"/>
+          <w:color w:val="D4D4D4"/>
+          <w:sz w:val="21"/>
+          <w:szCs w:val="21"/>
+          <w:lang w:val="en-US" w:eastAsia="es-ES"/>
+        </w:rPr>
+        <w:t xml:space="preserve"> </w:t>
+      </w:r>
+      <w:r>
+        <w:rPr>
+          <w:rFonts w:ascii="Consolas" w:eastAsia="Times New Roman" w:hAnsi="Consolas" w:cs="Times New Roman"/>
+          <w:color w:val="DCDCAA"/>
+          <w:sz w:val="21"/>
+          <w:szCs w:val="21"/>
+          <w:lang w:val="en-US" w:eastAsia="es-ES"/>
+        </w:rPr>
+        <w:t>pauseAudio</w:t>
+      </w:r>
+      <w:r>
+        <w:rPr>
+          <w:rFonts w:ascii="Consolas" w:eastAsia="Times New Roman" w:hAnsi="Consolas" w:cs="Times New Roman"/>
+          <w:color w:val="D4D4D4"/>
+          <w:sz w:val="21"/>
+          <w:szCs w:val="21"/>
+          <w:lang w:val="en-US" w:eastAsia="es-ES"/>
+        </w:rPr>
+        <w:t>(</w:t>
+      </w:r>
+      <w:r>
+        <w:rPr>
+          <w:rFonts w:ascii="Consolas" w:eastAsia="Times New Roman" w:hAnsi="Consolas" w:cs="Times New Roman"/>
+          <w:color w:val="9CDCFE"/>
+          <w:sz w:val="21"/>
+          <w:szCs w:val="21"/>
+          <w:lang w:val="en-US" w:eastAsia="es-ES"/>
+        </w:rPr>
+        <w:t>selectedSound</w:t>
+      </w:r>
+      <w:r>
+        <w:rPr>
+          <w:rFonts w:ascii="Consolas" w:eastAsia="Times New Roman" w:hAnsi="Consolas" w:cs="Times New Roman"/>
+          <w:color w:val="D4D4D4"/>
+          <w:sz w:val="21"/>
+          <w:szCs w:val="21"/>
+          <w:lang w:val="en-US" w:eastAsia="es-ES"/>
+        </w:rPr>
+        <w:t xml:space="preserve">: </w:t>
+      </w:r>
+      <w:r>
+        <w:rPr>
+          <w:rFonts w:ascii="Consolas" w:eastAsia="Times New Roman" w:hAnsi="Consolas" w:cs="Times New Roman"/>
+          <w:color w:val="4EC9B0"/>
+          <w:sz w:val="21"/>
+          <w:szCs w:val="21"/>
+          <w:lang w:val="en-US" w:eastAsia="es-ES"/>
+        </w:rPr>
+        <w:t>any</w:t>
+      </w:r>
+      <w:r>
+        <w:rPr>
+          <w:rFonts w:ascii="Consolas" w:eastAsia="Times New Roman" w:hAnsi="Consolas" w:cs="Times New Roman"/>
+          <w:color w:val="D4D4D4"/>
+          <w:sz w:val="21"/>
+          <w:szCs w:val="21"/>
+          <w:lang w:val="en-US" w:eastAsia="es-ES"/>
+        </w:rPr>
+        <w:t>){</w:t>
+      </w:r>
+    </w:p>
+    <w:p>
+      <w:pPr>
+        <w:shd w:val="clear" w:color="auto" w:fill="1E1E1E"/>
+        <w:spacing w:after="0" w:line="285" w:lineRule="atLeast"/>
+        <w:rPr>
+          <w:rFonts w:ascii="Consolas" w:eastAsia="Times New Roman" w:hAnsi="Consolas" w:cs="Times New Roman"/>
+          <w:color w:val="D4D4D4"/>
+          <w:sz w:val="21"/>
+          <w:szCs w:val="21"/>
+          <w:lang w:val="en-US" w:eastAsia="es-ES"/>
+        </w:rPr>
+      </w:pPr>
+      <w:r>
+        <w:rPr>
+          <w:rFonts w:ascii="Consolas" w:eastAsia="Times New Roman" w:hAnsi="Consolas" w:cs="Times New Roman"/>
+          <w:color w:val="D4D4D4"/>
+          <w:sz w:val="21"/>
+          <w:szCs w:val="21"/>
+          <w:lang w:val="en-US" w:eastAsia="es-ES"/>
+        </w:rPr>
+        <w:t xml:space="preserve">    </w:t>
+      </w:r>
+      <w:r>
+        <w:rPr>
+          <w:rFonts w:ascii="Consolas" w:eastAsia="Times New Roman" w:hAnsi="Consolas" w:cs="Times New Roman"/>
+          <w:color w:val="DCDCAA"/>
+          <w:sz w:val="21"/>
+          <w:szCs w:val="21"/>
+          <w:lang w:val="en-US" w:eastAsia="es-ES"/>
+        </w:rPr>
+        <w:t>clearTimeout</w:t>
+      </w:r>
+      <w:r>
+        <w:rPr>
+          <w:rFonts w:ascii="Consolas" w:eastAsia="Times New Roman" w:hAnsi="Consolas" w:cs="Times New Roman"/>
+          <w:color w:val="D4D4D4"/>
+          <w:sz w:val="21"/>
+          <w:szCs w:val="21"/>
+          <w:lang w:val="en-US" w:eastAsia="es-ES"/>
+        </w:rPr>
+        <w:t>(</w:t>
+      </w:r>
+      <w:r>
+        <w:rPr>
+          <w:rFonts w:ascii="Consolas" w:eastAsia="Times New Roman" w:hAnsi="Consolas" w:cs="Times New Roman"/>
+          <w:color w:val="569CD6"/>
+          <w:sz w:val="21"/>
+          <w:szCs w:val="21"/>
+          <w:lang w:val="en-US" w:eastAsia="es-ES"/>
+        </w:rPr>
+        <w:t>this</w:t>
+      </w:r>
+      <w:r>
+        <w:rPr>
+          <w:rFonts w:ascii="Consolas" w:eastAsia="Times New Roman" w:hAnsi="Consolas" w:cs="Times New Roman"/>
+          <w:color w:val="D4D4D4"/>
+          <w:sz w:val="21"/>
+          <w:szCs w:val="21"/>
+          <w:lang w:val="en-US" w:eastAsia="es-ES"/>
+        </w:rPr>
+        <w:t>.</w:t>
+      </w:r>
+      <w:r>
+        <w:rPr>
+          <w:rFonts w:ascii="Consolas" w:eastAsia="Times New Roman" w:hAnsi="Consolas" w:cs="Times New Roman"/>
+          <w:color w:val="9CDCFE"/>
+          <w:sz w:val="21"/>
+          <w:szCs w:val="21"/>
+          <w:lang w:val="en-US" w:eastAsia="es-ES"/>
+        </w:rPr>
+        <w:t>audioTime</w:t>
+      </w:r>
+      <w:r>
+        <w:rPr>
+          <w:rFonts w:ascii="Consolas" w:eastAsia="Times New Roman" w:hAnsi="Consolas" w:cs="Times New Roman"/>
+          <w:color w:val="D4D4D4"/>
+          <w:sz w:val="21"/>
+          <w:szCs w:val="21"/>
+          <w:lang w:val="en-US" w:eastAsia="es-ES"/>
+        </w:rPr>
+        <w:t>);</w:t>
+      </w:r>
+    </w:p>
+    <w:p>
+      <w:pPr>
+        <w:shd w:val="clear" w:color="auto" w:fill="1E1E1E"/>
+        <w:spacing w:after="0" w:line="285" w:lineRule="atLeast"/>
+        <w:rPr>
+          <w:rFonts w:ascii="Consolas" w:eastAsia="Times New Roman" w:hAnsi="Consolas" w:cs="Times New Roman"/>
+          <w:color w:val="D4D4D4"/>
+          <w:sz w:val="21"/>
+          <w:szCs w:val="21"/>
+          <w:lang w:val="en-US" w:eastAsia="es-ES"/>
+        </w:rPr>
+      </w:pPr>
+    </w:p>
+    <w:p>
+      <w:pPr>
+        <w:shd w:val="clear" w:color="auto" w:fill="1E1E1E"/>
+        <w:spacing w:after="0" w:line="285" w:lineRule="atLeast"/>
+        <w:rPr>
+          <w:rFonts w:ascii="Consolas" w:eastAsia="Times New Roman" w:hAnsi="Consolas" w:cs="Times New Roman"/>
+          <w:color w:val="D4D4D4"/>
+          <w:sz w:val="21"/>
+          <w:szCs w:val="21"/>
+          <w:lang w:val="en-US" w:eastAsia="es-ES"/>
+        </w:rPr>
+      </w:pPr>
+      <w:r>
+        <w:rPr>
+          <w:rFonts w:ascii="Consolas" w:eastAsia="Times New Roman" w:hAnsi="Consolas" w:cs="Times New Roman"/>
+          <w:color w:val="D4D4D4"/>
+          <w:sz w:val="21"/>
+          <w:szCs w:val="21"/>
+          <w:lang w:val="en-US" w:eastAsia="es-ES"/>
+        </w:rPr>
+        <w:lastRenderedPageBreak/>
+        <w:t xml:space="preserve">    </w:t>
+      </w:r>
+      <w:r>
+        <w:rPr>
+          <w:rFonts w:ascii="Consolas" w:eastAsia="Times New Roman" w:hAnsi="Consolas" w:cs="Times New Roman"/>
+          <w:color w:val="569CD6"/>
+          <w:sz w:val="21"/>
+          <w:szCs w:val="21"/>
+          <w:lang w:val="en-US" w:eastAsia="es-ES"/>
+        </w:rPr>
+        <w:t>this</w:t>
+      </w:r>
+      <w:r>
+        <w:rPr>
+          <w:rFonts w:ascii="Consolas" w:eastAsia="Times New Roman" w:hAnsi="Consolas" w:cs="Times New Roman"/>
+          <w:color w:val="D4D4D4"/>
+          <w:sz w:val="21"/>
+          <w:szCs w:val="21"/>
+          <w:lang w:val="en-US" w:eastAsia="es-ES"/>
+        </w:rPr>
+        <w:t>.</w:t>
+      </w:r>
+      <w:r>
+        <w:rPr>
+          <w:rFonts w:ascii="Consolas" w:eastAsia="Times New Roman" w:hAnsi="Consolas" w:cs="Times New Roman"/>
+          <w:color w:val="9CDCFE"/>
+          <w:sz w:val="21"/>
+          <w:szCs w:val="21"/>
+          <w:lang w:val="en-US" w:eastAsia="es-ES"/>
+        </w:rPr>
+        <w:t>audio</w:t>
+      </w:r>
+      <w:r>
+        <w:rPr>
+          <w:rFonts w:ascii="Consolas" w:eastAsia="Times New Roman" w:hAnsi="Consolas" w:cs="Times New Roman"/>
+          <w:color w:val="D4D4D4"/>
+          <w:sz w:val="21"/>
+          <w:szCs w:val="21"/>
+          <w:lang w:val="en-US" w:eastAsia="es-ES"/>
+        </w:rPr>
+        <w:t>.</w:t>
+      </w:r>
+      <w:r>
+        <w:rPr>
+          <w:rFonts w:ascii="Consolas" w:eastAsia="Times New Roman" w:hAnsi="Consolas" w:cs="Times New Roman"/>
+          <w:color w:val="DCDCAA"/>
+          <w:sz w:val="21"/>
+          <w:szCs w:val="21"/>
+          <w:lang w:val="en-US" w:eastAsia="es-ES"/>
+        </w:rPr>
+        <w:t>pause</w:t>
+      </w:r>
+      <w:r>
+        <w:rPr>
+          <w:rFonts w:ascii="Consolas" w:eastAsia="Times New Roman" w:hAnsi="Consolas" w:cs="Times New Roman"/>
+          <w:color w:val="D4D4D4"/>
+          <w:sz w:val="21"/>
+          <w:szCs w:val="21"/>
+          <w:lang w:val="en-US" w:eastAsia="es-ES"/>
+        </w:rPr>
+        <w:t>();</w:t>
+      </w:r>
+    </w:p>
+    <w:p>
+      <w:pPr>
+        <w:shd w:val="clear" w:color="auto" w:fill="1E1E1E"/>
+        <w:spacing w:after="0" w:line="285" w:lineRule="atLeast"/>
+        <w:rPr>
+          <w:rFonts w:ascii="Consolas" w:eastAsia="Times New Roman" w:hAnsi="Consolas" w:cs="Times New Roman"/>
+          <w:color w:val="D4D4D4"/>
+          <w:sz w:val="21"/>
+          <w:szCs w:val="21"/>
+          <w:lang w:val="en-US" w:eastAsia="es-ES"/>
+        </w:rPr>
+      </w:pPr>
+      <w:r>
+        <w:rPr>
+          <w:rFonts w:ascii="Consolas" w:eastAsia="Times New Roman" w:hAnsi="Consolas" w:cs="Times New Roman"/>
+          <w:color w:val="D4D4D4"/>
+          <w:sz w:val="21"/>
+          <w:szCs w:val="21"/>
+          <w:lang w:val="en-US" w:eastAsia="es-ES"/>
+        </w:rPr>
+        <w:t>  }</w:t>
+      </w:r>
+    </w:p>
+    <w:p>
+      <w:pPr>
+        <w:spacing w:before="240"/>
+      </w:pPr>
+      <w:r>
+        <w:t>Com podeo observar, les f</w:t>
+      </w:r>
+      <w:r>
+        <w:t>uncions son força sencilles.</w:t>
+      </w:r>
+    </w:p>
+    <w:p>
+      <w:pPr>
+        <w:pStyle w:val="Ttulo2"/>
+        <w:numPr>
+          <w:ilvl w:val="0"/>
+          <w:numId w:val="7"/>
+        </w:numPr>
+      </w:pPr>
+      <w:r>
+        <w:t>Exercici</w:t>
+      </w:r>
+    </w:p>
+    <w:p>
+      <w:r>
+        <w:t xml:space="preserve">En aquest excerci es demana que quan el valor introudït sigui erroni es llanci l’efecto sonor </w:t>
+      </w:r>
+      <w:r>
+        <w:rPr>
+          <w:b/>
+          <w:bCs/>
+        </w:rPr>
+        <w:t>fail.mp3</w:t>
+      </w:r>
+      <w:r>
+        <w:t xml:space="preserve"> per dona una sortida sonora als usuaris de lectors de pantalla.</w:t>
+      </w:r>
+    </w:p>
+    <w:p>
+      <w:r>
+        <w:t>Els efectes sonors s’han descarregat de la</w:t>
+      </w:r>
+      <w:r>
+        <w:t xml:space="preserve"> web: </w:t>
+      </w:r>
+    </w:p>
+    <w:p>
+      <w:pPr>
+        <w:spacing w:before="240"/>
+      </w:pPr>
+    </w:p>
     <w:sectPr>
       <w:pgSz w:w="11906" w:h="16838"/>
       <w:pgMar w:top="1417" w:right="1701" w:bottom="1417" w:left="1701" w:header="708" w:footer="708" w:gutter="0"/>
@@ -1813,9 +5989,9 @@
     </w:lvl>
   </w:abstractNum>
   <w:abstractNum w:abstractNumId="2" w15:restartNumberingAfterBreak="0">
-    <w:nsid w:val="3C106948"/>
+    <w:nsid w:val="2F70121A"/>
     <w:multiLevelType w:val="hybridMultilevel"/>
-    <w:tmpl w:val="32C64E9E"/>
+    <w:tmpl w:val="9EA22BB6"/>
     <w:lvl w:ilvl="0" w:tplc="0C0A000F">
       <w:start w:val="1"/>
       <w:numFmt w:val="decimal"/>
@@ -1902,9 +6078,9 @@
     </w:lvl>
   </w:abstractNum>
   <w:abstractNum w:abstractNumId="3" w15:restartNumberingAfterBreak="0">
-    <w:nsid w:val="54C005BA"/>
+    <w:nsid w:val="3C106948"/>
     <w:multiLevelType w:val="hybridMultilevel"/>
-    <w:tmpl w:val="A01498F0"/>
+    <w:tmpl w:val="32C64E9E"/>
     <w:lvl w:ilvl="0" w:tplc="0C0A000F">
       <w:start w:val="1"/>
       <w:numFmt w:val="decimal"/>
@@ -1990,8 +6166,275 @@
       </w:pPr>
     </w:lvl>
   </w:abstractNum>
+  <w:abstractNum w:abstractNumId="4" w15:restartNumberingAfterBreak="0">
+    <w:nsid w:val="46723991"/>
+    <w:multiLevelType w:val="hybridMultilevel"/>
+    <w:tmpl w:val="09BE32F6"/>
+    <w:lvl w:ilvl="0" w:tplc="0C0A000F">
+      <w:start w:val="1"/>
+      <w:numFmt w:val="decimal"/>
+      <w:lvlText w:val="%1."/>
+      <w:lvlJc w:val="left"/>
+      <w:pPr>
+        <w:ind w:left="720" w:hanging="360"/>
+      </w:pPr>
+      <w:rPr>
+        <w:rFonts w:hint="default"/>
+      </w:rPr>
+    </w:lvl>
+    <w:lvl w:ilvl="1" w:tplc="0C0A0019" w:tentative="1">
+      <w:start w:val="1"/>
+      <w:numFmt w:val="lowerLetter"/>
+      <w:lvlText w:val="%2."/>
+      <w:lvlJc w:val="left"/>
+      <w:pPr>
+        <w:ind w:left="1440" w:hanging="360"/>
+      </w:pPr>
+    </w:lvl>
+    <w:lvl w:ilvl="2" w:tplc="0C0A001B" w:tentative="1">
+      <w:start w:val="1"/>
+      <w:numFmt w:val="lowerRoman"/>
+      <w:lvlText w:val="%3."/>
+      <w:lvlJc w:val="right"/>
+      <w:pPr>
+        <w:ind w:left="2160" w:hanging="180"/>
+      </w:pPr>
+    </w:lvl>
+    <w:lvl w:ilvl="3" w:tplc="0C0A000F" w:tentative="1">
+      <w:start w:val="1"/>
+      <w:numFmt w:val="decimal"/>
+      <w:lvlText w:val="%4."/>
+      <w:lvlJc w:val="left"/>
+      <w:pPr>
+        <w:ind w:left="2880" w:hanging="360"/>
+      </w:pPr>
+    </w:lvl>
+    <w:lvl w:ilvl="4" w:tplc="0C0A0019" w:tentative="1">
+      <w:start w:val="1"/>
+      <w:numFmt w:val="lowerLetter"/>
+      <w:lvlText w:val="%5."/>
+      <w:lvlJc w:val="left"/>
+      <w:pPr>
+        <w:ind w:left="3600" w:hanging="360"/>
+      </w:pPr>
+    </w:lvl>
+    <w:lvl w:ilvl="5" w:tplc="0C0A001B" w:tentative="1">
+      <w:start w:val="1"/>
+      <w:numFmt w:val="lowerRoman"/>
+      <w:lvlText w:val="%6."/>
+      <w:lvlJc w:val="right"/>
+      <w:pPr>
+        <w:ind w:left="4320" w:hanging="180"/>
+      </w:pPr>
+    </w:lvl>
+    <w:lvl w:ilvl="6" w:tplc="0C0A000F" w:tentative="1">
+      <w:start w:val="1"/>
+      <w:numFmt w:val="decimal"/>
+      <w:lvlText w:val="%7."/>
+      <w:lvlJc w:val="left"/>
+      <w:pPr>
+        <w:ind w:left="5040" w:hanging="360"/>
+      </w:pPr>
+    </w:lvl>
+    <w:lvl w:ilvl="7" w:tplc="0C0A0019" w:tentative="1">
+      <w:start w:val="1"/>
+      <w:numFmt w:val="lowerLetter"/>
+      <w:lvlText w:val="%8."/>
+      <w:lvlJc w:val="left"/>
+      <w:pPr>
+        <w:ind w:left="5760" w:hanging="360"/>
+      </w:pPr>
+    </w:lvl>
+    <w:lvl w:ilvl="8" w:tplc="0C0A001B" w:tentative="1">
+      <w:start w:val="1"/>
+      <w:numFmt w:val="lowerRoman"/>
+      <w:lvlText w:val="%9."/>
+      <w:lvlJc w:val="right"/>
+      <w:pPr>
+        <w:ind w:left="6480" w:hanging="180"/>
+      </w:pPr>
+    </w:lvl>
+  </w:abstractNum>
+  <w:abstractNum w:abstractNumId="5" w15:restartNumberingAfterBreak="0">
+    <w:nsid w:val="492E3F54"/>
+    <w:multiLevelType w:val="hybridMultilevel"/>
+    <w:tmpl w:val="499EAD08"/>
+    <w:lvl w:ilvl="0" w:tplc="0C0A000F">
+      <w:start w:val="1"/>
+      <w:numFmt w:val="decimal"/>
+      <w:lvlText w:val="%1."/>
+      <w:lvlJc w:val="left"/>
+      <w:pPr>
+        <w:ind w:left="720" w:hanging="360"/>
+      </w:pPr>
+      <w:rPr>
+        <w:rFonts w:hint="default"/>
+      </w:rPr>
+    </w:lvl>
+    <w:lvl w:ilvl="1" w:tplc="0C0A0019" w:tentative="1">
+      <w:start w:val="1"/>
+      <w:numFmt w:val="lowerLetter"/>
+      <w:lvlText w:val="%2."/>
+      <w:lvlJc w:val="left"/>
+      <w:pPr>
+        <w:ind w:left="1440" w:hanging="360"/>
+      </w:pPr>
+    </w:lvl>
+    <w:lvl w:ilvl="2" w:tplc="0C0A001B" w:tentative="1">
+      <w:start w:val="1"/>
+      <w:numFmt w:val="lowerRoman"/>
+      <w:lvlText w:val="%3."/>
+      <w:lvlJc w:val="right"/>
+      <w:pPr>
+        <w:ind w:left="2160" w:hanging="180"/>
+      </w:pPr>
+    </w:lvl>
+    <w:lvl w:ilvl="3" w:tplc="0C0A000F" w:tentative="1">
+      <w:start w:val="1"/>
+      <w:numFmt w:val="decimal"/>
+      <w:lvlText w:val="%4."/>
+      <w:lvlJc w:val="left"/>
+      <w:pPr>
+        <w:ind w:left="2880" w:hanging="360"/>
+      </w:pPr>
+    </w:lvl>
+    <w:lvl w:ilvl="4" w:tplc="0C0A0019" w:tentative="1">
+      <w:start w:val="1"/>
+      <w:numFmt w:val="lowerLetter"/>
+      <w:lvlText w:val="%5."/>
+      <w:lvlJc w:val="left"/>
+      <w:pPr>
+        <w:ind w:left="3600" w:hanging="360"/>
+      </w:pPr>
+    </w:lvl>
+    <w:lvl w:ilvl="5" w:tplc="0C0A001B" w:tentative="1">
+      <w:start w:val="1"/>
+      <w:numFmt w:val="lowerRoman"/>
+      <w:lvlText w:val="%6."/>
+      <w:lvlJc w:val="right"/>
+      <w:pPr>
+        <w:ind w:left="4320" w:hanging="180"/>
+      </w:pPr>
+    </w:lvl>
+    <w:lvl w:ilvl="6" w:tplc="0C0A000F" w:tentative="1">
+      <w:start w:val="1"/>
+      <w:numFmt w:val="decimal"/>
+      <w:lvlText w:val="%7."/>
+      <w:lvlJc w:val="left"/>
+      <w:pPr>
+        <w:ind w:left="5040" w:hanging="360"/>
+      </w:pPr>
+    </w:lvl>
+    <w:lvl w:ilvl="7" w:tplc="0C0A0019" w:tentative="1">
+      <w:start w:val="1"/>
+      <w:numFmt w:val="lowerLetter"/>
+      <w:lvlText w:val="%8."/>
+      <w:lvlJc w:val="left"/>
+      <w:pPr>
+        <w:ind w:left="5760" w:hanging="360"/>
+      </w:pPr>
+    </w:lvl>
+    <w:lvl w:ilvl="8" w:tplc="0C0A001B" w:tentative="1">
+      <w:start w:val="1"/>
+      <w:numFmt w:val="lowerRoman"/>
+      <w:lvlText w:val="%9."/>
+      <w:lvlJc w:val="right"/>
+      <w:pPr>
+        <w:ind w:left="6480" w:hanging="180"/>
+      </w:pPr>
+    </w:lvl>
+  </w:abstractNum>
+  <w:abstractNum w:abstractNumId="6" w15:restartNumberingAfterBreak="0">
+    <w:nsid w:val="54C005BA"/>
+    <w:multiLevelType w:val="hybridMultilevel"/>
+    <w:tmpl w:val="A01498F0"/>
+    <w:lvl w:ilvl="0" w:tplc="0C0A000F">
+      <w:start w:val="1"/>
+      <w:numFmt w:val="decimal"/>
+      <w:lvlText w:val="%1."/>
+      <w:lvlJc w:val="left"/>
+      <w:pPr>
+        <w:ind w:left="720" w:hanging="360"/>
+      </w:pPr>
+      <w:rPr>
+        <w:rFonts w:hint="default"/>
+      </w:rPr>
+    </w:lvl>
+    <w:lvl w:ilvl="1" w:tplc="0C0A0019" w:tentative="1">
+      <w:start w:val="1"/>
+      <w:numFmt w:val="lowerLetter"/>
+      <w:lvlText w:val="%2."/>
+      <w:lvlJc w:val="left"/>
+      <w:pPr>
+        <w:ind w:left="1440" w:hanging="360"/>
+      </w:pPr>
+    </w:lvl>
+    <w:lvl w:ilvl="2" w:tplc="0C0A001B" w:tentative="1">
+      <w:start w:val="1"/>
+      <w:numFmt w:val="lowerRoman"/>
+      <w:lvlText w:val="%3."/>
+      <w:lvlJc w:val="right"/>
+      <w:pPr>
+        <w:ind w:left="2160" w:hanging="180"/>
+      </w:pPr>
+    </w:lvl>
+    <w:lvl w:ilvl="3" w:tplc="0C0A000F" w:tentative="1">
+      <w:start w:val="1"/>
+      <w:numFmt w:val="decimal"/>
+      <w:lvlText w:val="%4."/>
+      <w:lvlJc w:val="left"/>
+      <w:pPr>
+        <w:ind w:left="2880" w:hanging="360"/>
+      </w:pPr>
+    </w:lvl>
+    <w:lvl w:ilvl="4" w:tplc="0C0A0019" w:tentative="1">
+      <w:start w:val="1"/>
+      <w:numFmt w:val="lowerLetter"/>
+      <w:lvlText w:val="%5."/>
+      <w:lvlJc w:val="left"/>
+      <w:pPr>
+        <w:ind w:left="3600" w:hanging="360"/>
+      </w:pPr>
+    </w:lvl>
+    <w:lvl w:ilvl="5" w:tplc="0C0A001B" w:tentative="1">
+      <w:start w:val="1"/>
+      <w:numFmt w:val="lowerRoman"/>
+      <w:lvlText w:val="%6."/>
+      <w:lvlJc w:val="right"/>
+      <w:pPr>
+        <w:ind w:left="4320" w:hanging="180"/>
+      </w:pPr>
+    </w:lvl>
+    <w:lvl w:ilvl="6" w:tplc="0C0A000F" w:tentative="1">
+      <w:start w:val="1"/>
+      <w:numFmt w:val="decimal"/>
+      <w:lvlText w:val="%7."/>
+      <w:lvlJc w:val="left"/>
+      <w:pPr>
+        <w:ind w:left="5040" w:hanging="360"/>
+      </w:pPr>
+    </w:lvl>
+    <w:lvl w:ilvl="7" w:tplc="0C0A0019" w:tentative="1">
+      <w:start w:val="1"/>
+      <w:numFmt w:val="lowerLetter"/>
+      <w:lvlText w:val="%8."/>
+      <w:lvlJc w:val="left"/>
+      <w:pPr>
+        <w:ind w:left="5760" w:hanging="360"/>
+      </w:pPr>
+    </w:lvl>
+    <w:lvl w:ilvl="8" w:tplc="0C0A001B" w:tentative="1">
+      <w:start w:val="1"/>
+      <w:numFmt w:val="lowerRoman"/>
+      <w:lvlText w:val="%9."/>
+      <w:lvlJc w:val="right"/>
+      <w:pPr>
+        <w:ind w:left="6480" w:hanging="180"/>
+      </w:pPr>
+    </w:lvl>
+  </w:abstractNum>
   <w:num w:numId="1">
-    <w:abstractNumId w:val="3"/>
+    <w:abstractNumId w:val="6"/>
   </w:num>
   <w:num w:numId="2">
     <w:abstractNumId w:val="0"/>
@@ -2000,7 +6443,16 @@
     <w:abstractNumId w:val="1"/>
   </w:num>
   <w:num w:numId="4">
+    <w:abstractNumId w:val="3"/>
+  </w:num>
+  <w:num w:numId="5">
+    <w:abstractNumId w:val="4"/>
+  </w:num>
+  <w:num w:numId="6">
     <w:abstractNumId w:val="2"/>
+  </w:num>
+  <w:num w:numId="7">
+    <w:abstractNumId w:val="5"/>
   </w:num>
 </w:numbering>
 </file>

</xml_diff>

<commit_message>
Excercise 6. Adding a score
</commit_message>
<xml_diff>
--- a/guio.docx
+++ b/guio.docx
@@ -1114,27 +1114,14 @@
       <w:r>
         <w:t xml:space="preserve">Figura  </w:t>
       </w:r>
-      <w:r>
-        <w:fldChar w:fldCharType="begin"/>
-      </w:r>
-      <w:r>
-        <w:instrText xml:space="preserve"> SEQ Figura_ \* ARABIC </w:instrText>
-      </w:r>
-      <w:r>
-        <w:fldChar w:fldCharType="separate"/>
-      </w:r>
-      <w:r>
-        <w:rPr>
-          <w:noProof/>
-        </w:rPr>
-        <w:t>1</w:t>
-      </w:r>
-      <w:r>
-        <w:rPr>
-          <w:noProof/>
-        </w:rPr>
-        <w:fldChar w:fldCharType="end"/>
-      </w:r>
+      <w:fldSimple w:instr=" SEQ Figura_ \* ARABIC ">
+        <w:r>
+          <w:rPr>
+            <w:noProof/>
+          </w:rPr>
+          <w:t>1</w:t>
+        </w:r>
+      </w:fldSimple>
       <w:r>
         <w:t xml:space="preserve">. </w:t>
       </w:r>
@@ -1333,27 +1320,14 @@
       <w:r>
         <w:t xml:space="preserve">Figura  </w:t>
       </w:r>
-      <w:r>
-        <w:fldChar w:fldCharType="begin"/>
-      </w:r>
-      <w:r>
-        <w:instrText xml:space="preserve"> SEQ Figura_ \* ARABIC </w:instrText>
-      </w:r>
-      <w:r>
-        <w:fldChar w:fldCharType="separate"/>
-      </w:r>
-      <w:r>
-        <w:rPr>
-          <w:noProof/>
-        </w:rPr>
-        <w:t>2</w:t>
-      </w:r>
-      <w:r>
-        <w:rPr>
-          <w:noProof/>
-        </w:rPr>
-        <w:fldChar w:fldCharType="end"/>
-      </w:r>
+      <w:fldSimple w:instr=" SEQ Figura_ \* ARABIC ">
+        <w:r>
+          <w:rPr>
+            <w:noProof/>
+          </w:rPr>
+          <w:t>2</w:t>
+        </w:r>
+      </w:fldSimple>
       <w:r>
         <w:t>. Aplicació en dispositius mòbils.</w:t>
       </w:r>
@@ -1597,27 +1571,14 @@
       <w:r>
         <w:t xml:space="preserve">Figura  </w:t>
       </w:r>
-      <w:r>
-        <w:fldChar w:fldCharType="begin"/>
-      </w:r>
-      <w:r>
-        <w:instrText xml:space="preserve"> SEQ Figura_ \* ARABIC </w:instrText>
-      </w:r>
-      <w:r>
-        <w:fldChar w:fldCharType="separate"/>
-      </w:r>
-      <w:r>
-        <w:rPr>
-          <w:noProof/>
-        </w:rPr>
-        <w:t>3</w:t>
-      </w:r>
-      <w:r>
-        <w:rPr>
-          <w:noProof/>
-        </w:rPr>
-        <w:fldChar w:fldCharType="end"/>
-      </w:r>
+      <w:fldSimple w:instr=" SEQ Figura_ \* ARABIC ">
+        <w:r>
+          <w:rPr>
+            <w:noProof/>
+          </w:rPr>
+          <w:t>3</w:t>
+        </w:r>
+      </w:fldSimple>
       <w:bookmarkEnd w:id="0"/>
       <w:r>
         <w:t>. Solució de l'exercici.</w:t>
@@ -1925,14 +1886,27 @@
       <w:r>
         <w:t xml:space="preserve">Figura  </w:t>
       </w:r>
-      <w:fldSimple w:instr=" SEQ Figura_ \* ARABIC ">
-        <w:r>
-          <w:rPr>
-            <w:noProof/>
-          </w:rPr>
-          <w:t>4</w:t>
-        </w:r>
-      </w:fldSimple>
+      <w:r>
+        <w:fldChar w:fldCharType="begin"/>
+      </w:r>
+      <w:r>
+        <w:instrText xml:space="preserve"> SEQ Figura_ \* ARABIC </w:instrText>
+      </w:r>
+      <w:r>
+        <w:fldChar w:fldCharType="separate"/>
+      </w:r>
+      <w:r>
+        <w:rPr>
+          <w:noProof/>
+        </w:rPr>
+        <w:t>4</w:t>
+      </w:r>
+      <w:r>
+        <w:rPr>
+          <w:noProof/>
+        </w:rPr>
+        <w:fldChar w:fldCharType="end"/>
+      </w:r>
       <w:bookmarkEnd w:id="1"/>
       <w:r>
         <w:t>. Resultat correcte.</w:t>
@@ -2006,14 +1980,27 @@
       <w:r>
         <w:t xml:space="preserve">Figura  </w:t>
       </w:r>
-      <w:fldSimple w:instr=" SEQ Figura_ \* ARABIC ">
-        <w:r>
-          <w:rPr>
-            <w:noProof/>
-          </w:rPr>
-          <w:t>5</w:t>
-        </w:r>
-      </w:fldSimple>
+      <w:r>
+        <w:fldChar w:fldCharType="begin"/>
+      </w:r>
+      <w:r>
+        <w:instrText xml:space="preserve"> SEQ Figura_ \* ARABIC </w:instrText>
+      </w:r>
+      <w:r>
+        <w:fldChar w:fldCharType="separate"/>
+      </w:r>
+      <w:r>
+        <w:rPr>
+          <w:noProof/>
+        </w:rPr>
+        <w:t>5</w:t>
+      </w:r>
+      <w:r>
+        <w:rPr>
+          <w:noProof/>
+        </w:rPr>
+        <w:fldChar w:fldCharType="end"/>
+      </w:r>
       <w:bookmarkEnd w:id="2"/>
       <w:r>
         <w:t>. Missatge si la suma és superior al valor introduït.</w:t>
@@ -2576,14 +2563,27 @@
       <w:r>
         <w:t xml:space="preserve">Figura  </w:t>
       </w:r>
-      <w:fldSimple w:instr=" SEQ Figura_ \* ARABIC ">
-        <w:r>
-          <w:rPr>
-            <w:noProof/>
-          </w:rPr>
-          <w:t>6</w:t>
-        </w:r>
-      </w:fldSimple>
+      <w:r>
+        <w:fldChar w:fldCharType="begin"/>
+      </w:r>
+      <w:r>
+        <w:instrText xml:space="preserve"> SEQ Figura_ \* ARABIC </w:instrText>
+      </w:r>
+      <w:r>
+        <w:fldChar w:fldCharType="separate"/>
+      </w:r>
+      <w:r>
+        <w:rPr>
+          <w:noProof/>
+        </w:rPr>
+        <w:t>6</w:t>
+      </w:r>
+      <w:r>
+        <w:rPr>
+          <w:noProof/>
+        </w:rPr>
+        <w:fldChar w:fldCharType="end"/>
+      </w:r>
       <w:r>
         <w:t>. Missatge per un valor més gran.</w:t>
       </w:r>
@@ -2708,14 +2708,30 @@
       <w:r>
         <w:t xml:space="preserve">Figura  </w:t>
       </w:r>
-      <w:fldSimple w:instr=" SEQ Figura_ \* ARABIC ">
-        <w:r>
-          <w:rPr>
-            <w:noProof/>
-          </w:rPr>
-          <w:t>7</w:t>
-        </w:r>
-      </w:fldSimple>
+      <w:r>
+        <w:fldChar w:fldCharType="begin"/>
+      </w:r>
+      <w:r>
+        <w:instrText xml:space="preserve"> SEQ Fi</w:instrText>
+      </w:r>
+      <w:r>
+        <w:instrText xml:space="preserve">gura_ \* ARABIC </w:instrText>
+      </w:r>
+      <w:r>
+        <w:fldChar w:fldCharType="separate"/>
+      </w:r>
+      <w:r>
+        <w:rPr>
+          <w:noProof/>
+        </w:rPr>
+        <w:t>7</w:t>
+      </w:r>
+      <w:r>
+        <w:rPr>
+          <w:noProof/>
+        </w:rPr>
+        <w:fldChar w:fldCharType="end"/>
+      </w:r>
       <w:r>
         <w:t>. Animació d'encert.</w:t>
       </w:r>
@@ -4274,14 +4290,27 @@
       <w:r>
         <w:t xml:space="preserve">Figura  </w:t>
       </w:r>
-      <w:fldSimple w:instr=" SEQ Figura_ \* ARABIC ">
-        <w:r>
-          <w:rPr>
-            <w:noProof/>
-          </w:rPr>
-          <w:t>8</w:t>
-        </w:r>
-      </w:fldSimple>
+      <w:r>
+        <w:fldChar w:fldCharType="begin"/>
+      </w:r>
+      <w:r>
+        <w:instrText xml:space="preserve"> SEQ Figura_ \* ARABIC </w:instrText>
+      </w:r>
+      <w:r>
+        <w:fldChar w:fldCharType="separate"/>
+      </w:r>
+      <w:r>
+        <w:rPr>
+          <w:noProof/>
+        </w:rPr>
+        <w:t>8</w:t>
+      </w:r>
+      <w:r>
+        <w:rPr>
+          <w:noProof/>
+        </w:rPr>
+        <w:fldChar w:fldCharType="end"/>
+      </w:r>
       <w:bookmarkEnd w:id="3"/>
       <w:r>
         <w:t>. Animació de resultat erroni.</w:t>
@@ -4359,6 +4388,11 @@
       </w:r>
     </w:p>
     <w:p>
+      <w:pPr>
+        <w:rPr>
+          <w:lang w:val="en-US"/>
+        </w:rPr>
+      </w:pPr>
       <w:r>
         <w:t xml:space="preserve">Per </w:t>
       </w:r>
@@ -4391,7 +4425,13 @@
         <w:t xml:space="preserve"> veurem que te</w:t>
       </w:r>
       <w:r>
-        <w:t>him una seria de variables noves que no estaven. Aquestes variables son:</w:t>
+        <w:t xml:space="preserve">him una seria de variables noves que no estaven. </w:t>
+      </w:r>
+      <w:r>
+        <w:rPr>
+          <w:lang w:val="en-US"/>
+        </w:rPr>
+        <w:t>Aquestes variables son:</w:t>
       </w:r>
     </w:p>
     <w:p>
@@ -4456,7 +4496,7 @@
           <w:color w:val="D4D4D4"/>
           <w:sz w:val="21"/>
           <w:szCs w:val="21"/>
-          <w:lang w:eastAsia="es-ES"/>
+          <w:lang w:val="en-US" w:eastAsia="es-ES"/>
         </w:rPr>
       </w:pPr>
       <w:r>
@@ -4465,7 +4505,7 @@
           <w:color w:val="9CDCFE"/>
           <w:sz w:val="21"/>
           <w:szCs w:val="21"/>
-          <w:lang w:eastAsia="es-ES"/>
+          <w:lang w:val="en-US" w:eastAsia="es-ES"/>
         </w:rPr>
         <w:t>audio</w:t>
       </w:r>
@@ -4475,7 +4515,7 @@
           <w:color w:val="D4D4D4"/>
           <w:sz w:val="21"/>
           <w:szCs w:val="21"/>
-          <w:lang w:eastAsia="es-ES"/>
+          <w:lang w:val="en-US" w:eastAsia="es-ES"/>
         </w:rPr>
         <w:t>=</w:t>
       </w:r>
@@ -4485,7 +4525,7 @@
           <w:color w:val="569CD6"/>
           <w:sz w:val="21"/>
           <w:szCs w:val="21"/>
-          <w:lang w:eastAsia="es-ES"/>
+          <w:lang w:val="en-US" w:eastAsia="es-ES"/>
         </w:rPr>
         <w:t>new</w:t>
       </w:r>
@@ -4495,7 +4535,7 @@
           <w:color w:val="D4D4D4"/>
           <w:sz w:val="21"/>
           <w:szCs w:val="21"/>
-          <w:lang w:eastAsia="es-ES"/>
+          <w:lang w:val="en-US" w:eastAsia="es-ES"/>
         </w:rPr>
         <w:t xml:space="preserve"> </w:t>
       </w:r>
@@ -4505,7 +4545,7 @@
           <w:color w:val="4EC9B0"/>
           <w:sz w:val="21"/>
           <w:szCs w:val="21"/>
-          <w:lang w:eastAsia="es-ES"/>
+          <w:lang w:val="en-US" w:eastAsia="es-ES"/>
         </w:rPr>
         <w:t>Audio</w:t>
       </w:r>
@@ -4515,7 +4555,7 @@
           <w:color w:val="D4D4D4"/>
           <w:sz w:val="21"/>
           <w:szCs w:val="21"/>
-          <w:lang w:eastAsia="es-ES"/>
+          <w:lang w:val="en-US" w:eastAsia="es-ES"/>
         </w:rPr>
         <w:t>();</w:t>
       </w:r>
@@ -4529,7 +4569,7 @@
           <w:color w:val="D4D4D4"/>
           <w:sz w:val="21"/>
           <w:szCs w:val="21"/>
-          <w:lang w:eastAsia="es-ES"/>
+          <w:lang w:val="en-US" w:eastAsia="es-ES"/>
         </w:rPr>
       </w:pPr>
       <w:r>
@@ -4538,7 +4578,7 @@
           <w:color w:val="9CDCFE"/>
           <w:sz w:val="21"/>
           <w:szCs w:val="21"/>
-          <w:lang w:eastAsia="es-ES"/>
+          <w:lang w:val="en-US" w:eastAsia="es-ES"/>
         </w:rPr>
         <w:t>audioTime</w:t>
       </w:r>
@@ -4548,7 +4588,7 @@
           <w:color w:val="D4D4D4"/>
           <w:sz w:val="21"/>
           <w:szCs w:val="21"/>
-          <w:lang w:eastAsia="es-ES"/>
+          <w:lang w:val="en-US" w:eastAsia="es-ES"/>
         </w:rPr>
         <w:t>:</w:t>
       </w:r>
@@ -4558,7 +4598,7 @@
           <w:color w:val="4EC9B0"/>
           <w:sz w:val="21"/>
           <w:szCs w:val="21"/>
-          <w:lang w:eastAsia="es-ES"/>
+          <w:lang w:val="en-US" w:eastAsia="es-ES"/>
         </w:rPr>
         <w:t>any</w:t>
       </w:r>
@@ -4568,7 +4608,7 @@
           <w:color w:val="D4D4D4"/>
           <w:sz w:val="21"/>
           <w:szCs w:val="21"/>
-          <w:lang w:eastAsia="es-ES"/>
+          <w:lang w:val="en-US" w:eastAsia="es-ES"/>
         </w:rPr>
         <w:t>;</w:t>
       </w:r>
@@ -5649,7 +5689,7 @@
           <w:color w:val="D4D4D4"/>
           <w:sz w:val="21"/>
           <w:szCs w:val="21"/>
-          <w:lang w:val="en-US" w:eastAsia="es-ES"/>
+          <w:lang w:eastAsia="es-ES"/>
         </w:rPr>
       </w:pPr>
       <w:r>
@@ -5669,7 +5709,7 @@
           <w:color w:val="569CD6"/>
           <w:sz w:val="21"/>
           <w:szCs w:val="21"/>
-          <w:lang w:val="en-US" w:eastAsia="es-ES"/>
+          <w:lang w:eastAsia="es-ES"/>
         </w:rPr>
         <w:t>this</w:t>
       </w:r>
@@ -5679,7 +5719,7 @@
           <w:color w:val="D4D4D4"/>
           <w:sz w:val="21"/>
           <w:szCs w:val="21"/>
-          <w:lang w:val="en-US" w:eastAsia="es-ES"/>
+          <w:lang w:eastAsia="es-ES"/>
         </w:rPr>
         <w:t>.</w:t>
       </w:r>
@@ -5689,7 +5729,7 @@
           <w:color w:val="9CDCFE"/>
           <w:sz w:val="21"/>
           <w:szCs w:val="21"/>
-          <w:lang w:val="en-US" w:eastAsia="es-ES"/>
+          <w:lang w:eastAsia="es-ES"/>
         </w:rPr>
         <w:t>audio</w:t>
       </w:r>
@@ -5699,7 +5739,7 @@
           <w:color w:val="D4D4D4"/>
           <w:sz w:val="21"/>
           <w:szCs w:val="21"/>
-          <w:lang w:val="en-US" w:eastAsia="es-ES"/>
+          <w:lang w:eastAsia="es-ES"/>
         </w:rPr>
         <w:t>.</w:t>
       </w:r>
@@ -5709,7 +5749,7 @@
           <w:color w:val="DCDCAA"/>
           <w:sz w:val="21"/>
           <w:szCs w:val="21"/>
-          <w:lang w:val="en-US" w:eastAsia="es-ES"/>
+          <w:lang w:eastAsia="es-ES"/>
         </w:rPr>
         <w:t>pause</w:t>
       </w:r>
@@ -5719,7 +5759,7 @@
           <w:color w:val="D4D4D4"/>
           <w:sz w:val="21"/>
           <w:szCs w:val="21"/>
-          <w:lang w:val="en-US" w:eastAsia="es-ES"/>
+          <w:lang w:eastAsia="es-ES"/>
         </w:rPr>
         <w:t>();</w:t>
       </w:r>
@@ -5733,16 +5773,16 @@
           <w:color w:val="D4D4D4"/>
           <w:sz w:val="21"/>
           <w:szCs w:val="21"/>
-          <w:lang w:val="en-US" w:eastAsia="es-ES"/>
-        </w:rPr>
-      </w:pPr>
-      <w:r>
-        <w:rPr>
-          <w:rFonts w:ascii="Consolas" w:eastAsia="Times New Roman" w:hAnsi="Consolas" w:cs="Times New Roman"/>
-          <w:color w:val="D4D4D4"/>
-          <w:sz w:val="21"/>
-          <w:szCs w:val="21"/>
-          <w:lang w:val="en-US" w:eastAsia="es-ES"/>
+          <w:lang w:eastAsia="es-ES"/>
+        </w:rPr>
+      </w:pPr>
+      <w:r>
+        <w:rPr>
+          <w:rFonts w:ascii="Consolas" w:eastAsia="Times New Roman" w:hAnsi="Consolas" w:cs="Times New Roman"/>
+          <w:color w:val="D4D4D4"/>
+          <w:sz w:val="21"/>
+          <w:szCs w:val="21"/>
+          <w:lang w:eastAsia="es-ES"/>
         </w:rPr>
         <w:t>  }</w:t>
       </w:r>
@@ -5790,14 +5830,427 @@
         <w:t>Els efectes sonors s’han descarregat de la</w:t>
       </w:r>
       <w:r>
-        <w:t xml:space="preserve"> web: </w:t>
+        <w:t xml:space="preserve"> web:</w:t>
+      </w:r>
+      <w:r>
+        <w:t xml:space="preserve"> </w:t>
+      </w:r>
+      <w:hyperlink r:id="rId32" w:history="1">
+        <w:r>
+          <w:rPr>
+            <w:rStyle w:val="Hipervnculo"/>
+          </w:rPr>
+          <w:t>http://www.sonidosmp3gratis.com/efectos</w:t>
+        </w:r>
+      </w:hyperlink>
+      <w:r>
+        <w:t>, si es volen utilitzar uns altres efectes sonors ho podeu fer.</w:t>
+      </w:r>
+    </w:p>
+    <w:p>
+      <w:r>
+        <w:br w:type="page"/>
+      </w:r>
+    </w:p>
+    <w:p>
+      <w:pPr>
+        <w:pStyle w:val="Ttulo1"/>
+      </w:pPr>
+      <w:r>
+        <w:lastRenderedPageBreak/>
+        <w:t>Exercici 6</w:t>
+      </w:r>
+    </w:p>
+    <w:p>
+      <w:pPr>
+        <w:pStyle w:val="Ttulo2"/>
+        <w:numPr>
+          <w:ilvl w:val="0"/>
+          <w:numId w:val="8"/>
+        </w:numPr>
+      </w:pPr>
+      <w:r>
+        <w:t>Introducció</w:t>
+      </w:r>
+    </w:p>
+    <w:p>
+      <w:r>
+        <w:t xml:space="preserve">L’aplicació ja està gairabè finalitzada. Podem fer-la una mica més atractiva si incluim un marcador on es vagin sumant el nombre d’intents per a fer que l’usuari intenti millorar la seva marca. </w:t>
       </w:r>
     </w:p>
     <w:p>
       <w:pPr>
         <w:spacing w:before="240"/>
       </w:pPr>
-    </w:p>
+      <w:r>
+        <w:t xml:space="preserve">L’aplicació per a realitzar l’exercici es pot descarregar, com sempre, al </w:t>
+      </w:r>
+      <w:hyperlink r:id="rId33" w:history="1">
+        <w:r>
+          <w:rPr>
+            <w:rStyle w:val="Hipervnculo"/>
+          </w:rPr>
+          <w:t>respositori de github de bcnitb</w:t>
+        </w:r>
+      </w:hyperlink>
+      <w:r>
+        <w:t xml:space="preserve"> i si l’executem veurem que ens mostra un marcador quan introduïm el resultat correcte.</w:t>
+      </w:r>
+    </w:p>
+    <w:p>
+      <w:pPr>
+        <w:pStyle w:val="Ttulo2"/>
+        <w:numPr>
+          <w:ilvl w:val="0"/>
+          <w:numId w:val="8"/>
+        </w:numPr>
+      </w:pPr>
+      <w:r>
+        <w:t>Descripció de l’aplicació</w:t>
+      </w:r>
+    </w:p>
+    <w:p>
+      <w:r>
+        <w:t xml:space="preserve">En aquest cas s’ha afegit una nova variable anomenada </w:t>
+      </w:r>
+      <w:r>
+        <w:rPr>
+          <w:b/>
+          <w:bCs/>
+        </w:rPr>
+        <w:t>cou</w:t>
+      </w:r>
+      <w:r>
+        <w:rPr>
+          <w:b/>
+          <w:bCs/>
+        </w:rPr>
+        <w:t>n</w:t>
+      </w:r>
+      <w:r>
+        <w:rPr>
+          <w:b/>
+          <w:bCs/>
+        </w:rPr>
+        <w:t>t</w:t>
+      </w:r>
+      <w:r>
+        <w:t xml:space="preserve"> que ens servirà per a emmagatzemar el nombre d’intents que ha realitzat l’usuari fins aconseguir realitzar l’operació de forma correcte. Aquesta variable es pot trobar a sota de les variables numèriques de l’aplicació.</w:t>
+      </w:r>
+    </w:p>
+    <w:p>
+      <w:pPr>
+        <w:shd w:val="clear" w:color="auto" w:fill="1E1E1E"/>
+        <w:spacing w:after="0" w:line="285" w:lineRule="atLeast"/>
+        <w:rPr>
+          <w:rFonts w:ascii="Consolas" w:eastAsia="Times New Roman" w:hAnsi="Consolas" w:cs="Times New Roman"/>
+          <w:color w:val="D4D4D4"/>
+          <w:sz w:val="21"/>
+          <w:szCs w:val="21"/>
+          <w:lang w:eastAsia="es-ES"/>
+        </w:rPr>
+      </w:pPr>
+      <w:r>
+        <w:rPr>
+          <w:rFonts w:ascii="Consolas" w:eastAsia="Times New Roman" w:hAnsi="Consolas" w:cs="Times New Roman"/>
+          <w:color w:val="9CDCFE"/>
+          <w:sz w:val="21"/>
+          <w:szCs w:val="21"/>
+          <w:lang w:eastAsia="es-ES"/>
+        </w:rPr>
+        <w:t>count</w:t>
+      </w:r>
+      <w:r>
+        <w:rPr>
+          <w:rFonts w:ascii="Consolas" w:eastAsia="Times New Roman" w:hAnsi="Consolas" w:cs="Times New Roman"/>
+          <w:color w:val="D4D4D4"/>
+          <w:sz w:val="21"/>
+          <w:szCs w:val="21"/>
+          <w:lang w:eastAsia="es-ES"/>
+        </w:rPr>
+        <w:t>:</w:t>
+      </w:r>
+      <w:r>
+        <w:rPr>
+          <w:rFonts w:ascii="Consolas" w:eastAsia="Times New Roman" w:hAnsi="Consolas" w:cs="Times New Roman"/>
+          <w:color w:val="4EC9B0"/>
+          <w:sz w:val="21"/>
+          <w:szCs w:val="21"/>
+          <w:lang w:eastAsia="es-ES"/>
+        </w:rPr>
+        <w:t>number</w:t>
+      </w:r>
+      <w:r>
+        <w:rPr>
+          <w:rFonts w:ascii="Consolas" w:eastAsia="Times New Roman" w:hAnsi="Consolas" w:cs="Times New Roman"/>
+          <w:color w:val="D4D4D4"/>
+          <w:sz w:val="21"/>
+          <w:szCs w:val="21"/>
+          <w:lang w:eastAsia="es-ES"/>
+        </w:rPr>
+        <w:t>=</w:t>
+      </w:r>
+      <w:r>
+        <w:rPr>
+          <w:rFonts w:ascii="Consolas" w:eastAsia="Times New Roman" w:hAnsi="Consolas" w:cs="Times New Roman"/>
+          <w:color w:val="B5CEA8"/>
+          <w:sz w:val="21"/>
+          <w:szCs w:val="21"/>
+          <w:lang w:eastAsia="es-ES"/>
+        </w:rPr>
+        <w:t>0</w:t>
+      </w:r>
+      <w:r>
+        <w:rPr>
+          <w:rFonts w:ascii="Consolas" w:eastAsia="Times New Roman" w:hAnsi="Consolas" w:cs="Times New Roman"/>
+          <w:color w:val="D4D4D4"/>
+          <w:sz w:val="21"/>
+          <w:szCs w:val="21"/>
+          <w:lang w:eastAsia="es-ES"/>
+        </w:rPr>
+        <w:t>;</w:t>
+      </w:r>
+    </w:p>
+    <w:p>
+      <w:pPr>
+        <w:spacing w:before="240"/>
+      </w:pPr>
+      <w:r>
+        <w:t>A l’aplicació ara mateix nomès es modifica la variable si el val</w:t>
+      </w:r>
+      <w:r>
+        <w:t>or introduït és el correcte i es fa de la següent manera:</w:t>
+      </w:r>
+    </w:p>
+    <w:p>
+      <w:pPr>
+        <w:shd w:val="clear" w:color="auto" w:fill="1E1E1E"/>
+        <w:spacing w:after="0" w:line="285" w:lineRule="atLeast"/>
+        <w:rPr>
+          <w:rFonts w:ascii="Consolas" w:eastAsia="Times New Roman" w:hAnsi="Consolas" w:cs="Times New Roman"/>
+          <w:color w:val="D4D4D4"/>
+          <w:sz w:val="21"/>
+          <w:szCs w:val="21"/>
+          <w:lang w:val="en-US" w:eastAsia="es-ES"/>
+        </w:rPr>
+      </w:pPr>
+      <w:r>
+        <w:rPr>
+          <w:rFonts w:ascii="Consolas" w:eastAsia="Times New Roman" w:hAnsi="Consolas" w:cs="Times New Roman"/>
+          <w:color w:val="D4D4D4"/>
+          <w:sz w:val="21"/>
+          <w:szCs w:val="21"/>
+          <w:lang w:val="en-US" w:eastAsia="es-ES"/>
+        </w:rPr>
+        <w:t>++</w:t>
+      </w:r>
+      <w:r>
+        <w:rPr>
+          <w:rFonts w:ascii="Consolas" w:eastAsia="Times New Roman" w:hAnsi="Consolas" w:cs="Times New Roman"/>
+          <w:color w:val="569CD6"/>
+          <w:sz w:val="21"/>
+          <w:szCs w:val="21"/>
+          <w:lang w:val="en-US" w:eastAsia="es-ES"/>
+        </w:rPr>
+        <w:t>this</w:t>
+      </w:r>
+      <w:r>
+        <w:rPr>
+          <w:rFonts w:ascii="Consolas" w:eastAsia="Times New Roman" w:hAnsi="Consolas" w:cs="Times New Roman"/>
+          <w:color w:val="D4D4D4"/>
+          <w:sz w:val="21"/>
+          <w:szCs w:val="21"/>
+          <w:lang w:val="en-US" w:eastAsia="es-ES"/>
+        </w:rPr>
+        <w:t>.</w:t>
+      </w:r>
+      <w:r>
+        <w:rPr>
+          <w:rFonts w:ascii="Consolas" w:eastAsia="Times New Roman" w:hAnsi="Consolas" w:cs="Times New Roman"/>
+          <w:color w:val="9CDCFE"/>
+          <w:sz w:val="21"/>
+          <w:szCs w:val="21"/>
+          <w:lang w:val="en-US" w:eastAsia="es-ES"/>
+        </w:rPr>
+        <w:t>count</w:t>
+      </w:r>
+      <w:r>
+        <w:rPr>
+          <w:rFonts w:ascii="Consolas" w:eastAsia="Times New Roman" w:hAnsi="Consolas" w:cs="Times New Roman"/>
+          <w:color w:val="D4D4D4"/>
+          <w:sz w:val="21"/>
+          <w:szCs w:val="21"/>
+          <w:lang w:val="en-US" w:eastAsia="es-ES"/>
+        </w:rPr>
+        <w:t>;</w:t>
+      </w:r>
+    </w:p>
+    <w:p>
+      <w:pPr>
+        <w:spacing w:before="240"/>
+      </w:pPr>
+      <w:r>
+        <w:t xml:space="preserve"> </w:t>
+      </w:r>
+      <w:r>
+        <w:t>A la línia superior e</w:t>
+      </w:r>
+      <w:r>
+        <w:t xml:space="preserve">stem indocant que a la variable </w:t>
+      </w:r>
+      <w:r>
+        <w:rPr>
+          <w:b/>
+          <w:bCs/>
+        </w:rPr>
+        <w:t>count</w:t>
+      </w:r>
+      <w:r>
+        <w:t xml:space="preserve"> se li sumi un 1. Aquest codi tambè es podria escriure com:</w:t>
+      </w:r>
+    </w:p>
+    <w:p>
+      <w:pPr>
+        <w:shd w:val="clear" w:color="auto" w:fill="1E1E1E"/>
+        <w:spacing w:after="0" w:line="285" w:lineRule="atLeast"/>
+        <w:rPr>
+          <w:rFonts w:ascii="Consolas" w:eastAsia="Times New Roman" w:hAnsi="Consolas" w:cs="Times New Roman"/>
+          <w:color w:val="D4D4D4"/>
+          <w:sz w:val="21"/>
+          <w:szCs w:val="21"/>
+          <w:lang w:val="en-US" w:eastAsia="es-ES"/>
+        </w:rPr>
+      </w:pPr>
+      <w:r>
+        <w:rPr>
+          <w:rFonts w:ascii="Consolas" w:eastAsia="Times New Roman" w:hAnsi="Consolas" w:cs="Times New Roman"/>
+          <w:color w:val="569CD6"/>
+          <w:sz w:val="21"/>
+          <w:szCs w:val="21"/>
+          <w:lang w:val="en-US" w:eastAsia="es-ES"/>
+        </w:rPr>
+        <w:t>this</w:t>
+      </w:r>
+      <w:r>
+        <w:rPr>
+          <w:rFonts w:ascii="Consolas" w:eastAsia="Times New Roman" w:hAnsi="Consolas" w:cs="Times New Roman"/>
+          <w:color w:val="D4D4D4"/>
+          <w:sz w:val="21"/>
+          <w:szCs w:val="21"/>
+          <w:lang w:val="en-US" w:eastAsia="es-ES"/>
+        </w:rPr>
+        <w:t>.</w:t>
+      </w:r>
+      <w:r>
+        <w:rPr>
+          <w:rFonts w:ascii="Consolas" w:eastAsia="Times New Roman" w:hAnsi="Consolas" w:cs="Times New Roman"/>
+          <w:color w:val="9CDCFE"/>
+          <w:sz w:val="21"/>
+          <w:szCs w:val="21"/>
+          <w:lang w:val="en-US" w:eastAsia="es-ES"/>
+        </w:rPr>
+        <w:t>count</w:t>
+      </w:r>
+      <w:r>
+        <w:rPr>
+          <w:rFonts w:ascii="Consolas" w:eastAsia="Times New Roman" w:hAnsi="Consolas" w:cs="Times New Roman"/>
+          <w:color w:val="D4D4D4"/>
+          <w:sz w:val="21"/>
+          <w:szCs w:val="21"/>
+          <w:lang w:val="en-US" w:eastAsia="es-ES"/>
+        </w:rPr>
+        <w:t>=</w:t>
+      </w:r>
+      <w:r>
+        <w:rPr>
+          <w:rFonts w:ascii="Consolas" w:eastAsia="Times New Roman" w:hAnsi="Consolas" w:cs="Times New Roman"/>
+          <w:color w:val="569CD6"/>
+          <w:sz w:val="21"/>
+          <w:szCs w:val="21"/>
+          <w:lang w:val="en-US" w:eastAsia="es-ES"/>
+        </w:rPr>
+        <w:t>this</w:t>
+      </w:r>
+      <w:r>
+        <w:rPr>
+          <w:rFonts w:ascii="Consolas" w:eastAsia="Times New Roman" w:hAnsi="Consolas" w:cs="Times New Roman"/>
+          <w:color w:val="D4D4D4"/>
+          <w:sz w:val="21"/>
+          <w:szCs w:val="21"/>
+          <w:lang w:val="en-US" w:eastAsia="es-ES"/>
+        </w:rPr>
+        <w:t>.</w:t>
+      </w:r>
+      <w:r>
+        <w:rPr>
+          <w:rFonts w:ascii="Consolas" w:eastAsia="Times New Roman" w:hAnsi="Consolas" w:cs="Times New Roman"/>
+          <w:color w:val="9CDCFE"/>
+          <w:sz w:val="21"/>
+          <w:szCs w:val="21"/>
+          <w:lang w:val="en-US" w:eastAsia="es-ES"/>
+        </w:rPr>
+        <w:t>count</w:t>
+      </w:r>
+      <w:r>
+        <w:rPr>
+          <w:rFonts w:ascii="Consolas" w:eastAsia="Times New Roman" w:hAnsi="Consolas" w:cs="Times New Roman"/>
+          <w:color w:val="D4D4D4"/>
+          <w:sz w:val="21"/>
+          <w:szCs w:val="21"/>
+          <w:lang w:val="en-US" w:eastAsia="es-ES"/>
+        </w:rPr>
+        <w:t>+</w:t>
+      </w:r>
+      <w:r>
+        <w:rPr>
+          <w:rFonts w:ascii="Consolas" w:eastAsia="Times New Roman" w:hAnsi="Consolas" w:cs="Times New Roman"/>
+          <w:color w:val="B5CEA8"/>
+          <w:sz w:val="21"/>
+          <w:szCs w:val="21"/>
+          <w:lang w:val="en-US" w:eastAsia="es-ES"/>
+        </w:rPr>
+        <w:t>1</w:t>
+      </w:r>
+      <w:r>
+        <w:rPr>
+          <w:rFonts w:ascii="Consolas" w:eastAsia="Times New Roman" w:hAnsi="Consolas" w:cs="Times New Roman"/>
+          <w:color w:val="D4D4D4"/>
+          <w:sz w:val="21"/>
+          <w:szCs w:val="21"/>
+          <w:lang w:val="en-US" w:eastAsia="es-ES"/>
+        </w:rPr>
+        <w:t>;</w:t>
+      </w:r>
+    </w:p>
+    <w:p>
+      <w:pPr>
+        <w:spacing w:before="240"/>
+      </w:pPr>
+      <w:r>
+        <w:t>Que poder és una f</w:t>
+      </w:r>
+      <w:r>
+        <w:t>orma més clara d’escriure’l; encara que a la programació es tendeix a compactar el codi sempre que es pot.</w:t>
+      </w:r>
+    </w:p>
+    <w:p>
+      <w:pPr>
+        <w:pStyle w:val="Ttulo2"/>
+        <w:numPr>
+          <w:ilvl w:val="0"/>
+          <w:numId w:val="8"/>
+        </w:numPr>
+      </w:pPr>
+      <w:r>
+        <w:t>Excercici</w:t>
+      </w:r>
+    </w:p>
+    <w:p>
+      <w:r>
+        <w:t>L’excercic que es proposa es que el contador tambè tingui en consideració quan s’ha introduït un valor erroni per la suma; ja que ara mateix només té en consideració quan s’introdueix el valor correcte i estem falsejant el resultat real.</w:t>
+      </w:r>
+    </w:p>
+    <w:p/>
     <w:sectPr>
       <w:pgSz w:w="11906" w:h="16838"/>
       <w:pgMar w:top="1417" w:right="1701" w:bottom="1417" w:left="1701" w:header="708" w:footer="708" w:gutter="0"/>
@@ -6078,9 +6531,9 @@
     </w:lvl>
   </w:abstractNum>
   <w:abstractNum w:abstractNumId="3" w15:restartNumberingAfterBreak="0">
-    <w:nsid w:val="3C106948"/>
+    <w:nsid w:val="39065F28"/>
     <w:multiLevelType w:val="hybridMultilevel"/>
-    <w:tmpl w:val="32C64E9E"/>
+    <w:tmpl w:val="1C5EB332"/>
     <w:lvl w:ilvl="0" w:tplc="0C0A000F">
       <w:start w:val="1"/>
       <w:numFmt w:val="decimal"/>
@@ -6167,9 +6620,9 @@
     </w:lvl>
   </w:abstractNum>
   <w:abstractNum w:abstractNumId="4" w15:restartNumberingAfterBreak="0">
-    <w:nsid w:val="46723991"/>
+    <w:nsid w:val="3C106948"/>
     <w:multiLevelType w:val="hybridMultilevel"/>
-    <w:tmpl w:val="09BE32F6"/>
+    <w:tmpl w:val="32C64E9E"/>
     <w:lvl w:ilvl="0" w:tplc="0C0A000F">
       <w:start w:val="1"/>
       <w:numFmt w:val="decimal"/>
@@ -6256,9 +6709,9 @@
     </w:lvl>
   </w:abstractNum>
   <w:abstractNum w:abstractNumId="5" w15:restartNumberingAfterBreak="0">
-    <w:nsid w:val="492E3F54"/>
+    <w:nsid w:val="46723991"/>
     <w:multiLevelType w:val="hybridMultilevel"/>
-    <w:tmpl w:val="499EAD08"/>
+    <w:tmpl w:val="09BE32F6"/>
     <w:lvl w:ilvl="0" w:tplc="0C0A000F">
       <w:start w:val="1"/>
       <w:numFmt w:val="decimal"/>
@@ -6345,9 +6798,9 @@
     </w:lvl>
   </w:abstractNum>
   <w:abstractNum w:abstractNumId="6" w15:restartNumberingAfterBreak="0">
-    <w:nsid w:val="54C005BA"/>
+    <w:nsid w:val="492E3F54"/>
     <w:multiLevelType w:val="hybridMultilevel"/>
-    <w:tmpl w:val="A01498F0"/>
+    <w:tmpl w:val="499EAD08"/>
     <w:lvl w:ilvl="0" w:tplc="0C0A000F">
       <w:start w:val="1"/>
       <w:numFmt w:val="decimal"/>
@@ -6433,8 +6886,97 @@
       </w:pPr>
     </w:lvl>
   </w:abstractNum>
+  <w:abstractNum w:abstractNumId="7" w15:restartNumberingAfterBreak="0">
+    <w:nsid w:val="54C005BA"/>
+    <w:multiLevelType w:val="hybridMultilevel"/>
+    <w:tmpl w:val="A01498F0"/>
+    <w:lvl w:ilvl="0" w:tplc="0C0A000F">
+      <w:start w:val="1"/>
+      <w:numFmt w:val="decimal"/>
+      <w:lvlText w:val="%1."/>
+      <w:lvlJc w:val="left"/>
+      <w:pPr>
+        <w:ind w:left="720" w:hanging="360"/>
+      </w:pPr>
+      <w:rPr>
+        <w:rFonts w:hint="default"/>
+      </w:rPr>
+    </w:lvl>
+    <w:lvl w:ilvl="1" w:tplc="0C0A0019" w:tentative="1">
+      <w:start w:val="1"/>
+      <w:numFmt w:val="lowerLetter"/>
+      <w:lvlText w:val="%2."/>
+      <w:lvlJc w:val="left"/>
+      <w:pPr>
+        <w:ind w:left="1440" w:hanging="360"/>
+      </w:pPr>
+    </w:lvl>
+    <w:lvl w:ilvl="2" w:tplc="0C0A001B" w:tentative="1">
+      <w:start w:val="1"/>
+      <w:numFmt w:val="lowerRoman"/>
+      <w:lvlText w:val="%3."/>
+      <w:lvlJc w:val="right"/>
+      <w:pPr>
+        <w:ind w:left="2160" w:hanging="180"/>
+      </w:pPr>
+    </w:lvl>
+    <w:lvl w:ilvl="3" w:tplc="0C0A000F" w:tentative="1">
+      <w:start w:val="1"/>
+      <w:numFmt w:val="decimal"/>
+      <w:lvlText w:val="%4."/>
+      <w:lvlJc w:val="left"/>
+      <w:pPr>
+        <w:ind w:left="2880" w:hanging="360"/>
+      </w:pPr>
+    </w:lvl>
+    <w:lvl w:ilvl="4" w:tplc="0C0A0019" w:tentative="1">
+      <w:start w:val="1"/>
+      <w:numFmt w:val="lowerLetter"/>
+      <w:lvlText w:val="%5."/>
+      <w:lvlJc w:val="left"/>
+      <w:pPr>
+        <w:ind w:left="3600" w:hanging="360"/>
+      </w:pPr>
+    </w:lvl>
+    <w:lvl w:ilvl="5" w:tplc="0C0A001B" w:tentative="1">
+      <w:start w:val="1"/>
+      <w:numFmt w:val="lowerRoman"/>
+      <w:lvlText w:val="%6."/>
+      <w:lvlJc w:val="right"/>
+      <w:pPr>
+        <w:ind w:left="4320" w:hanging="180"/>
+      </w:pPr>
+    </w:lvl>
+    <w:lvl w:ilvl="6" w:tplc="0C0A000F" w:tentative="1">
+      <w:start w:val="1"/>
+      <w:numFmt w:val="decimal"/>
+      <w:lvlText w:val="%7."/>
+      <w:lvlJc w:val="left"/>
+      <w:pPr>
+        <w:ind w:left="5040" w:hanging="360"/>
+      </w:pPr>
+    </w:lvl>
+    <w:lvl w:ilvl="7" w:tplc="0C0A0019" w:tentative="1">
+      <w:start w:val="1"/>
+      <w:numFmt w:val="lowerLetter"/>
+      <w:lvlText w:val="%8."/>
+      <w:lvlJc w:val="left"/>
+      <w:pPr>
+        <w:ind w:left="5760" w:hanging="360"/>
+      </w:pPr>
+    </w:lvl>
+    <w:lvl w:ilvl="8" w:tplc="0C0A001B" w:tentative="1">
+      <w:start w:val="1"/>
+      <w:numFmt w:val="lowerRoman"/>
+      <w:lvlText w:val="%9."/>
+      <w:lvlJc w:val="right"/>
+      <w:pPr>
+        <w:ind w:left="6480" w:hanging="180"/>
+      </w:pPr>
+    </w:lvl>
+  </w:abstractNum>
   <w:num w:numId="1">
-    <w:abstractNumId w:val="6"/>
+    <w:abstractNumId w:val="7"/>
   </w:num>
   <w:num w:numId="2">
     <w:abstractNumId w:val="0"/>
@@ -6443,16 +6985,19 @@
     <w:abstractNumId w:val="1"/>
   </w:num>
   <w:num w:numId="4">
-    <w:abstractNumId w:val="3"/>
+    <w:abstractNumId w:val="4"/>
   </w:num>
   <w:num w:numId="5">
-    <w:abstractNumId w:val="4"/>
+    <w:abstractNumId w:val="5"/>
   </w:num>
   <w:num w:numId="6">
     <w:abstractNumId w:val="2"/>
   </w:num>
   <w:num w:numId="7">
-    <w:abstractNumId w:val="5"/>
+    <w:abstractNumId w:val="6"/>
+  </w:num>
+  <w:num w:numId="8">
+    <w:abstractNumId w:val="3"/>
   </w:num>
 </w:numbering>
 </file>
@@ -7034,6 +7579,18 @@
       <w:shd w:val="clear" w:color="auto" w:fill="E1DFDD"/>
     </w:rPr>
   </w:style>
+  <w:style w:type="character" w:styleId="Hipervnculovisitado">
+    <w:name w:val="FollowedHyperlink"/>
+    <w:basedOn w:val="Fuentedeprrafopredeter"/>
+    <w:uiPriority w:val="99"/>
+    <w:semiHidden/>
+    <w:unhideWhenUsed/>
+    <w:rsid w:val="009A169D"/>
+    <w:rPr>
+      <w:color w:val="954F72" w:themeColor="followedHyperlink"/>
+      <w:u w:val="single"/>
+    </w:rPr>
+  </w:style>
 </w:styles>
 </file>
 

</xml_diff>

<commit_message>
Excercise 8 Displaying GAMEOVER
</commit_message>
<xml_diff>
--- a/guio.docx
+++ b/guio.docx
@@ -61,9 +61,6 @@
         <w:t xml:space="preserve">El primer exercici serà la instal·lació del nostre entorn de treball per a poder crear aplicacions amb el </w:t>
       </w:r>
       <w:r>
-        <w:rPr>
-          <w:lang w:val="en-US"/>
-        </w:rPr>
         <w:t>framework</w:t>
       </w:r>
       <w:r>
@@ -73,9 +70,6 @@
         <w:t xml:space="preserve"> </w:t>
       </w:r>
       <w:r>
-        <w:rPr>
-          <w:lang w:val="en-US"/>
-        </w:rPr>
         <w:t>Ionic</w:t>
       </w:r>
       <w:r>
@@ -86,7 +80,7 @@
       </w:r>
       <w:r>
         <w:rPr>
-          <w:lang w:val="en-US"/>
+          <w:lang w:val="ca-ES"/>
         </w:rPr>
         <w:t>framework</w:t>
       </w:r>
@@ -98,7 +92,7 @@
       </w:r>
       <w:r>
         <w:rPr>
-          <w:lang w:val="en-US"/>
+          <w:lang w:val="ca-ES"/>
         </w:rPr>
         <w:t>Android</w:t>
       </w:r>
@@ -110,7 +104,7 @@
       </w:r>
       <w:r>
         <w:rPr>
-          <w:lang w:val="en-US"/>
+          <w:lang w:val="ca-ES"/>
         </w:rPr>
         <w:t>framework</w:t>
       </w:r>
@@ -134,9 +128,6 @@
         <w:t xml:space="preserve">Tot i que es tracta d’un </w:t>
       </w:r>
       <w:r>
-        <w:rPr>
-          <w:lang w:val="en-US"/>
-        </w:rPr>
         <w:t>framework</w:t>
       </w:r>
       <w:r>
@@ -182,7 +173,7 @@
         </w:rPr>
         <w:t xml:space="preserve"> anirem a la </w:t>
       </w:r>
-      <w:hyperlink r:id="rId6" w:history="1">
+      <w:hyperlink r:id="rId8" w:history="1">
         <w:r>
           <w:rPr>
             <w:rStyle w:val="Hipervnculo"/>
@@ -238,7 +229,7 @@
       </w:r>
       <w:r>
         <w:rPr>
-          <w:lang w:val="en-US"/>
+          <w:lang w:val="es-ES"/>
         </w:rPr>
         <w:t>node</w:t>
       </w:r>
@@ -306,9 +297,6 @@
         <w:t xml:space="preserve">Per a instal·lar </w:t>
       </w:r>
       <w:r>
-        <w:rPr>
-          <w:lang w:val="en-US"/>
-        </w:rPr>
         <w:t>Ionic</w:t>
       </w:r>
       <w:r>
@@ -385,7 +373,7 @@
       </w:r>
       <w:r>
         <w:rPr>
-          <w:lang w:val="en-US"/>
+          <w:lang w:val="es-ES"/>
         </w:rPr>
         <w:t>ionic</w:t>
       </w:r>
@@ -483,9 +471,6 @@
         <w:t xml:space="preserve"> Visual </w:t>
       </w:r>
       <w:r>
-        <w:rPr>
-          <w:lang w:val="en-US"/>
-        </w:rPr>
         <w:t>Code</w:t>
       </w:r>
       <w:r>
@@ -519,7 +504,7 @@
         </w:rPr>
         <w:t xml:space="preserve"> la seva </w:t>
       </w:r>
-      <w:hyperlink r:id="rId7" w:history="1">
+      <w:hyperlink r:id="rId9" w:history="1">
         <w:r>
           <w:rPr>
             <w:rStyle w:val="Hipervnculo"/>
@@ -553,9 +538,6 @@
         <w:t xml:space="preserve">, podem instal·lar qualsevol altre IDE com a podria ser </w:t>
       </w:r>
       <w:r>
-        <w:rPr>
-          <w:lang w:val="en-US"/>
-        </w:rPr>
         <w:t>Atom</w:t>
       </w:r>
       <w:r>
@@ -564,7 +546,7 @@
         </w:rPr>
         <w:t xml:space="preserve"> o un editor de text. En aquest últim cas es recomana l’editor </w:t>
       </w:r>
-      <w:hyperlink r:id="rId8" w:history="1">
+      <w:hyperlink r:id="rId10" w:history="1">
         <w:r>
           <w:rPr>
             <w:rStyle w:val="Hipervnculo"/>
@@ -820,7 +802,7 @@
       </w:r>
       <w:r>
         <w:rPr>
-          <w:lang w:val="en-US"/>
+          <w:lang w:val="es-ES"/>
         </w:rPr>
         <w:t>code</w:t>
       </w:r>
@@ -874,7 +856,7 @@
         </w:rPr>
         <w:t xml:space="preserve">. Aquesta primera aplicació es pot descarregar de forma gratuïta des del </w:t>
       </w:r>
-      <w:hyperlink r:id="rId9" w:history="1">
+      <w:hyperlink r:id="rId11" w:history="1">
         <w:r>
           <w:rPr>
             <w:rStyle w:val="Hipervnculo"/>
@@ -974,7 +956,7 @@
         </w:rPr>
         <w:t xml:space="preserve"> per a començar a fer l’aplicació. L’esquelet de l’aplicació es pot descarregar des del </w:t>
       </w:r>
-      <w:hyperlink r:id="rId10" w:history="1">
+      <w:hyperlink r:id="rId12" w:history="1">
         <w:r>
           <w:rPr>
             <w:rStyle w:val="Hipervnculo"/>
@@ -1117,7 +1099,7 @@
                     <pic:cNvPicPr/>
                   </pic:nvPicPr>
                   <pic:blipFill rotWithShape="1">
-                    <a:blip r:embed="rId11"/>
+                    <a:blip r:embed="rId13"/>
                     <a:srcRect l="24006" t="6805" r="21344" b="53930"/>
                     <a:stretch/>
                   </pic:blipFill>
@@ -1265,7 +1247,7 @@
       </w:r>
       <w:r>
         <w:rPr>
-          <w:lang w:val="en-US"/>
+          <w:lang w:val="es-ES"/>
         </w:rPr>
         <w:t>ionic</w:t>
       </w:r>
@@ -1326,7 +1308,7 @@
                     <pic:cNvPicPr/>
                   </pic:nvPicPr>
                   <pic:blipFill rotWithShape="1">
-                    <a:blip r:embed="rId12"/>
+                    <a:blip r:embed="rId14"/>
                     <a:srcRect l="36959" t="13087" r="21951" b="14394"/>
                     <a:stretch/>
                   </pic:blipFill>
@@ -1431,7 +1413,7 @@
         </w:rPr>
         <w:t xml:space="preserve">Si s’obre l’arxiu </w:t>
       </w:r>
-      <w:hyperlink r:id="rId13" w:history="1">
+      <w:hyperlink r:id="rId15" w:history="1">
         <w:r>
           <w:rPr>
             <w:b/>
@@ -1712,7 +1694,7 @@
                     <pic:cNvPicPr/>
                   </pic:nvPicPr>
                   <pic:blipFill rotWithShape="1">
-                    <a:blip r:embed="rId14"/>
+                    <a:blip r:embed="rId16"/>
                     <a:srcRect l="37695" t="13610" r="22393" b="14395"/>
                     <a:stretch/>
                   </pic:blipFill>
@@ -1884,7 +1866,7 @@
         </w:rPr>
         <w:t xml:space="preserve"> amb codi de TypeScript per a retocar la lògica de l’aplicació per a obtenir una resposta o una altre depenent de la resposta de l’usuari. La lògica de l’aplicació està al fitxer </w:t>
       </w:r>
-      <w:hyperlink r:id="rId15" w:history="1">
+      <w:hyperlink r:id="rId17" w:history="1">
         <w:r>
           <w:rPr>
             <w:b/>
@@ -1959,7 +1941,7 @@
         </w:rPr>
         <w:t xml:space="preserve"> 3 que trobarem al </w:t>
       </w:r>
-      <w:hyperlink r:id="rId16" w:history="1">
+      <w:hyperlink r:id="rId18" w:history="1">
         <w:r>
           <w:rPr>
             <w:rStyle w:val="Hipervnculo"/>
@@ -2168,7 +2150,7 @@
                     <pic:cNvPicPr/>
                   </pic:nvPicPr>
                   <pic:blipFill rotWithShape="1">
-                    <a:blip r:embed="rId17"/>
+                    <a:blip r:embed="rId19"/>
                     <a:srcRect l="37989" t="13872" r="22840" b="15713"/>
                     <a:stretch/>
                   </pic:blipFill>
@@ -2300,7 +2282,7 @@
                     <pic:cNvPicPr/>
                   </pic:nvPicPr>
                   <pic:blipFill rotWithShape="1">
-                    <a:blip r:embed="rId18"/>
+                    <a:blip r:embed="rId20"/>
                     <a:srcRect l="37694" t="14134" r="22689" b="15182"/>
                     <a:stretch/>
                   </pic:blipFill>
@@ -2474,7 +2456,7 @@
         </w:rPr>
         <w:t xml:space="preserve">La lògica d’aquest procediment es pot observar al fitxer </w:t>
       </w:r>
-      <w:hyperlink r:id="rId19" w:history="1">
+      <w:hyperlink r:id="rId21" w:history="1">
         <w:r>
           <w:rPr>
             <w:b/>
@@ -2522,7 +2504,7 @@
         <w:rPr>
           <w:b/>
           <w:bCs/>
-          <w:lang w:val="en-US"/>
+          <w:lang w:val="ca-ES"/>
         </w:rPr>
         <w:t>if</w:t>
       </w:r>
@@ -2538,7 +2520,7 @@
         <w:rPr>
           <w:b/>
           <w:bCs/>
-          <w:lang w:val="en-US"/>
+          <w:lang w:val="ca-ES"/>
         </w:rPr>
         <w:t>else</w:t>
       </w:r>
@@ -2554,7 +2536,7 @@
         <w:rPr>
           <w:b/>
           <w:bCs/>
-          <w:lang w:val="en-US"/>
+          <w:lang w:val="ca-ES"/>
         </w:rPr>
         <w:t>if</w:t>
       </w:r>
@@ -2581,7 +2563,6 @@
         <w:rPr>
           <w:b/>
           <w:bCs/>
-          <w:lang w:val="en-US"/>
         </w:rPr>
         <w:t>if</w:t>
       </w:r>
@@ -2909,7 +2890,6 @@
         <w:rPr>
           <w:b/>
           <w:bCs/>
-          <w:lang w:val="en-US"/>
         </w:rPr>
         <w:t>sum</w:t>
       </w:r>
@@ -2957,7 +2937,6 @@
         <w:rPr>
           <w:b/>
           <w:bCs/>
-          <w:lang w:val="en-US"/>
         </w:rPr>
         <w:t>result</w:t>
       </w:r>
@@ -2999,7 +2978,6 @@
         <w:rPr>
           <w:b/>
           <w:bCs/>
-          <w:lang w:val="en-US"/>
         </w:rPr>
         <w:t>else</w:t>
       </w:r>
@@ -3015,7 +2993,6 @@
         <w:rPr>
           <w:b/>
           <w:bCs/>
-          <w:lang w:val="en-US"/>
         </w:rPr>
         <w:t>if</w:t>
       </w:r>
@@ -3052,9 +3029,6 @@
         <w:t xml:space="preserve">Sobre els </w:t>
       </w:r>
       <w:r>
-        <w:rPr>
-          <w:lang w:val="en-US"/>
-        </w:rPr>
         <w:t>array</w:t>
       </w:r>
       <w:r>
@@ -3208,7 +3182,7 @@
                     <pic:cNvPicPr/>
                   </pic:nvPicPr>
                   <pic:blipFill rotWithShape="1">
-                    <a:blip r:embed="rId20"/>
+                    <a:blip r:embed="rId22"/>
                     <a:srcRect l="37989" t="13872" r="22987" b="16237"/>
                     <a:stretch/>
                   </pic:blipFill>
@@ -3419,7 +3393,7 @@
         </w:rPr>
         <w:t xml:space="preserve"> descarregarem el codi inicial del </w:t>
       </w:r>
-      <w:hyperlink r:id="rId21" w:history="1">
+      <w:hyperlink r:id="rId23" w:history="1">
         <w:r>
           <w:rPr>
             <w:rStyle w:val="Hipervnculo"/>
@@ -3470,7 +3444,7 @@
                     <pic:cNvPicPr/>
                   </pic:nvPicPr>
                   <pic:blipFill rotWithShape="1">
-                    <a:blip r:embed="rId22"/>
+                    <a:blip r:embed="rId24"/>
                     <a:srcRect l="37695" t="13872" r="23135" b="15190"/>
                     <a:stretch/>
                   </pic:blipFill>
@@ -3581,7 +3555,7 @@
         </w:rPr>
         <w:t xml:space="preserve">Per fer que el formulari on introduir el valor de la suma desaparegui al introduir el valor correcte, s’han realitzat modificacions als arxius </w:t>
       </w:r>
-      <w:hyperlink r:id="rId23" w:history="1">
+      <w:hyperlink r:id="rId25" w:history="1">
         <w:r>
           <w:rPr>
             <w:b/>
@@ -3597,7 +3571,7 @@
         </w:rPr>
         <w:t xml:space="preserve"> i </w:t>
       </w:r>
-      <w:hyperlink r:id="rId24" w:history="1">
+      <w:hyperlink r:id="rId26" w:history="1">
         <w:r>
           <w:rPr>
             <w:b/>
@@ -3626,7 +3600,7 @@
         </w:rPr>
         <w:t xml:space="preserve">A l’arxiu </w:t>
       </w:r>
-      <w:hyperlink r:id="rId25" w:history="1">
+      <w:hyperlink r:id="rId27" w:history="1">
         <w:r>
           <w:rPr>
             <w:b/>
@@ -3680,7 +3654,6 @@
         <w:rPr>
           <w:b/>
           <w:bCs/>
-          <w:lang w:val="en-US"/>
         </w:rPr>
         <w:t>if</w:t>
       </w:r>
@@ -3718,7 +3691,6 @@
         <w:rPr>
           <w:b/>
           <w:bCs/>
-          <w:lang w:val="en-US"/>
         </w:rPr>
         <w:t>check</w:t>
       </w:r>
@@ -3732,7 +3704,6 @@
         <w:rPr>
           <w:b/>
           <w:bCs/>
-          <w:lang w:val="en-US"/>
         </w:rPr>
         <w:t>false</w:t>
       </w:r>
@@ -3821,7 +3792,7 @@
           <w:color w:val="CE9178"/>
           <w:sz w:val="21"/>
           <w:szCs w:val="21"/>
-          <w:lang w:val="en-US" w:eastAsia="es-ES"/>
+          <w:lang w:eastAsia="es-ES"/>
         </w:rPr>
         <w:t>check</w:t>
       </w:r>
@@ -3885,7 +3856,7 @@
         </w:rPr>
         <w:t xml:space="preserve">. Aquesta línia és la que mostra l’animació quan s’encerta el resultat. L’animació que s’ha utilitzat és una animació lliure de la web </w:t>
       </w:r>
-      <w:hyperlink r:id="rId26" w:history="1">
+      <w:hyperlink r:id="rId28" w:history="1">
         <w:r>
           <w:rPr>
             <w:rStyle w:val="Hipervnculo"/>
@@ -4640,7 +4611,7 @@
         </w:rPr>
         <w:t xml:space="preserve">És al fitxer </w:t>
       </w:r>
-      <w:hyperlink r:id="rId27" w:history="1">
+      <w:hyperlink r:id="rId29" w:history="1">
         <w:r>
           <w:rPr>
             <w:b/>
@@ -4660,7 +4631,6 @@
         <w:rPr>
           <w:b/>
           <w:bCs/>
-          <w:lang w:val="en-US"/>
         </w:rPr>
         <w:t>check</w:t>
       </w:r>
@@ -4674,7 +4644,6 @@
         <w:rPr>
           <w:b/>
           <w:bCs/>
-          <w:lang w:val="en-US"/>
         </w:rPr>
         <w:t>true</w:t>
       </w:r>
@@ -4688,7 +4657,6 @@
         <w:rPr>
           <w:b/>
           <w:bCs/>
-          <w:lang w:val="en-US"/>
         </w:rPr>
         <w:t>false</w:t>
       </w:r>
@@ -4716,7 +4684,6 @@
         <w:rPr>
           <w:b/>
           <w:bCs/>
-          <w:lang w:val="en-US"/>
         </w:rPr>
         <w:t>check</w:t>
       </w:r>
@@ -5137,7 +5104,6 @@
         <w:rPr>
           <w:b/>
           <w:bCs/>
-          <w:lang w:val="en-US"/>
         </w:rPr>
         <w:t>fail</w:t>
       </w:r>
@@ -5148,9 +5114,6 @@
         <w:t xml:space="preserve"> de tipus </w:t>
       </w:r>
       <w:r>
-        <w:rPr>
-          <w:lang w:val="en-US"/>
-        </w:rPr>
         <w:t>boolean</w:t>
       </w:r>
       <w:r>
@@ -5163,7 +5126,6 @@
         <w:rPr>
           <w:b/>
           <w:bCs/>
-          <w:lang w:val="en-US"/>
         </w:rPr>
         <w:t>check</w:t>
       </w:r>
@@ -5195,7 +5157,6 @@
         <w:rPr>
           <w:b/>
           <w:bCs/>
-          <w:lang w:val="en-US"/>
         </w:rPr>
         <w:t>fail</w:t>
       </w:r>
@@ -5330,7 +5291,7 @@
         </w:rPr>
         <w:t xml:space="preserve">), on s’hauria d’introduir una nova adreça web. Es proposa l’adreça </w:t>
       </w:r>
-      <w:hyperlink r:id="rId28" w:history="1">
+      <w:hyperlink r:id="rId30" w:history="1">
         <w:r>
           <w:rPr>
             <w:rStyle w:val="Hipervnculo"/>
@@ -5451,7 +5412,7 @@
                     <pic:cNvPicPr/>
                   </pic:nvPicPr>
                   <pic:blipFill rotWithShape="1">
-                    <a:blip r:embed="rId29"/>
+                    <a:blip r:embed="rId31"/>
                     <a:srcRect l="37989" t="13872" r="22840" b="15190"/>
                     <a:stretch/>
                   </pic:blipFill>
@@ -5598,9 +5559,6 @@
         <w:t xml:space="preserve">L’aplicació comença a tenir bona cara i funciona, però tot i que la imatge és accessible als lectors de pantalla, un usuari del lector de pantalla haurà de realitzar un </w:t>
       </w:r>
       <w:r>
-        <w:rPr>
-          <w:lang w:val="en-US"/>
-        </w:rPr>
         <w:t>flick</w:t>
       </w:r>
       <w:r>
@@ -5622,7 +5580,7 @@
         </w:rPr>
         <w:t xml:space="preserve">Si descarregueu l’aplicació del </w:t>
       </w:r>
-      <w:hyperlink r:id="rId30" w:history="1">
+      <w:hyperlink r:id="rId32" w:history="1">
         <w:r>
           <w:rPr>
             <w:rStyle w:val="Hipervnculo"/>
@@ -5720,7 +5678,6 @@
         <w:rPr>
           <w:b/>
           <w:bCs/>
-          <w:lang w:val="en-US"/>
         </w:rPr>
         <w:t>Audio</w:t>
       </w:r>
@@ -5738,7 +5695,7 @@
         </w:rPr>
         <w:t xml:space="preserve">. Per tant, si obrim el fitxer </w:t>
       </w:r>
-      <w:hyperlink r:id="rId31" w:history="1">
+      <w:hyperlink r:id="rId33" w:history="1">
         <w:r>
           <w:rPr>
             <w:b/>
@@ -5987,7 +5944,6 @@
         <w:rPr>
           <w:b/>
           <w:bCs/>
-          <w:lang w:val="en-US"/>
         </w:rPr>
         <w:t>sound</w:t>
       </w:r>
@@ -6001,7 +5957,6 @@
         <w:rPr>
           <w:b/>
           <w:bCs/>
-          <w:lang w:val="en-US"/>
         </w:rPr>
         <w:t>audio</w:t>
       </w:r>
@@ -6015,7 +5970,6 @@
         <w:rPr>
           <w:b/>
           <w:bCs/>
-          <w:lang w:val="en-US"/>
         </w:rPr>
         <w:t>Audio</w:t>
       </w:r>
@@ -6103,7 +6057,6 @@
         <w:rPr>
           <w:b/>
           <w:bCs/>
-          <w:lang w:val="en-US"/>
         </w:rPr>
         <w:t>Audio</w:t>
       </w:r>
@@ -6154,9 +6107,6 @@
         <w:t xml:space="preserve">qualsevol </w:t>
       </w:r>
       <w:r>
-        <w:rPr>
-          <w:lang w:val="en-US"/>
-        </w:rPr>
         <w:t>audio</w:t>
       </w:r>
       <w:r>
@@ -7410,7 +7360,7 @@
         </w:rPr>
         <w:t xml:space="preserve"> </w:t>
       </w:r>
-      <w:hyperlink r:id="rId32" w:history="1">
+      <w:hyperlink r:id="rId34" w:history="1">
         <w:r>
           <w:rPr>
             <w:rStyle w:val="Hipervnculo"/>
@@ -7522,7 +7472,7 @@
         </w:rPr>
         <w:t xml:space="preserve">L’aplicació per a realitzar l’exercici es pot descarregar, com sempre, al </w:t>
       </w:r>
-      <w:hyperlink r:id="rId33" w:history="1">
+      <w:hyperlink r:id="rId35" w:history="1">
         <w:r>
           <w:rPr>
             <w:rStyle w:val="Hipervnculo"/>
@@ -7568,7 +7518,7 @@
                     <pic:cNvPicPr/>
                   </pic:nvPicPr>
                   <pic:blipFill rotWithShape="1">
-                    <a:blip r:embed="rId34"/>
+                    <a:blip r:embed="rId36"/>
                     <a:srcRect l="37694" t="13872" r="22841" b="16237"/>
                     <a:stretch/>
                   </pic:blipFill>
@@ -7682,7 +7632,6 @@
         <w:rPr>
           <w:b/>
           <w:bCs/>
-          <w:lang w:val="en-US"/>
         </w:rPr>
         <w:t>count</w:t>
       </w:r>
@@ -7890,7 +7839,6 @@
         <w:rPr>
           <w:b/>
           <w:bCs/>
-          <w:lang w:val="en-US"/>
         </w:rPr>
         <w:t>count</w:t>
       </w:r>
@@ -8227,7 +8175,7 @@
         </w:rPr>
         <w:t xml:space="preserve">Si descarreguem l’exercici des del </w:t>
       </w:r>
-      <w:hyperlink r:id="rId35" w:history="1">
+      <w:hyperlink r:id="rId37" w:history="1">
         <w:r>
           <w:rPr>
             <w:rStyle w:val="Hipervnculo"/>
@@ -8268,7 +8216,7 @@
                     <pic:cNvPicPr/>
                   </pic:nvPicPr>
                   <pic:blipFill rotWithShape="1">
-                    <a:blip r:embed="rId36"/>
+                    <a:blip r:embed="rId38"/>
                     <a:srcRect l="38137" t="14134" r="22983" b="15705"/>
                     <a:stretch/>
                   </pic:blipFill>
@@ -8349,7 +8297,7 @@
         </w:rPr>
         <w:t>Si obrim el fitxer amb el codi de TypeScript (</w:t>
       </w:r>
-      <w:hyperlink r:id="rId37" w:history="1">
+      <w:hyperlink r:id="rId39" w:history="1">
         <w:r>
           <w:rPr>
             <w:lang w:val="ca-ES"/>
@@ -9408,11 +9356,14 @@
     <w:p>
       <w:pPr>
         <w:spacing w:before="240"/>
+        <w:rPr>
+          <w:lang w:val="en-US"/>
+        </w:rPr>
       </w:pPr>
       <w:r>
         <w:t xml:space="preserve">A banda d’això, tambè s’ha modificat l’arxiu de la part visual de l’aplicació: </w:t>
       </w:r>
-      <w:hyperlink r:id="rId38" w:history="1">
+      <w:hyperlink r:id="rId40" w:history="1">
         <w:r>
           <w:t>home.page.html</w:t>
         </w:r>
@@ -9428,16 +9379,26 @@
         <w:t>count</w:t>
       </w:r>
       <w:r>
-        <w:t xml:space="preserve">. Per realitzar aquesta tasca s’ha utilitzar la propietat  </w:t>
+        <w:t xml:space="preserve">. </w:t>
+      </w:r>
+      <w:r>
+        <w:rPr>
+          <w:lang w:val="en-US"/>
+        </w:rPr>
+        <w:t xml:space="preserve">Per realitzar aquesta tasca s’ha utilitzar la propietat  </w:t>
       </w:r>
       <w:r>
         <w:rPr>
           <w:b/>
           <w:bCs/>
+          <w:lang w:val="en-US"/>
         </w:rPr>
         <w:t>[ngClass]</w:t>
       </w:r>
       <w:r>
+        <w:rPr>
+          <w:lang w:val="en-US"/>
+        </w:rPr>
         <w:t>.</w:t>
       </w:r>
     </w:p>
@@ -9757,14 +9718,195 @@
     </w:p>
     <w:p>
       <w:pPr>
-        <w:rPr>
-          <w:lang w:val="ca-ES"/>
-        </w:rPr>
-      </w:pPr>
-    </w:p>
-    <w:p>
-      <w:pPr>
         <w:pStyle w:val="Ttulo2"/>
+        <w:numPr>
+          <w:ilvl w:val="0"/>
+          <w:numId w:val="10"/>
+        </w:numPr>
+        <w:rPr>
+          <w:lang w:val="es-ES_tradnl"/>
+        </w:rPr>
+      </w:pPr>
+      <w:r>
+        <w:rPr>
+          <w:lang w:val="es-ES_tradnl"/>
+        </w:rPr>
+        <w:t>Introducció</w:t>
+      </w:r>
+    </w:p>
+    <w:p>
+      <w:r>
+        <w:rPr>
+          <w:lang w:val="es-ES_tradnl"/>
+        </w:rPr>
+        <w:t xml:space="preserve">Si descarreguem l’aplicació de l’excerci 8 del </w:t>
+      </w:r>
+      <w:hyperlink r:id="rId41" w:history="1">
+        <w:r>
+          <w:rPr>
+            <w:rStyle w:val="Hipervnculo"/>
+            <w:lang w:val="es-ES_tradnl"/>
+          </w:rPr>
+          <w:t>repositori de bcnitb</w:t>
+        </w:r>
+      </w:hyperlink>
+      <w:r>
+        <w:rPr>
+          <w:lang w:val="es-ES_tradnl"/>
+        </w:rPr>
+        <w:t xml:space="preserve"> ceurem que ja tenim gairebé enllistada l’aplicación. </w:t>
+      </w:r>
+      <w:r>
+        <w:rPr>
+          <w:lang w:val="es-ES_tradnl"/>
+        </w:rPr>
+        <w:t xml:space="preserve">Encara però tenim un petit inconvenient. Hem possat 5 missatges diferents depenent dels intents necessaris fins introduir el valor correcte de la suma, però... </w:t>
+      </w:r>
+      <w:r>
+        <w:t>Què passa si han calgut 6 o més intents?</w:t>
+      </w:r>
+    </w:p>
+    <w:p>
+      <w:r>
+        <w:t>La respostas és que e</w:t>
+      </w:r>
+      <w:r>
+        <w:t>s llançaria el valor per defecte (</w:t>
+      </w:r>
+      <w:r>
+        <w:rPr>
+          <w:b/>
+          <w:bCs/>
+        </w:rPr>
+        <w:t>default</w:t>
+      </w:r>
+      <w:r>
+        <w:t>), però no estaria millor limitar el nombre d’intent? Això és el que farem en aquest exercici. Una altre cosa que farem és que l’aplicació ens vagi informant del intents.</w:t>
+      </w:r>
+    </w:p>
+    <w:p>
+      <w:pPr>
+        <w:pStyle w:val="Ttulo2"/>
+        <w:numPr>
+          <w:ilvl w:val="0"/>
+          <w:numId w:val="10"/>
+        </w:numPr>
+      </w:pPr>
+      <w:r>
+        <w:t>Descripció</w:t>
+      </w:r>
+    </w:p>
+    <w:p>
+      <w:r>
+        <w:t xml:space="preserve">Si llancem l’aplicació veurem que a sota del segon número aleatori es mostre el text </w:t>
+      </w:r>
+      <w:r>
+        <w:rPr>
+          <w:b/>
+          <w:bCs/>
+        </w:rPr>
+        <w:t>N Intents</w:t>
+      </w:r>
+      <w:r>
+        <w:t>. Si no em realitzat cap intent ens indica que el nombre d’intents és zero.</w:t>
+      </w:r>
+      <w:r>
+        <w:t xml:space="preserve"> Tambè ens mostra una animació de joc perdut.</w:t>
+      </w:r>
+    </w:p>
+    <w:p>
+      <w:pPr>
+        <w:keepNext/>
+        <w:jc w:val="center"/>
+      </w:pPr>
+      <w:r>
+        <w:rPr>
+          <w:noProof/>
+        </w:rPr>
+        <w:drawing>
+          <wp:inline distT="0" distB="0" distL="0" distR="0" wp14:anchorId="3140B4D2" wp14:editId="06EA0F85">
+            <wp:extent cx="3203866" cy="3240000"/>
+            <wp:effectExtent l="0" t="0" r="0" b="0"/>
+            <wp:docPr id="12" name="Imagen 12"/>
+            <wp:cNvGraphicFramePr>
+              <a:graphicFrameLocks xmlns:a="http://schemas.openxmlformats.org/drawingml/2006/main" noChangeAspect="1"/>
+            </wp:cNvGraphicFramePr>
+            <a:graphic xmlns:a="http://schemas.openxmlformats.org/drawingml/2006/main">
+              <a:graphicData uri="http://schemas.openxmlformats.org/drawingml/2006/picture">
+                <pic:pic xmlns:pic="http://schemas.openxmlformats.org/drawingml/2006/picture">
+                  <pic:nvPicPr>
+                    <pic:cNvPr id="1" name=""/>
+                    <pic:cNvPicPr/>
+                  </pic:nvPicPr>
+                  <pic:blipFill rotWithShape="1">
+                    <a:blip r:embed="rId42"/>
+                    <a:srcRect l="38136" t="14134" r="22689" b="15444"/>
+                    <a:stretch/>
+                  </pic:blipFill>
+                  <pic:spPr bwMode="auto">
+                    <a:xfrm>
+                      <a:off x="0" y="0"/>
+                      <a:ext cx="3203866" cy="3240000"/>
+                    </a:xfrm>
+                    <a:prstGeom prst="rect">
+                      <a:avLst/>
+                    </a:prstGeom>
+                    <a:ln>
+                      <a:noFill/>
+                    </a:ln>
+                    <a:extLst>
+                      <a:ext uri="{53640926-AAD7-44D8-BBD7-CCE9431645EC}">
+                        <a14:shadowObscured xmlns:a14="http://schemas.microsoft.com/office/drawing/2010/main"/>
+                      </a:ext>
+                    </a:extLst>
+                  </pic:spPr>
+                </pic:pic>
+              </a:graphicData>
+            </a:graphic>
+          </wp:inline>
+        </w:drawing>
+      </w:r>
+    </w:p>
+    <w:p>
+      <w:pPr>
+        <w:pStyle w:val="Descripcin"/>
+        <w:jc w:val="center"/>
+      </w:pPr>
+      <w:r>
+        <w:t xml:space="preserve">Figura  </w:t>
+      </w:r>
+      <w:r>
+        <w:fldChar w:fldCharType="begin"/>
+      </w:r>
+      <w:r>
+        <w:instrText xml:space="preserve"> SEQ Figura_ \* ARABIC </w:instrText>
+      </w:r>
+      <w:r>
+        <w:fldChar w:fldCharType="separate"/>
+      </w:r>
+      <w:r>
+        <w:rPr>
+          <w:noProof/>
+        </w:rPr>
+        <w:t>11</w:t>
+      </w:r>
+      <w:r>
+        <w:rPr>
+          <w:noProof/>
+        </w:rPr>
+        <w:fldChar w:fldCharType="end"/>
+      </w:r>
+      <w:r>
+        <w:t>. Contador de l'aplicació.</w:t>
+      </w:r>
+    </w:p>
+    <w:p>
+      <w:pPr>
+        <w:pStyle w:val="Ttulo2"/>
+        <w:numPr>
+          <w:ilvl w:val="0"/>
+          <w:numId w:val="10"/>
+        </w:numPr>
         <w:rPr>
           <w:lang w:val="ca-ES"/>
         </w:rPr>
@@ -9782,6 +9924,130 @@
           <w:lang w:val="ca-ES"/>
         </w:rPr>
       </w:pPr>
+      <w:r>
+        <w:rPr>
+          <w:lang w:val="ca-ES"/>
+        </w:rPr>
+        <w:t>Com hem dit anteriorment, hem de fer dos petits exercicis.</w:t>
+      </w:r>
+    </w:p>
+    <w:p>
+      <w:pPr>
+        <w:pStyle w:val="Ttulo3"/>
+        <w:numPr>
+          <w:ilvl w:val="1"/>
+          <w:numId w:val="10"/>
+        </w:numPr>
+        <w:rPr>
+          <w:lang w:val="ca-ES"/>
+        </w:rPr>
+      </w:pPr>
+      <w:r>
+        <w:rPr>
+          <w:lang w:val="ca-ES"/>
+        </w:rPr>
+        <w:t>Exercici a</w:t>
+      </w:r>
+    </w:p>
+    <w:p>
+      <w:pPr>
+        <w:rPr>
+          <w:lang w:val="ca-ES"/>
+        </w:rPr>
+      </w:pPr>
+      <w:r>
+        <w:rPr>
+          <w:lang w:val="ca-ES"/>
+        </w:rPr>
+        <w:t>El primer exercici serà fer que el text d’intents només sorti quan hagim introduït un valor i no abans, és a dir, que només es mostri quan el nombre d’intents sigui 1 o superior.</w:t>
+      </w:r>
+    </w:p>
+    <w:p>
+      <w:pPr>
+        <w:pStyle w:val="Ttulo3"/>
+        <w:numPr>
+          <w:ilvl w:val="1"/>
+          <w:numId w:val="10"/>
+        </w:numPr>
+        <w:rPr>
+          <w:lang w:val="ca-ES"/>
+        </w:rPr>
+      </w:pPr>
+      <w:r>
+        <w:rPr>
+          <w:lang w:val="ca-ES"/>
+        </w:rPr>
+        <w:t>Exercici b</w:t>
+      </w:r>
+    </w:p>
+    <w:p>
+      <w:pPr>
+        <w:rPr>
+          <w:lang w:val="ca-ES"/>
+        </w:rPr>
+      </w:pPr>
+      <w:r>
+        <w:rPr>
+          <w:lang w:val="ca-ES"/>
+        </w:rPr>
+        <w:t xml:space="preserve">El segon exercici es fer que el nombre d’intents sigui tingui un nombre màxim de 5, i que desprès del cinquè intents no ens deixi introduir cap altre valor i es mostri una pantalla de </w:t>
+      </w:r>
+      <w:r>
+        <w:rPr>
+          <w:b/>
+          <w:bCs/>
+          <w:lang w:val="ca-ES"/>
+        </w:rPr>
+        <w:t>Game Over</w:t>
+      </w:r>
+      <w:r>
+        <w:rPr>
+          <w:rStyle w:val="Refdenotaalpie"/>
+          <w:b/>
+          <w:bCs/>
+          <w:lang w:val="ca-ES"/>
+        </w:rPr>
+        <w:footnoteReference w:id="1"/>
+      </w:r>
+      <w:r>
+        <w:rPr>
+          <w:lang w:val="ca-ES"/>
+        </w:rPr>
+        <w:t>.</w:t>
+      </w:r>
+    </w:p>
+    <w:p>
+      <w:pPr>
+        <w:pStyle w:val="Ttulo1"/>
+        <w:rPr>
+          <w:lang w:val="ca-ES"/>
+        </w:rPr>
+      </w:pPr>
+      <w:r>
+        <w:rPr>
+          <w:lang w:val="ca-ES"/>
+        </w:rPr>
+        <w:lastRenderedPageBreak/>
+        <w:t>Exercici 9</w:t>
+      </w:r>
+    </w:p>
+    <w:p>
+      <w:pPr>
+        <w:pStyle w:val="Ttulo2"/>
+        <w:numPr>
+          <w:ilvl w:val="0"/>
+          <w:numId w:val="11"/>
+        </w:numPr>
+        <w:rPr>
+          <w:lang w:val="ca-ES"/>
+        </w:rPr>
+      </w:pPr>
+      <w:r>
+        <w:rPr>
+          <w:lang w:val="ca-ES"/>
+        </w:rPr>
+        <w:t>Descripció</w:t>
+      </w:r>
     </w:p>
     <w:p>
       <w:pPr>
@@ -9798,6 +10064,81 @@
     </w:sectPr>
   </w:body>
 </w:document>
+</file>
+
+<file path=word/endnotes.xml><?xml version="1.0" encoding="utf-8"?>
+<w:endnotes xmlns:wpc="http://schemas.microsoft.com/office/word/2010/wordprocessingCanvas" xmlns:cx="http://schemas.microsoft.com/office/drawing/2014/chartex" xmlns:cx1="http://schemas.microsoft.com/office/drawing/2015/9/8/chartex" xmlns:cx2="http://schemas.microsoft.com/office/drawing/2015/10/21/chartex" xmlns:cx3="http://schemas.microsoft.com/office/drawing/2016/5/9/chartex" xmlns:cx4="http://schemas.microsoft.com/office/drawing/2016/5/10/chartex" xmlns:cx5="http://schemas.microsoft.com/office/drawing/2016/5/11/chartex" xmlns:cx6="http://schemas.microsoft.com/office/drawing/2016/5/12/chartex" xmlns:cx7="http://schemas.microsoft.com/office/drawing/2016/5/13/chartex" xmlns:cx8="http://schemas.microsoft.com/office/drawing/2016/5/14/chartex" xmlns:mc="http://schemas.openxmlformats.org/markup-compatibility/2006" xmlns:aink="http://schemas.microsoft.com/office/drawing/2016/ink" xmlns:am3d="http://schemas.microsoft.com/office/drawing/2017/model3d" xmlns:o="urn:schemas-microsoft-com:office:office" xmlns:r="http://schemas.openxmlformats.org/officeDocument/2006/relationships" xmlns:m="http://schemas.openxmlformats.org/officeDocument/2006/math" xmlns:v="urn:schemas-microsoft-com:vml" xmlns:wp14="http://schemas.microsoft.com/office/word/2010/wordprocessingDrawing" xmlns:wp="http://schemas.openxmlformats.org/drawingml/2006/wordprocessingDrawing" xmlns:w10="urn:schemas-microsoft-com:office:word" xmlns:w="http://schemas.openxmlformats.org/wordprocessingml/2006/main" xmlns:w14="http://schemas.microsoft.com/office/word/2010/wordml" xmlns:w15="http://schemas.microsoft.com/office/word/2012/wordml" xmlns:w16cex="http://schemas.microsoft.com/office/word/2018/wordml/cex" xmlns:w16cid="http://schemas.microsoft.com/office/word/2016/wordml/cid" xmlns:w16="http://schemas.microsoft.com/office/word/2018/wordml" xmlns:w16se="http://schemas.microsoft.com/office/word/2015/wordml/symex" xmlns:wpg="http://schemas.microsoft.com/office/word/2010/wordprocessingGroup" xmlns:wpi="http://schemas.microsoft.com/office/word/2010/wordprocessingInk" xmlns:wne="http://schemas.microsoft.com/office/word/2006/wordml" xmlns:wps="http://schemas.microsoft.com/office/word/2010/wordprocessingShape" mc:Ignorable="w14 w15 w16se w16cid w16 w16cex wp14">
+  <w:endnote w:type="separator" w:id="-1">
+    <w:p>
+      <w:pPr>
+        <w:spacing w:after="0" w:line="240" w:lineRule="auto"/>
+      </w:pPr>
+      <w:r>
+        <w:separator/>
+      </w:r>
+    </w:p>
+  </w:endnote>
+  <w:endnote w:type="continuationSeparator" w:id="0">
+    <w:p>
+      <w:pPr>
+        <w:spacing w:after="0" w:line="240" w:lineRule="auto"/>
+      </w:pPr>
+      <w:r>
+        <w:continuationSeparator/>
+      </w:r>
+    </w:p>
+  </w:endnote>
+</w:endnotes>
+</file>
+
+<file path=word/footnotes.xml><?xml version="1.0" encoding="utf-8"?>
+<w:footnotes xmlns:wpc="http://schemas.microsoft.com/office/word/2010/wordprocessingCanvas" xmlns:cx="http://schemas.microsoft.com/office/drawing/2014/chartex" xmlns:cx1="http://schemas.microsoft.com/office/drawing/2015/9/8/chartex" xmlns:cx2="http://schemas.microsoft.com/office/drawing/2015/10/21/chartex" xmlns:cx3="http://schemas.microsoft.com/office/drawing/2016/5/9/chartex" xmlns:cx4="http://schemas.microsoft.com/office/drawing/2016/5/10/chartex" xmlns:cx5="http://schemas.microsoft.com/office/drawing/2016/5/11/chartex" xmlns:cx6="http://schemas.microsoft.com/office/drawing/2016/5/12/chartex" xmlns:cx7="http://schemas.microsoft.com/office/drawing/2016/5/13/chartex" xmlns:cx8="http://schemas.microsoft.com/office/drawing/2016/5/14/chartex" xmlns:mc="http://schemas.openxmlformats.org/markup-compatibility/2006" xmlns:aink="http://schemas.microsoft.com/office/drawing/2016/ink" xmlns:am3d="http://schemas.microsoft.com/office/drawing/2017/model3d" xmlns:o="urn:schemas-microsoft-com:office:office" xmlns:r="http://schemas.openxmlformats.org/officeDocument/2006/relationships" xmlns:m="http://schemas.openxmlformats.org/officeDocument/2006/math" xmlns:v="urn:schemas-microsoft-com:vml" xmlns:wp14="http://schemas.microsoft.com/office/word/2010/wordprocessingDrawing" xmlns:wp="http://schemas.openxmlformats.org/drawingml/2006/wordprocessingDrawing" xmlns:w10="urn:schemas-microsoft-com:office:word" xmlns:w="http://schemas.openxmlformats.org/wordprocessingml/2006/main" xmlns:w14="http://schemas.microsoft.com/office/word/2010/wordml" xmlns:w15="http://schemas.microsoft.com/office/word/2012/wordml" xmlns:w16cex="http://schemas.microsoft.com/office/word/2018/wordml/cex" xmlns:w16cid="http://schemas.microsoft.com/office/word/2016/wordml/cid" xmlns:w16="http://schemas.microsoft.com/office/word/2018/wordml" xmlns:w16se="http://schemas.microsoft.com/office/word/2015/wordml/symex" xmlns:wpg="http://schemas.microsoft.com/office/word/2010/wordprocessingGroup" xmlns:wpi="http://schemas.microsoft.com/office/word/2010/wordprocessingInk" xmlns:wne="http://schemas.microsoft.com/office/word/2006/wordml" xmlns:wps="http://schemas.microsoft.com/office/word/2010/wordprocessingShape" mc:Ignorable="w14 w15 w16se w16cid w16 w16cex wp14">
+  <w:footnote w:type="separator" w:id="-1">
+    <w:p>
+      <w:pPr>
+        <w:spacing w:after="0" w:line="240" w:lineRule="auto"/>
+      </w:pPr>
+      <w:r>
+        <w:separator/>
+      </w:r>
+    </w:p>
+  </w:footnote>
+  <w:footnote w:type="continuationSeparator" w:id="0">
+    <w:p>
+      <w:pPr>
+        <w:spacing w:after="0" w:line="240" w:lineRule="auto"/>
+      </w:pPr>
+      <w:r>
+        <w:continuationSeparator/>
+      </w:r>
+    </w:p>
+  </w:footnote>
+  <w:footnote w:id="1">
+    <w:p>
+      <w:pPr>
+        <w:pStyle w:val="Textonotapie"/>
+        <w:rPr>
+          <w:lang w:val="es-ES_tradnl"/>
+        </w:rPr>
+      </w:pPr>
+      <w:r>
+        <w:rPr>
+          <w:rStyle w:val="Refdenotaalpie"/>
+        </w:rPr>
+        <w:footnoteRef/>
+      </w:r>
+      <w:r>
+        <w:t xml:space="preserve"> </w:t>
+      </w:r>
+      <w:r>
+        <w:rPr>
+          <w:lang w:val="es-ES_tradnl"/>
+        </w:rPr>
+        <w:t>La pantalla ja està fet i només s’ha de mostrar. Si es vol, es pot modifcar aquesta pantalla.</w:t>
+      </w:r>
+    </w:p>
+  </w:footnote>
+</w:footnotes>
 </file>
 
 <file path=word/numbering.xml><?xml version="1.0" encoding="utf-8"?>
@@ -9981,543 +10322,9 @@
     </w:lvl>
   </w:abstractNum>
   <w:abstractNum w:abstractNumId="2" w15:restartNumberingAfterBreak="0">
-    <w:nsid w:val="2F70121A"/>
-    <w:multiLevelType w:val="hybridMultilevel"/>
-    <w:tmpl w:val="9EA22BB6"/>
-    <w:lvl w:ilvl="0" w:tplc="0C0A000F">
-      <w:start w:val="1"/>
-      <w:numFmt w:val="decimal"/>
-      <w:lvlText w:val="%1."/>
-      <w:lvlJc w:val="left"/>
-      <w:pPr>
-        <w:ind w:left="720" w:hanging="360"/>
-      </w:pPr>
-      <w:rPr>
-        <w:rFonts w:hint="default"/>
-      </w:rPr>
-    </w:lvl>
-    <w:lvl w:ilvl="1" w:tplc="0C0A0019" w:tentative="1">
-      <w:start w:val="1"/>
-      <w:numFmt w:val="lowerLetter"/>
-      <w:lvlText w:val="%2."/>
-      <w:lvlJc w:val="left"/>
-      <w:pPr>
-        <w:ind w:left="1440" w:hanging="360"/>
-      </w:pPr>
-    </w:lvl>
-    <w:lvl w:ilvl="2" w:tplc="0C0A001B" w:tentative="1">
-      <w:start w:val="1"/>
-      <w:numFmt w:val="lowerRoman"/>
-      <w:lvlText w:val="%3."/>
-      <w:lvlJc w:val="right"/>
-      <w:pPr>
-        <w:ind w:left="2160" w:hanging="180"/>
-      </w:pPr>
-    </w:lvl>
-    <w:lvl w:ilvl="3" w:tplc="0C0A000F" w:tentative="1">
-      <w:start w:val="1"/>
-      <w:numFmt w:val="decimal"/>
-      <w:lvlText w:val="%4."/>
-      <w:lvlJc w:val="left"/>
-      <w:pPr>
-        <w:ind w:left="2880" w:hanging="360"/>
-      </w:pPr>
-    </w:lvl>
-    <w:lvl w:ilvl="4" w:tplc="0C0A0019" w:tentative="1">
-      <w:start w:val="1"/>
-      <w:numFmt w:val="lowerLetter"/>
-      <w:lvlText w:val="%5."/>
-      <w:lvlJc w:val="left"/>
-      <w:pPr>
-        <w:ind w:left="3600" w:hanging="360"/>
-      </w:pPr>
-    </w:lvl>
-    <w:lvl w:ilvl="5" w:tplc="0C0A001B" w:tentative="1">
-      <w:start w:val="1"/>
-      <w:numFmt w:val="lowerRoman"/>
-      <w:lvlText w:val="%6."/>
-      <w:lvlJc w:val="right"/>
-      <w:pPr>
-        <w:ind w:left="4320" w:hanging="180"/>
-      </w:pPr>
-    </w:lvl>
-    <w:lvl w:ilvl="6" w:tplc="0C0A000F" w:tentative="1">
-      <w:start w:val="1"/>
-      <w:numFmt w:val="decimal"/>
-      <w:lvlText w:val="%7."/>
-      <w:lvlJc w:val="left"/>
-      <w:pPr>
-        <w:ind w:left="5040" w:hanging="360"/>
-      </w:pPr>
-    </w:lvl>
-    <w:lvl w:ilvl="7" w:tplc="0C0A0019" w:tentative="1">
-      <w:start w:val="1"/>
-      <w:numFmt w:val="lowerLetter"/>
-      <w:lvlText w:val="%8."/>
-      <w:lvlJc w:val="left"/>
-      <w:pPr>
-        <w:ind w:left="5760" w:hanging="360"/>
-      </w:pPr>
-    </w:lvl>
-    <w:lvl w:ilvl="8" w:tplc="0C0A001B" w:tentative="1">
-      <w:start w:val="1"/>
-      <w:numFmt w:val="lowerRoman"/>
-      <w:lvlText w:val="%9."/>
-      <w:lvlJc w:val="right"/>
-      <w:pPr>
-        <w:ind w:left="6480" w:hanging="180"/>
-      </w:pPr>
-    </w:lvl>
-  </w:abstractNum>
-  <w:abstractNum w:abstractNumId="3" w15:restartNumberingAfterBreak="0">
-    <w:nsid w:val="39065F28"/>
-    <w:multiLevelType w:val="hybridMultilevel"/>
-    <w:tmpl w:val="1C5EB332"/>
-    <w:lvl w:ilvl="0" w:tplc="0C0A000F">
-      <w:start w:val="1"/>
-      <w:numFmt w:val="decimal"/>
-      <w:lvlText w:val="%1."/>
-      <w:lvlJc w:val="left"/>
-      <w:pPr>
-        <w:ind w:left="720" w:hanging="360"/>
-      </w:pPr>
-      <w:rPr>
-        <w:rFonts w:hint="default"/>
-      </w:rPr>
-    </w:lvl>
-    <w:lvl w:ilvl="1" w:tplc="0C0A0019" w:tentative="1">
-      <w:start w:val="1"/>
-      <w:numFmt w:val="lowerLetter"/>
-      <w:lvlText w:val="%2."/>
-      <w:lvlJc w:val="left"/>
-      <w:pPr>
-        <w:ind w:left="1440" w:hanging="360"/>
-      </w:pPr>
-    </w:lvl>
-    <w:lvl w:ilvl="2" w:tplc="0C0A001B" w:tentative="1">
-      <w:start w:val="1"/>
-      <w:numFmt w:val="lowerRoman"/>
-      <w:lvlText w:val="%3."/>
-      <w:lvlJc w:val="right"/>
-      <w:pPr>
-        <w:ind w:left="2160" w:hanging="180"/>
-      </w:pPr>
-    </w:lvl>
-    <w:lvl w:ilvl="3" w:tplc="0C0A000F" w:tentative="1">
-      <w:start w:val="1"/>
-      <w:numFmt w:val="decimal"/>
-      <w:lvlText w:val="%4."/>
-      <w:lvlJc w:val="left"/>
-      <w:pPr>
-        <w:ind w:left="2880" w:hanging="360"/>
-      </w:pPr>
-    </w:lvl>
-    <w:lvl w:ilvl="4" w:tplc="0C0A0019" w:tentative="1">
-      <w:start w:val="1"/>
-      <w:numFmt w:val="lowerLetter"/>
-      <w:lvlText w:val="%5."/>
-      <w:lvlJc w:val="left"/>
-      <w:pPr>
-        <w:ind w:left="3600" w:hanging="360"/>
-      </w:pPr>
-    </w:lvl>
-    <w:lvl w:ilvl="5" w:tplc="0C0A001B" w:tentative="1">
-      <w:start w:val="1"/>
-      <w:numFmt w:val="lowerRoman"/>
-      <w:lvlText w:val="%6."/>
-      <w:lvlJc w:val="right"/>
-      <w:pPr>
-        <w:ind w:left="4320" w:hanging="180"/>
-      </w:pPr>
-    </w:lvl>
-    <w:lvl w:ilvl="6" w:tplc="0C0A000F" w:tentative="1">
-      <w:start w:val="1"/>
-      <w:numFmt w:val="decimal"/>
-      <w:lvlText w:val="%7."/>
-      <w:lvlJc w:val="left"/>
-      <w:pPr>
-        <w:ind w:left="5040" w:hanging="360"/>
-      </w:pPr>
-    </w:lvl>
-    <w:lvl w:ilvl="7" w:tplc="0C0A0019" w:tentative="1">
-      <w:start w:val="1"/>
-      <w:numFmt w:val="lowerLetter"/>
-      <w:lvlText w:val="%8."/>
-      <w:lvlJc w:val="left"/>
-      <w:pPr>
-        <w:ind w:left="5760" w:hanging="360"/>
-      </w:pPr>
-    </w:lvl>
-    <w:lvl w:ilvl="8" w:tplc="0C0A001B" w:tentative="1">
-      <w:start w:val="1"/>
-      <w:numFmt w:val="lowerRoman"/>
-      <w:lvlText w:val="%9."/>
-      <w:lvlJc w:val="right"/>
-      <w:pPr>
-        <w:ind w:left="6480" w:hanging="180"/>
-      </w:pPr>
-    </w:lvl>
-  </w:abstractNum>
-  <w:abstractNum w:abstractNumId="4" w15:restartNumberingAfterBreak="0">
-    <w:nsid w:val="3C106948"/>
-    <w:multiLevelType w:val="hybridMultilevel"/>
-    <w:tmpl w:val="32C64E9E"/>
-    <w:lvl w:ilvl="0" w:tplc="0C0A000F">
-      <w:start w:val="1"/>
-      <w:numFmt w:val="decimal"/>
-      <w:lvlText w:val="%1."/>
-      <w:lvlJc w:val="left"/>
-      <w:pPr>
-        <w:ind w:left="720" w:hanging="360"/>
-      </w:pPr>
-      <w:rPr>
-        <w:rFonts w:hint="default"/>
-      </w:rPr>
-    </w:lvl>
-    <w:lvl w:ilvl="1" w:tplc="0C0A0019" w:tentative="1">
-      <w:start w:val="1"/>
-      <w:numFmt w:val="lowerLetter"/>
-      <w:lvlText w:val="%2."/>
-      <w:lvlJc w:val="left"/>
-      <w:pPr>
-        <w:ind w:left="1440" w:hanging="360"/>
-      </w:pPr>
-    </w:lvl>
-    <w:lvl w:ilvl="2" w:tplc="0C0A001B" w:tentative="1">
-      <w:start w:val="1"/>
-      <w:numFmt w:val="lowerRoman"/>
-      <w:lvlText w:val="%3."/>
-      <w:lvlJc w:val="right"/>
-      <w:pPr>
-        <w:ind w:left="2160" w:hanging="180"/>
-      </w:pPr>
-    </w:lvl>
-    <w:lvl w:ilvl="3" w:tplc="0C0A000F" w:tentative="1">
-      <w:start w:val="1"/>
-      <w:numFmt w:val="decimal"/>
-      <w:lvlText w:val="%4."/>
-      <w:lvlJc w:val="left"/>
-      <w:pPr>
-        <w:ind w:left="2880" w:hanging="360"/>
-      </w:pPr>
-    </w:lvl>
-    <w:lvl w:ilvl="4" w:tplc="0C0A0019" w:tentative="1">
-      <w:start w:val="1"/>
-      <w:numFmt w:val="lowerLetter"/>
-      <w:lvlText w:val="%5."/>
-      <w:lvlJc w:val="left"/>
-      <w:pPr>
-        <w:ind w:left="3600" w:hanging="360"/>
-      </w:pPr>
-    </w:lvl>
-    <w:lvl w:ilvl="5" w:tplc="0C0A001B" w:tentative="1">
-      <w:start w:val="1"/>
-      <w:numFmt w:val="lowerRoman"/>
-      <w:lvlText w:val="%6."/>
-      <w:lvlJc w:val="right"/>
-      <w:pPr>
-        <w:ind w:left="4320" w:hanging="180"/>
-      </w:pPr>
-    </w:lvl>
-    <w:lvl w:ilvl="6" w:tplc="0C0A000F" w:tentative="1">
-      <w:start w:val="1"/>
-      <w:numFmt w:val="decimal"/>
-      <w:lvlText w:val="%7."/>
-      <w:lvlJc w:val="left"/>
-      <w:pPr>
-        <w:ind w:left="5040" w:hanging="360"/>
-      </w:pPr>
-    </w:lvl>
-    <w:lvl w:ilvl="7" w:tplc="0C0A0019" w:tentative="1">
-      <w:start w:val="1"/>
-      <w:numFmt w:val="lowerLetter"/>
-      <w:lvlText w:val="%8."/>
-      <w:lvlJc w:val="left"/>
-      <w:pPr>
-        <w:ind w:left="5760" w:hanging="360"/>
-      </w:pPr>
-    </w:lvl>
-    <w:lvl w:ilvl="8" w:tplc="0C0A001B" w:tentative="1">
-      <w:start w:val="1"/>
-      <w:numFmt w:val="lowerRoman"/>
-      <w:lvlText w:val="%9."/>
-      <w:lvlJc w:val="right"/>
-      <w:pPr>
-        <w:ind w:left="6480" w:hanging="180"/>
-      </w:pPr>
-    </w:lvl>
-  </w:abstractNum>
-  <w:abstractNum w:abstractNumId="5" w15:restartNumberingAfterBreak="0">
-    <w:nsid w:val="46723991"/>
-    <w:multiLevelType w:val="hybridMultilevel"/>
-    <w:tmpl w:val="09BE32F6"/>
-    <w:lvl w:ilvl="0" w:tplc="0C0A000F">
-      <w:start w:val="1"/>
-      <w:numFmt w:val="decimal"/>
-      <w:lvlText w:val="%1."/>
-      <w:lvlJc w:val="left"/>
-      <w:pPr>
-        <w:ind w:left="720" w:hanging="360"/>
-      </w:pPr>
-      <w:rPr>
-        <w:rFonts w:hint="default"/>
-      </w:rPr>
-    </w:lvl>
-    <w:lvl w:ilvl="1" w:tplc="0C0A0019" w:tentative="1">
-      <w:start w:val="1"/>
-      <w:numFmt w:val="lowerLetter"/>
-      <w:lvlText w:val="%2."/>
-      <w:lvlJc w:val="left"/>
-      <w:pPr>
-        <w:ind w:left="1440" w:hanging="360"/>
-      </w:pPr>
-    </w:lvl>
-    <w:lvl w:ilvl="2" w:tplc="0C0A001B" w:tentative="1">
-      <w:start w:val="1"/>
-      <w:numFmt w:val="lowerRoman"/>
-      <w:lvlText w:val="%3."/>
-      <w:lvlJc w:val="right"/>
-      <w:pPr>
-        <w:ind w:left="2160" w:hanging="180"/>
-      </w:pPr>
-    </w:lvl>
-    <w:lvl w:ilvl="3" w:tplc="0C0A000F" w:tentative="1">
-      <w:start w:val="1"/>
-      <w:numFmt w:val="decimal"/>
-      <w:lvlText w:val="%4."/>
-      <w:lvlJc w:val="left"/>
-      <w:pPr>
-        <w:ind w:left="2880" w:hanging="360"/>
-      </w:pPr>
-    </w:lvl>
-    <w:lvl w:ilvl="4" w:tplc="0C0A0019" w:tentative="1">
-      <w:start w:val="1"/>
-      <w:numFmt w:val="lowerLetter"/>
-      <w:lvlText w:val="%5."/>
-      <w:lvlJc w:val="left"/>
-      <w:pPr>
-        <w:ind w:left="3600" w:hanging="360"/>
-      </w:pPr>
-    </w:lvl>
-    <w:lvl w:ilvl="5" w:tplc="0C0A001B" w:tentative="1">
-      <w:start w:val="1"/>
-      <w:numFmt w:val="lowerRoman"/>
-      <w:lvlText w:val="%6."/>
-      <w:lvlJc w:val="right"/>
-      <w:pPr>
-        <w:ind w:left="4320" w:hanging="180"/>
-      </w:pPr>
-    </w:lvl>
-    <w:lvl w:ilvl="6" w:tplc="0C0A000F" w:tentative="1">
-      <w:start w:val="1"/>
-      <w:numFmt w:val="decimal"/>
-      <w:lvlText w:val="%7."/>
-      <w:lvlJc w:val="left"/>
-      <w:pPr>
-        <w:ind w:left="5040" w:hanging="360"/>
-      </w:pPr>
-    </w:lvl>
-    <w:lvl w:ilvl="7" w:tplc="0C0A0019" w:tentative="1">
-      <w:start w:val="1"/>
-      <w:numFmt w:val="lowerLetter"/>
-      <w:lvlText w:val="%8."/>
-      <w:lvlJc w:val="left"/>
-      <w:pPr>
-        <w:ind w:left="5760" w:hanging="360"/>
-      </w:pPr>
-    </w:lvl>
-    <w:lvl w:ilvl="8" w:tplc="0C0A001B" w:tentative="1">
-      <w:start w:val="1"/>
-      <w:numFmt w:val="lowerRoman"/>
-      <w:lvlText w:val="%9."/>
-      <w:lvlJc w:val="right"/>
-      <w:pPr>
-        <w:ind w:left="6480" w:hanging="180"/>
-      </w:pPr>
-    </w:lvl>
-  </w:abstractNum>
-  <w:abstractNum w:abstractNumId="6" w15:restartNumberingAfterBreak="0">
-    <w:nsid w:val="492E3F54"/>
-    <w:multiLevelType w:val="hybridMultilevel"/>
-    <w:tmpl w:val="499EAD08"/>
-    <w:lvl w:ilvl="0" w:tplc="0C0A000F">
-      <w:start w:val="1"/>
-      <w:numFmt w:val="decimal"/>
-      <w:lvlText w:val="%1."/>
-      <w:lvlJc w:val="left"/>
-      <w:pPr>
-        <w:ind w:left="720" w:hanging="360"/>
-      </w:pPr>
-      <w:rPr>
-        <w:rFonts w:hint="default"/>
-      </w:rPr>
-    </w:lvl>
-    <w:lvl w:ilvl="1" w:tplc="0C0A0019" w:tentative="1">
-      <w:start w:val="1"/>
-      <w:numFmt w:val="lowerLetter"/>
-      <w:lvlText w:val="%2."/>
-      <w:lvlJc w:val="left"/>
-      <w:pPr>
-        <w:ind w:left="1440" w:hanging="360"/>
-      </w:pPr>
-    </w:lvl>
-    <w:lvl w:ilvl="2" w:tplc="0C0A001B" w:tentative="1">
-      <w:start w:val="1"/>
-      <w:numFmt w:val="lowerRoman"/>
-      <w:lvlText w:val="%3."/>
-      <w:lvlJc w:val="right"/>
-      <w:pPr>
-        <w:ind w:left="2160" w:hanging="180"/>
-      </w:pPr>
-    </w:lvl>
-    <w:lvl w:ilvl="3" w:tplc="0C0A000F" w:tentative="1">
-      <w:start w:val="1"/>
-      <w:numFmt w:val="decimal"/>
-      <w:lvlText w:val="%4."/>
-      <w:lvlJc w:val="left"/>
-      <w:pPr>
-        <w:ind w:left="2880" w:hanging="360"/>
-      </w:pPr>
-    </w:lvl>
-    <w:lvl w:ilvl="4" w:tplc="0C0A0019" w:tentative="1">
-      <w:start w:val="1"/>
-      <w:numFmt w:val="lowerLetter"/>
-      <w:lvlText w:val="%5."/>
-      <w:lvlJc w:val="left"/>
-      <w:pPr>
-        <w:ind w:left="3600" w:hanging="360"/>
-      </w:pPr>
-    </w:lvl>
-    <w:lvl w:ilvl="5" w:tplc="0C0A001B" w:tentative="1">
-      <w:start w:val="1"/>
-      <w:numFmt w:val="lowerRoman"/>
-      <w:lvlText w:val="%6."/>
-      <w:lvlJc w:val="right"/>
-      <w:pPr>
-        <w:ind w:left="4320" w:hanging="180"/>
-      </w:pPr>
-    </w:lvl>
-    <w:lvl w:ilvl="6" w:tplc="0C0A000F" w:tentative="1">
-      <w:start w:val="1"/>
-      <w:numFmt w:val="decimal"/>
-      <w:lvlText w:val="%7."/>
-      <w:lvlJc w:val="left"/>
-      <w:pPr>
-        <w:ind w:left="5040" w:hanging="360"/>
-      </w:pPr>
-    </w:lvl>
-    <w:lvl w:ilvl="7" w:tplc="0C0A0019" w:tentative="1">
-      <w:start w:val="1"/>
-      <w:numFmt w:val="lowerLetter"/>
-      <w:lvlText w:val="%8."/>
-      <w:lvlJc w:val="left"/>
-      <w:pPr>
-        <w:ind w:left="5760" w:hanging="360"/>
-      </w:pPr>
-    </w:lvl>
-    <w:lvl w:ilvl="8" w:tplc="0C0A001B" w:tentative="1">
-      <w:start w:val="1"/>
-      <w:numFmt w:val="lowerRoman"/>
-      <w:lvlText w:val="%9."/>
-      <w:lvlJc w:val="right"/>
-      <w:pPr>
-        <w:ind w:left="6480" w:hanging="180"/>
-      </w:pPr>
-    </w:lvl>
-  </w:abstractNum>
-  <w:abstractNum w:abstractNumId="7" w15:restartNumberingAfterBreak="0">
-    <w:nsid w:val="54C005BA"/>
-    <w:multiLevelType w:val="hybridMultilevel"/>
-    <w:tmpl w:val="A01498F0"/>
-    <w:lvl w:ilvl="0" w:tplc="0C0A000F">
-      <w:start w:val="1"/>
-      <w:numFmt w:val="decimal"/>
-      <w:lvlText w:val="%1."/>
-      <w:lvlJc w:val="left"/>
-      <w:pPr>
-        <w:ind w:left="720" w:hanging="360"/>
-      </w:pPr>
-      <w:rPr>
-        <w:rFonts w:hint="default"/>
-      </w:rPr>
-    </w:lvl>
-    <w:lvl w:ilvl="1" w:tplc="0C0A0019" w:tentative="1">
-      <w:start w:val="1"/>
-      <w:numFmt w:val="lowerLetter"/>
-      <w:lvlText w:val="%2."/>
-      <w:lvlJc w:val="left"/>
-      <w:pPr>
-        <w:ind w:left="1440" w:hanging="360"/>
-      </w:pPr>
-    </w:lvl>
-    <w:lvl w:ilvl="2" w:tplc="0C0A001B" w:tentative="1">
-      <w:start w:val="1"/>
-      <w:numFmt w:val="lowerRoman"/>
-      <w:lvlText w:val="%3."/>
-      <w:lvlJc w:val="right"/>
-      <w:pPr>
-        <w:ind w:left="2160" w:hanging="180"/>
-      </w:pPr>
-    </w:lvl>
-    <w:lvl w:ilvl="3" w:tplc="0C0A000F" w:tentative="1">
-      <w:start w:val="1"/>
-      <w:numFmt w:val="decimal"/>
-      <w:lvlText w:val="%4."/>
-      <w:lvlJc w:val="left"/>
-      <w:pPr>
-        <w:ind w:left="2880" w:hanging="360"/>
-      </w:pPr>
-    </w:lvl>
-    <w:lvl w:ilvl="4" w:tplc="0C0A0019" w:tentative="1">
-      <w:start w:val="1"/>
-      <w:numFmt w:val="lowerLetter"/>
-      <w:lvlText w:val="%5."/>
-      <w:lvlJc w:val="left"/>
-      <w:pPr>
-        <w:ind w:left="3600" w:hanging="360"/>
-      </w:pPr>
-    </w:lvl>
-    <w:lvl w:ilvl="5" w:tplc="0C0A001B" w:tentative="1">
-      <w:start w:val="1"/>
-      <w:numFmt w:val="lowerRoman"/>
-      <w:lvlText w:val="%6."/>
-      <w:lvlJc w:val="right"/>
-      <w:pPr>
-        <w:ind w:left="4320" w:hanging="180"/>
-      </w:pPr>
-    </w:lvl>
-    <w:lvl w:ilvl="6" w:tplc="0C0A000F" w:tentative="1">
-      <w:start w:val="1"/>
-      <w:numFmt w:val="decimal"/>
-      <w:lvlText w:val="%7."/>
-      <w:lvlJc w:val="left"/>
-      <w:pPr>
-        <w:ind w:left="5040" w:hanging="360"/>
-      </w:pPr>
-    </w:lvl>
-    <w:lvl w:ilvl="7" w:tplc="0C0A0019" w:tentative="1">
-      <w:start w:val="1"/>
-      <w:numFmt w:val="lowerLetter"/>
-      <w:lvlText w:val="%8."/>
-      <w:lvlJc w:val="left"/>
-      <w:pPr>
-        <w:ind w:left="5760" w:hanging="360"/>
-      </w:pPr>
-    </w:lvl>
-    <w:lvl w:ilvl="8" w:tplc="0C0A001B" w:tentative="1">
-      <w:start w:val="1"/>
-      <w:numFmt w:val="lowerRoman"/>
-      <w:lvlText w:val="%9."/>
-      <w:lvlJc w:val="right"/>
-      <w:pPr>
-        <w:ind w:left="6480" w:hanging="180"/>
-      </w:pPr>
-    </w:lvl>
-  </w:abstractNum>
-  <w:abstractNum w:abstractNumId="8" w15:restartNumberingAfterBreak="0">
-    <w:nsid w:val="6F24058F"/>
+    <w:nsid w:val="275C3EF5"/>
     <w:multiLevelType w:val="multilevel"/>
-    <w:tmpl w:val="4922F428"/>
+    <w:tmpl w:val="5C4896A2"/>
     <w:lvl w:ilvl="0">
       <w:start w:val="1"/>
       <w:numFmt w:val="decimal"/>
@@ -10635,8 +10442,752 @@
       </w:rPr>
     </w:lvl>
   </w:abstractNum>
+  <w:abstractNum w:abstractNumId="3" w15:restartNumberingAfterBreak="0">
+    <w:nsid w:val="2F70121A"/>
+    <w:multiLevelType w:val="hybridMultilevel"/>
+    <w:tmpl w:val="9EA22BB6"/>
+    <w:lvl w:ilvl="0" w:tplc="0C0A000F">
+      <w:start w:val="1"/>
+      <w:numFmt w:val="decimal"/>
+      <w:lvlText w:val="%1."/>
+      <w:lvlJc w:val="left"/>
+      <w:pPr>
+        <w:ind w:left="720" w:hanging="360"/>
+      </w:pPr>
+      <w:rPr>
+        <w:rFonts w:hint="default"/>
+      </w:rPr>
+    </w:lvl>
+    <w:lvl w:ilvl="1" w:tplc="0C0A0019" w:tentative="1">
+      <w:start w:val="1"/>
+      <w:numFmt w:val="lowerLetter"/>
+      <w:lvlText w:val="%2."/>
+      <w:lvlJc w:val="left"/>
+      <w:pPr>
+        <w:ind w:left="1440" w:hanging="360"/>
+      </w:pPr>
+    </w:lvl>
+    <w:lvl w:ilvl="2" w:tplc="0C0A001B" w:tentative="1">
+      <w:start w:val="1"/>
+      <w:numFmt w:val="lowerRoman"/>
+      <w:lvlText w:val="%3."/>
+      <w:lvlJc w:val="right"/>
+      <w:pPr>
+        <w:ind w:left="2160" w:hanging="180"/>
+      </w:pPr>
+    </w:lvl>
+    <w:lvl w:ilvl="3" w:tplc="0C0A000F" w:tentative="1">
+      <w:start w:val="1"/>
+      <w:numFmt w:val="decimal"/>
+      <w:lvlText w:val="%4."/>
+      <w:lvlJc w:val="left"/>
+      <w:pPr>
+        <w:ind w:left="2880" w:hanging="360"/>
+      </w:pPr>
+    </w:lvl>
+    <w:lvl w:ilvl="4" w:tplc="0C0A0019" w:tentative="1">
+      <w:start w:val="1"/>
+      <w:numFmt w:val="lowerLetter"/>
+      <w:lvlText w:val="%5."/>
+      <w:lvlJc w:val="left"/>
+      <w:pPr>
+        <w:ind w:left="3600" w:hanging="360"/>
+      </w:pPr>
+    </w:lvl>
+    <w:lvl w:ilvl="5" w:tplc="0C0A001B" w:tentative="1">
+      <w:start w:val="1"/>
+      <w:numFmt w:val="lowerRoman"/>
+      <w:lvlText w:val="%6."/>
+      <w:lvlJc w:val="right"/>
+      <w:pPr>
+        <w:ind w:left="4320" w:hanging="180"/>
+      </w:pPr>
+    </w:lvl>
+    <w:lvl w:ilvl="6" w:tplc="0C0A000F" w:tentative="1">
+      <w:start w:val="1"/>
+      <w:numFmt w:val="decimal"/>
+      <w:lvlText w:val="%7."/>
+      <w:lvlJc w:val="left"/>
+      <w:pPr>
+        <w:ind w:left="5040" w:hanging="360"/>
+      </w:pPr>
+    </w:lvl>
+    <w:lvl w:ilvl="7" w:tplc="0C0A0019" w:tentative="1">
+      <w:start w:val="1"/>
+      <w:numFmt w:val="lowerLetter"/>
+      <w:lvlText w:val="%8."/>
+      <w:lvlJc w:val="left"/>
+      <w:pPr>
+        <w:ind w:left="5760" w:hanging="360"/>
+      </w:pPr>
+    </w:lvl>
+    <w:lvl w:ilvl="8" w:tplc="0C0A001B" w:tentative="1">
+      <w:start w:val="1"/>
+      <w:numFmt w:val="lowerRoman"/>
+      <w:lvlText w:val="%9."/>
+      <w:lvlJc w:val="right"/>
+      <w:pPr>
+        <w:ind w:left="6480" w:hanging="180"/>
+      </w:pPr>
+    </w:lvl>
+  </w:abstractNum>
+  <w:abstractNum w:abstractNumId="4" w15:restartNumberingAfterBreak="0">
+    <w:nsid w:val="39065F28"/>
+    <w:multiLevelType w:val="hybridMultilevel"/>
+    <w:tmpl w:val="1C5EB332"/>
+    <w:lvl w:ilvl="0" w:tplc="0C0A000F">
+      <w:start w:val="1"/>
+      <w:numFmt w:val="decimal"/>
+      <w:lvlText w:val="%1."/>
+      <w:lvlJc w:val="left"/>
+      <w:pPr>
+        <w:ind w:left="720" w:hanging="360"/>
+      </w:pPr>
+      <w:rPr>
+        <w:rFonts w:hint="default"/>
+      </w:rPr>
+    </w:lvl>
+    <w:lvl w:ilvl="1" w:tplc="0C0A0019" w:tentative="1">
+      <w:start w:val="1"/>
+      <w:numFmt w:val="lowerLetter"/>
+      <w:lvlText w:val="%2."/>
+      <w:lvlJc w:val="left"/>
+      <w:pPr>
+        <w:ind w:left="1440" w:hanging="360"/>
+      </w:pPr>
+    </w:lvl>
+    <w:lvl w:ilvl="2" w:tplc="0C0A001B" w:tentative="1">
+      <w:start w:val="1"/>
+      <w:numFmt w:val="lowerRoman"/>
+      <w:lvlText w:val="%3."/>
+      <w:lvlJc w:val="right"/>
+      <w:pPr>
+        <w:ind w:left="2160" w:hanging="180"/>
+      </w:pPr>
+    </w:lvl>
+    <w:lvl w:ilvl="3" w:tplc="0C0A000F" w:tentative="1">
+      <w:start w:val="1"/>
+      <w:numFmt w:val="decimal"/>
+      <w:lvlText w:val="%4."/>
+      <w:lvlJc w:val="left"/>
+      <w:pPr>
+        <w:ind w:left="2880" w:hanging="360"/>
+      </w:pPr>
+    </w:lvl>
+    <w:lvl w:ilvl="4" w:tplc="0C0A0019" w:tentative="1">
+      <w:start w:val="1"/>
+      <w:numFmt w:val="lowerLetter"/>
+      <w:lvlText w:val="%5."/>
+      <w:lvlJc w:val="left"/>
+      <w:pPr>
+        <w:ind w:left="3600" w:hanging="360"/>
+      </w:pPr>
+    </w:lvl>
+    <w:lvl w:ilvl="5" w:tplc="0C0A001B" w:tentative="1">
+      <w:start w:val="1"/>
+      <w:numFmt w:val="lowerRoman"/>
+      <w:lvlText w:val="%6."/>
+      <w:lvlJc w:val="right"/>
+      <w:pPr>
+        <w:ind w:left="4320" w:hanging="180"/>
+      </w:pPr>
+    </w:lvl>
+    <w:lvl w:ilvl="6" w:tplc="0C0A000F" w:tentative="1">
+      <w:start w:val="1"/>
+      <w:numFmt w:val="decimal"/>
+      <w:lvlText w:val="%7."/>
+      <w:lvlJc w:val="left"/>
+      <w:pPr>
+        <w:ind w:left="5040" w:hanging="360"/>
+      </w:pPr>
+    </w:lvl>
+    <w:lvl w:ilvl="7" w:tplc="0C0A0019" w:tentative="1">
+      <w:start w:val="1"/>
+      <w:numFmt w:val="lowerLetter"/>
+      <w:lvlText w:val="%8."/>
+      <w:lvlJc w:val="left"/>
+      <w:pPr>
+        <w:ind w:left="5760" w:hanging="360"/>
+      </w:pPr>
+    </w:lvl>
+    <w:lvl w:ilvl="8" w:tplc="0C0A001B" w:tentative="1">
+      <w:start w:val="1"/>
+      <w:numFmt w:val="lowerRoman"/>
+      <w:lvlText w:val="%9."/>
+      <w:lvlJc w:val="right"/>
+      <w:pPr>
+        <w:ind w:left="6480" w:hanging="180"/>
+      </w:pPr>
+    </w:lvl>
+  </w:abstractNum>
+  <w:abstractNum w:abstractNumId="5" w15:restartNumberingAfterBreak="0">
+    <w:nsid w:val="3C106948"/>
+    <w:multiLevelType w:val="hybridMultilevel"/>
+    <w:tmpl w:val="32C64E9E"/>
+    <w:lvl w:ilvl="0" w:tplc="0C0A000F">
+      <w:start w:val="1"/>
+      <w:numFmt w:val="decimal"/>
+      <w:lvlText w:val="%1."/>
+      <w:lvlJc w:val="left"/>
+      <w:pPr>
+        <w:ind w:left="720" w:hanging="360"/>
+      </w:pPr>
+      <w:rPr>
+        <w:rFonts w:hint="default"/>
+      </w:rPr>
+    </w:lvl>
+    <w:lvl w:ilvl="1" w:tplc="0C0A0019" w:tentative="1">
+      <w:start w:val="1"/>
+      <w:numFmt w:val="lowerLetter"/>
+      <w:lvlText w:val="%2."/>
+      <w:lvlJc w:val="left"/>
+      <w:pPr>
+        <w:ind w:left="1440" w:hanging="360"/>
+      </w:pPr>
+    </w:lvl>
+    <w:lvl w:ilvl="2" w:tplc="0C0A001B" w:tentative="1">
+      <w:start w:val="1"/>
+      <w:numFmt w:val="lowerRoman"/>
+      <w:lvlText w:val="%3."/>
+      <w:lvlJc w:val="right"/>
+      <w:pPr>
+        <w:ind w:left="2160" w:hanging="180"/>
+      </w:pPr>
+    </w:lvl>
+    <w:lvl w:ilvl="3" w:tplc="0C0A000F" w:tentative="1">
+      <w:start w:val="1"/>
+      <w:numFmt w:val="decimal"/>
+      <w:lvlText w:val="%4."/>
+      <w:lvlJc w:val="left"/>
+      <w:pPr>
+        <w:ind w:left="2880" w:hanging="360"/>
+      </w:pPr>
+    </w:lvl>
+    <w:lvl w:ilvl="4" w:tplc="0C0A0019" w:tentative="1">
+      <w:start w:val="1"/>
+      <w:numFmt w:val="lowerLetter"/>
+      <w:lvlText w:val="%5."/>
+      <w:lvlJc w:val="left"/>
+      <w:pPr>
+        <w:ind w:left="3600" w:hanging="360"/>
+      </w:pPr>
+    </w:lvl>
+    <w:lvl w:ilvl="5" w:tplc="0C0A001B" w:tentative="1">
+      <w:start w:val="1"/>
+      <w:numFmt w:val="lowerRoman"/>
+      <w:lvlText w:val="%6."/>
+      <w:lvlJc w:val="right"/>
+      <w:pPr>
+        <w:ind w:left="4320" w:hanging="180"/>
+      </w:pPr>
+    </w:lvl>
+    <w:lvl w:ilvl="6" w:tplc="0C0A000F" w:tentative="1">
+      <w:start w:val="1"/>
+      <w:numFmt w:val="decimal"/>
+      <w:lvlText w:val="%7."/>
+      <w:lvlJc w:val="left"/>
+      <w:pPr>
+        <w:ind w:left="5040" w:hanging="360"/>
+      </w:pPr>
+    </w:lvl>
+    <w:lvl w:ilvl="7" w:tplc="0C0A0019" w:tentative="1">
+      <w:start w:val="1"/>
+      <w:numFmt w:val="lowerLetter"/>
+      <w:lvlText w:val="%8."/>
+      <w:lvlJc w:val="left"/>
+      <w:pPr>
+        <w:ind w:left="5760" w:hanging="360"/>
+      </w:pPr>
+    </w:lvl>
+    <w:lvl w:ilvl="8" w:tplc="0C0A001B" w:tentative="1">
+      <w:start w:val="1"/>
+      <w:numFmt w:val="lowerRoman"/>
+      <w:lvlText w:val="%9."/>
+      <w:lvlJc w:val="right"/>
+      <w:pPr>
+        <w:ind w:left="6480" w:hanging="180"/>
+      </w:pPr>
+    </w:lvl>
+  </w:abstractNum>
+  <w:abstractNum w:abstractNumId="6" w15:restartNumberingAfterBreak="0">
+    <w:nsid w:val="46723991"/>
+    <w:multiLevelType w:val="hybridMultilevel"/>
+    <w:tmpl w:val="09BE32F6"/>
+    <w:lvl w:ilvl="0" w:tplc="0C0A000F">
+      <w:start w:val="1"/>
+      <w:numFmt w:val="decimal"/>
+      <w:lvlText w:val="%1."/>
+      <w:lvlJc w:val="left"/>
+      <w:pPr>
+        <w:ind w:left="720" w:hanging="360"/>
+      </w:pPr>
+      <w:rPr>
+        <w:rFonts w:hint="default"/>
+      </w:rPr>
+    </w:lvl>
+    <w:lvl w:ilvl="1" w:tplc="0C0A0019" w:tentative="1">
+      <w:start w:val="1"/>
+      <w:numFmt w:val="lowerLetter"/>
+      <w:lvlText w:val="%2."/>
+      <w:lvlJc w:val="left"/>
+      <w:pPr>
+        <w:ind w:left="1440" w:hanging="360"/>
+      </w:pPr>
+    </w:lvl>
+    <w:lvl w:ilvl="2" w:tplc="0C0A001B" w:tentative="1">
+      <w:start w:val="1"/>
+      <w:numFmt w:val="lowerRoman"/>
+      <w:lvlText w:val="%3."/>
+      <w:lvlJc w:val="right"/>
+      <w:pPr>
+        <w:ind w:left="2160" w:hanging="180"/>
+      </w:pPr>
+    </w:lvl>
+    <w:lvl w:ilvl="3" w:tplc="0C0A000F" w:tentative="1">
+      <w:start w:val="1"/>
+      <w:numFmt w:val="decimal"/>
+      <w:lvlText w:val="%4."/>
+      <w:lvlJc w:val="left"/>
+      <w:pPr>
+        <w:ind w:left="2880" w:hanging="360"/>
+      </w:pPr>
+    </w:lvl>
+    <w:lvl w:ilvl="4" w:tplc="0C0A0019" w:tentative="1">
+      <w:start w:val="1"/>
+      <w:numFmt w:val="lowerLetter"/>
+      <w:lvlText w:val="%5."/>
+      <w:lvlJc w:val="left"/>
+      <w:pPr>
+        <w:ind w:left="3600" w:hanging="360"/>
+      </w:pPr>
+    </w:lvl>
+    <w:lvl w:ilvl="5" w:tplc="0C0A001B" w:tentative="1">
+      <w:start w:val="1"/>
+      <w:numFmt w:val="lowerRoman"/>
+      <w:lvlText w:val="%6."/>
+      <w:lvlJc w:val="right"/>
+      <w:pPr>
+        <w:ind w:left="4320" w:hanging="180"/>
+      </w:pPr>
+    </w:lvl>
+    <w:lvl w:ilvl="6" w:tplc="0C0A000F" w:tentative="1">
+      <w:start w:val="1"/>
+      <w:numFmt w:val="decimal"/>
+      <w:lvlText w:val="%7."/>
+      <w:lvlJc w:val="left"/>
+      <w:pPr>
+        <w:ind w:left="5040" w:hanging="360"/>
+      </w:pPr>
+    </w:lvl>
+    <w:lvl w:ilvl="7" w:tplc="0C0A0019" w:tentative="1">
+      <w:start w:val="1"/>
+      <w:numFmt w:val="lowerLetter"/>
+      <w:lvlText w:val="%8."/>
+      <w:lvlJc w:val="left"/>
+      <w:pPr>
+        <w:ind w:left="5760" w:hanging="360"/>
+      </w:pPr>
+    </w:lvl>
+    <w:lvl w:ilvl="8" w:tplc="0C0A001B" w:tentative="1">
+      <w:start w:val="1"/>
+      <w:numFmt w:val="lowerRoman"/>
+      <w:lvlText w:val="%9."/>
+      <w:lvlJc w:val="right"/>
+      <w:pPr>
+        <w:ind w:left="6480" w:hanging="180"/>
+      </w:pPr>
+    </w:lvl>
+  </w:abstractNum>
+  <w:abstractNum w:abstractNumId="7" w15:restartNumberingAfterBreak="0">
+    <w:nsid w:val="492E3F54"/>
+    <w:multiLevelType w:val="hybridMultilevel"/>
+    <w:tmpl w:val="499EAD08"/>
+    <w:lvl w:ilvl="0" w:tplc="0C0A000F">
+      <w:start w:val="1"/>
+      <w:numFmt w:val="decimal"/>
+      <w:lvlText w:val="%1."/>
+      <w:lvlJc w:val="left"/>
+      <w:pPr>
+        <w:ind w:left="720" w:hanging="360"/>
+      </w:pPr>
+      <w:rPr>
+        <w:rFonts w:hint="default"/>
+      </w:rPr>
+    </w:lvl>
+    <w:lvl w:ilvl="1" w:tplc="0C0A0019" w:tentative="1">
+      <w:start w:val="1"/>
+      <w:numFmt w:val="lowerLetter"/>
+      <w:lvlText w:val="%2."/>
+      <w:lvlJc w:val="left"/>
+      <w:pPr>
+        <w:ind w:left="1440" w:hanging="360"/>
+      </w:pPr>
+    </w:lvl>
+    <w:lvl w:ilvl="2" w:tplc="0C0A001B" w:tentative="1">
+      <w:start w:val="1"/>
+      <w:numFmt w:val="lowerRoman"/>
+      <w:lvlText w:val="%3."/>
+      <w:lvlJc w:val="right"/>
+      <w:pPr>
+        <w:ind w:left="2160" w:hanging="180"/>
+      </w:pPr>
+    </w:lvl>
+    <w:lvl w:ilvl="3" w:tplc="0C0A000F" w:tentative="1">
+      <w:start w:val="1"/>
+      <w:numFmt w:val="decimal"/>
+      <w:lvlText w:val="%4."/>
+      <w:lvlJc w:val="left"/>
+      <w:pPr>
+        <w:ind w:left="2880" w:hanging="360"/>
+      </w:pPr>
+    </w:lvl>
+    <w:lvl w:ilvl="4" w:tplc="0C0A0019" w:tentative="1">
+      <w:start w:val="1"/>
+      <w:numFmt w:val="lowerLetter"/>
+      <w:lvlText w:val="%5."/>
+      <w:lvlJc w:val="left"/>
+      <w:pPr>
+        <w:ind w:left="3600" w:hanging="360"/>
+      </w:pPr>
+    </w:lvl>
+    <w:lvl w:ilvl="5" w:tplc="0C0A001B" w:tentative="1">
+      <w:start w:val="1"/>
+      <w:numFmt w:val="lowerRoman"/>
+      <w:lvlText w:val="%6."/>
+      <w:lvlJc w:val="right"/>
+      <w:pPr>
+        <w:ind w:left="4320" w:hanging="180"/>
+      </w:pPr>
+    </w:lvl>
+    <w:lvl w:ilvl="6" w:tplc="0C0A000F" w:tentative="1">
+      <w:start w:val="1"/>
+      <w:numFmt w:val="decimal"/>
+      <w:lvlText w:val="%7."/>
+      <w:lvlJc w:val="left"/>
+      <w:pPr>
+        <w:ind w:left="5040" w:hanging="360"/>
+      </w:pPr>
+    </w:lvl>
+    <w:lvl w:ilvl="7" w:tplc="0C0A0019" w:tentative="1">
+      <w:start w:val="1"/>
+      <w:numFmt w:val="lowerLetter"/>
+      <w:lvlText w:val="%8."/>
+      <w:lvlJc w:val="left"/>
+      <w:pPr>
+        <w:ind w:left="5760" w:hanging="360"/>
+      </w:pPr>
+    </w:lvl>
+    <w:lvl w:ilvl="8" w:tplc="0C0A001B" w:tentative="1">
+      <w:start w:val="1"/>
+      <w:numFmt w:val="lowerRoman"/>
+      <w:lvlText w:val="%9."/>
+      <w:lvlJc w:val="right"/>
+      <w:pPr>
+        <w:ind w:left="6480" w:hanging="180"/>
+      </w:pPr>
+    </w:lvl>
+  </w:abstractNum>
+  <w:abstractNum w:abstractNumId="8" w15:restartNumberingAfterBreak="0">
+    <w:nsid w:val="54C005BA"/>
+    <w:multiLevelType w:val="hybridMultilevel"/>
+    <w:tmpl w:val="A01498F0"/>
+    <w:lvl w:ilvl="0" w:tplc="0C0A000F">
+      <w:start w:val="1"/>
+      <w:numFmt w:val="decimal"/>
+      <w:lvlText w:val="%1."/>
+      <w:lvlJc w:val="left"/>
+      <w:pPr>
+        <w:ind w:left="720" w:hanging="360"/>
+      </w:pPr>
+      <w:rPr>
+        <w:rFonts w:hint="default"/>
+      </w:rPr>
+    </w:lvl>
+    <w:lvl w:ilvl="1" w:tplc="0C0A0019" w:tentative="1">
+      <w:start w:val="1"/>
+      <w:numFmt w:val="lowerLetter"/>
+      <w:lvlText w:val="%2."/>
+      <w:lvlJc w:val="left"/>
+      <w:pPr>
+        <w:ind w:left="1440" w:hanging="360"/>
+      </w:pPr>
+    </w:lvl>
+    <w:lvl w:ilvl="2" w:tplc="0C0A001B" w:tentative="1">
+      <w:start w:val="1"/>
+      <w:numFmt w:val="lowerRoman"/>
+      <w:lvlText w:val="%3."/>
+      <w:lvlJc w:val="right"/>
+      <w:pPr>
+        <w:ind w:left="2160" w:hanging="180"/>
+      </w:pPr>
+    </w:lvl>
+    <w:lvl w:ilvl="3" w:tplc="0C0A000F" w:tentative="1">
+      <w:start w:val="1"/>
+      <w:numFmt w:val="decimal"/>
+      <w:lvlText w:val="%4."/>
+      <w:lvlJc w:val="left"/>
+      <w:pPr>
+        <w:ind w:left="2880" w:hanging="360"/>
+      </w:pPr>
+    </w:lvl>
+    <w:lvl w:ilvl="4" w:tplc="0C0A0019" w:tentative="1">
+      <w:start w:val="1"/>
+      <w:numFmt w:val="lowerLetter"/>
+      <w:lvlText w:val="%5."/>
+      <w:lvlJc w:val="left"/>
+      <w:pPr>
+        <w:ind w:left="3600" w:hanging="360"/>
+      </w:pPr>
+    </w:lvl>
+    <w:lvl w:ilvl="5" w:tplc="0C0A001B" w:tentative="1">
+      <w:start w:val="1"/>
+      <w:numFmt w:val="lowerRoman"/>
+      <w:lvlText w:val="%6."/>
+      <w:lvlJc w:val="right"/>
+      <w:pPr>
+        <w:ind w:left="4320" w:hanging="180"/>
+      </w:pPr>
+    </w:lvl>
+    <w:lvl w:ilvl="6" w:tplc="0C0A000F" w:tentative="1">
+      <w:start w:val="1"/>
+      <w:numFmt w:val="decimal"/>
+      <w:lvlText w:val="%7."/>
+      <w:lvlJc w:val="left"/>
+      <w:pPr>
+        <w:ind w:left="5040" w:hanging="360"/>
+      </w:pPr>
+    </w:lvl>
+    <w:lvl w:ilvl="7" w:tplc="0C0A0019" w:tentative="1">
+      <w:start w:val="1"/>
+      <w:numFmt w:val="lowerLetter"/>
+      <w:lvlText w:val="%8."/>
+      <w:lvlJc w:val="left"/>
+      <w:pPr>
+        <w:ind w:left="5760" w:hanging="360"/>
+      </w:pPr>
+    </w:lvl>
+    <w:lvl w:ilvl="8" w:tplc="0C0A001B" w:tentative="1">
+      <w:start w:val="1"/>
+      <w:numFmt w:val="lowerRoman"/>
+      <w:lvlText w:val="%9."/>
+      <w:lvlJc w:val="right"/>
+      <w:pPr>
+        <w:ind w:left="6480" w:hanging="180"/>
+      </w:pPr>
+    </w:lvl>
+  </w:abstractNum>
+  <w:abstractNum w:abstractNumId="9" w15:restartNumberingAfterBreak="0">
+    <w:nsid w:val="6F24058F"/>
+    <w:multiLevelType w:val="multilevel"/>
+    <w:tmpl w:val="4922F428"/>
+    <w:lvl w:ilvl="0">
+      <w:start w:val="1"/>
+      <w:numFmt w:val="decimal"/>
+      <w:lvlText w:val="%1."/>
+      <w:lvlJc w:val="left"/>
+      <w:pPr>
+        <w:ind w:left="720" w:hanging="360"/>
+      </w:pPr>
+      <w:rPr>
+        <w:rFonts w:hint="default"/>
+      </w:rPr>
+    </w:lvl>
+    <w:lvl w:ilvl="1">
+      <w:start w:val="1"/>
+      <w:numFmt w:val="decimal"/>
+      <w:isLgl/>
+      <w:lvlText w:val="%1.%2."/>
+      <w:lvlJc w:val="left"/>
+      <w:pPr>
+        <w:ind w:left="720" w:hanging="360"/>
+      </w:pPr>
+      <w:rPr>
+        <w:rFonts w:hint="default"/>
+      </w:rPr>
+    </w:lvl>
+    <w:lvl w:ilvl="2">
+      <w:start w:val="1"/>
+      <w:numFmt w:val="decimal"/>
+      <w:isLgl/>
+      <w:lvlText w:val="%1.%2.%3."/>
+      <w:lvlJc w:val="left"/>
+      <w:pPr>
+        <w:ind w:left="1080" w:hanging="720"/>
+      </w:pPr>
+      <w:rPr>
+        <w:rFonts w:hint="default"/>
+      </w:rPr>
+    </w:lvl>
+    <w:lvl w:ilvl="3">
+      <w:start w:val="1"/>
+      <w:numFmt w:val="decimal"/>
+      <w:isLgl/>
+      <w:lvlText w:val="%1.%2.%3.%4."/>
+      <w:lvlJc w:val="left"/>
+      <w:pPr>
+        <w:ind w:left="1080" w:hanging="720"/>
+      </w:pPr>
+      <w:rPr>
+        <w:rFonts w:hint="default"/>
+      </w:rPr>
+    </w:lvl>
+    <w:lvl w:ilvl="4">
+      <w:start w:val="1"/>
+      <w:numFmt w:val="decimal"/>
+      <w:isLgl/>
+      <w:lvlText w:val="%1.%2.%3.%4.%5."/>
+      <w:lvlJc w:val="left"/>
+      <w:pPr>
+        <w:ind w:left="1440" w:hanging="1080"/>
+      </w:pPr>
+      <w:rPr>
+        <w:rFonts w:hint="default"/>
+      </w:rPr>
+    </w:lvl>
+    <w:lvl w:ilvl="5">
+      <w:start w:val="1"/>
+      <w:numFmt w:val="decimal"/>
+      <w:isLgl/>
+      <w:lvlText w:val="%1.%2.%3.%4.%5.%6."/>
+      <w:lvlJc w:val="left"/>
+      <w:pPr>
+        <w:ind w:left="1440" w:hanging="1080"/>
+      </w:pPr>
+      <w:rPr>
+        <w:rFonts w:hint="default"/>
+      </w:rPr>
+    </w:lvl>
+    <w:lvl w:ilvl="6">
+      <w:start w:val="1"/>
+      <w:numFmt w:val="decimal"/>
+      <w:isLgl/>
+      <w:lvlText w:val="%1.%2.%3.%4.%5.%6.%7."/>
+      <w:lvlJc w:val="left"/>
+      <w:pPr>
+        <w:ind w:left="1800" w:hanging="1440"/>
+      </w:pPr>
+      <w:rPr>
+        <w:rFonts w:hint="default"/>
+      </w:rPr>
+    </w:lvl>
+    <w:lvl w:ilvl="7">
+      <w:start w:val="1"/>
+      <w:numFmt w:val="decimal"/>
+      <w:isLgl/>
+      <w:lvlText w:val="%1.%2.%3.%4.%5.%6.%7.%8."/>
+      <w:lvlJc w:val="left"/>
+      <w:pPr>
+        <w:ind w:left="1800" w:hanging="1440"/>
+      </w:pPr>
+      <w:rPr>
+        <w:rFonts w:hint="default"/>
+      </w:rPr>
+    </w:lvl>
+    <w:lvl w:ilvl="8">
+      <w:start w:val="1"/>
+      <w:numFmt w:val="decimal"/>
+      <w:isLgl/>
+      <w:lvlText w:val="%1.%2.%3.%4.%5.%6.%7.%8.%9."/>
+      <w:lvlJc w:val="left"/>
+      <w:pPr>
+        <w:ind w:left="2160" w:hanging="1800"/>
+      </w:pPr>
+      <w:rPr>
+        <w:rFonts w:hint="default"/>
+      </w:rPr>
+    </w:lvl>
+  </w:abstractNum>
+  <w:abstractNum w:abstractNumId="10" w15:restartNumberingAfterBreak="0">
+    <w:nsid w:val="75481F7E"/>
+    <w:multiLevelType w:val="hybridMultilevel"/>
+    <w:tmpl w:val="228CA3C0"/>
+    <w:lvl w:ilvl="0" w:tplc="0C0A000F">
+      <w:start w:val="1"/>
+      <w:numFmt w:val="decimal"/>
+      <w:lvlText w:val="%1."/>
+      <w:lvlJc w:val="left"/>
+      <w:pPr>
+        <w:ind w:left="720" w:hanging="360"/>
+      </w:pPr>
+      <w:rPr>
+        <w:rFonts w:hint="default"/>
+      </w:rPr>
+    </w:lvl>
+    <w:lvl w:ilvl="1" w:tplc="0C0A0019" w:tentative="1">
+      <w:start w:val="1"/>
+      <w:numFmt w:val="lowerLetter"/>
+      <w:lvlText w:val="%2."/>
+      <w:lvlJc w:val="left"/>
+      <w:pPr>
+        <w:ind w:left="1440" w:hanging="360"/>
+      </w:pPr>
+    </w:lvl>
+    <w:lvl w:ilvl="2" w:tplc="0C0A001B" w:tentative="1">
+      <w:start w:val="1"/>
+      <w:numFmt w:val="lowerRoman"/>
+      <w:lvlText w:val="%3."/>
+      <w:lvlJc w:val="right"/>
+      <w:pPr>
+        <w:ind w:left="2160" w:hanging="180"/>
+      </w:pPr>
+    </w:lvl>
+    <w:lvl w:ilvl="3" w:tplc="0C0A000F" w:tentative="1">
+      <w:start w:val="1"/>
+      <w:numFmt w:val="decimal"/>
+      <w:lvlText w:val="%4."/>
+      <w:lvlJc w:val="left"/>
+      <w:pPr>
+        <w:ind w:left="2880" w:hanging="360"/>
+      </w:pPr>
+    </w:lvl>
+    <w:lvl w:ilvl="4" w:tplc="0C0A0019" w:tentative="1">
+      <w:start w:val="1"/>
+      <w:numFmt w:val="lowerLetter"/>
+      <w:lvlText w:val="%5."/>
+      <w:lvlJc w:val="left"/>
+      <w:pPr>
+        <w:ind w:left="3600" w:hanging="360"/>
+      </w:pPr>
+    </w:lvl>
+    <w:lvl w:ilvl="5" w:tplc="0C0A001B" w:tentative="1">
+      <w:start w:val="1"/>
+      <w:numFmt w:val="lowerRoman"/>
+      <w:lvlText w:val="%6."/>
+      <w:lvlJc w:val="right"/>
+      <w:pPr>
+        <w:ind w:left="4320" w:hanging="180"/>
+      </w:pPr>
+    </w:lvl>
+    <w:lvl w:ilvl="6" w:tplc="0C0A000F" w:tentative="1">
+      <w:start w:val="1"/>
+      <w:numFmt w:val="decimal"/>
+      <w:lvlText w:val="%7."/>
+      <w:lvlJc w:val="left"/>
+      <w:pPr>
+        <w:ind w:left="5040" w:hanging="360"/>
+      </w:pPr>
+    </w:lvl>
+    <w:lvl w:ilvl="7" w:tplc="0C0A0019" w:tentative="1">
+      <w:start w:val="1"/>
+      <w:numFmt w:val="lowerLetter"/>
+      <w:lvlText w:val="%8."/>
+      <w:lvlJc w:val="left"/>
+      <w:pPr>
+        <w:ind w:left="5760" w:hanging="360"/>
+      </w:pPr>
+    </w:lvl>
+    <w:lvl w:ilvl="8" w:tplc="0C0A001B" w:tentative="1">
+      <w:start w:val="1"/>
+      <w:numFmt w:val="lowerRoman"/>
+      <w:lvlText w:val="%9."/>
+      <w:lvlJc w:val="right"/>
+      <w:pPr>
+        <w:ind w:left="6480" w:hanging="180"/>
+      </w:pPr>
+    </w:lvl>
+  </w:abstractNum>
   <w:num w:numId="1">
-    <w:abstractNumId w:val="7"/>
+    <w:abstractNumId w:val="8"/>
   </w:num>
   <w:num w:numId="2">
     <w:abstractNumId w:val="0"/>
@@ -10645,22 +11196,28 @@
     <w:abstractNumId w:val="1"/>
   </w:num>
   <w:num w:numId="4">
+    <w:abstractNumId w:val="5"/>
+  </w:num>
+  <w:num w:numId="5">
+    <w:abstractNumId w:val="6"/>
+  </w:num>
+  <w:num w:numId="6">
+    <w:abstractNumId w:val="3"/>
+  </w:num>
+  <w:num w:numId="7">
+    <w:abstractNumId w:val="7"/>
+  </w:num>
+  <w:num w:numId="8">
     <w:abstractNumId w:val="4"/>
   </w:num>
-  <w:num w:numId="5">
-    <w:abstractNumId w:val="5"/>
+  <w:num w:numId="9">
+    <w:abstractNumId w:val="9"/>
   </w:num>
-  <w:num w:numId="6">
+  <w:num w:numId="10">
     <w:abstractNumId w:val="2"/>
   </w:num>
-  <w:num w:numId="7">
-    <w:abstractNumId w:val="6"/>
-  </w:num>
-  <w:num w:numId="8">
-    <w:abstractNumId w:val="3"/>
-  </w:num>
-  <w:num w:numId="9">
-    <w:abstractNumId w:val="8"/>
+  <w:num w:numId="11">
+    <w:abstractNumId w:val="10"/>
   </w:num>
 </w:numbering>
 </file>
@@ -11324,6 +11881,45 @@
       <w:color w:val="2E74B5" w:themeColor="accent1" w:themeShade="BF"/>
     </w:rPr>
   </w:style>
+  <w:style w:type="paragraph" w:styleId="Textonotapie">
+    <w:name w:val="footnote text"/>
+    <w:basedOn w:val="Normal"/>
+    <w:link w:val="TextonotapieCar"/>
+    <w:uiPriority w:val="99"/>
+    <w:semiHidden/>
+    <w:unhideWhenUsed/>
+    <w:rsid w:val="00EB7792"/>
+    <w:pPr>
+      <w:spacing w:after="0" w:line="240" w:lineRule="auto"/>
+    </w:pPr>
+    <w:rPr>
+      <w:sz w:val="20"/>
+      <w:szCs w:val="20"/>
+    </w:rPr>
+  </w:style>
+  <w:style w:type="character" w:customStyle="1" w:styleId="TextonotapieCar">
+    <w:name w:val="Texto nota pie Car"/>
+    <w:basedOn w:val="Fuentedeprrafopredeter"/>
+    <w:link w:val="Textonotapie"/>
+    <w:uiPriority w:val="99"/>
+    <w:semiHidden/>
+    <w:rsid w:val="00EB7792"/>
+    <w:rPr>
+      <w:sz w:val="20"/>
+      <w:szCs w:val="20"/>
+    </w:rPr>
+  </w:style>
+  <w:style w:type="character" w:styleId="Refdenotaalpie">
+    <w:name w:val="footnote reference"/>
+    <w:basedOn w:val="Fuentedeprrafopredeter"/>
+    <w:uiPriority w:val="99"/>
+    <w:semiHidden/>
+    <w:unhideWhenUsed/>
+    <w:rsid w:val="00EB7792"/>
+    <w:rPr>
+      <w:vertAlign w:val="superscript"/>
+    </w:rPr>
+  </w:style>
 </w:styles>
 </file>
 

</xml_diff>

<commit_message>
Exercise 9. Adding a new restart button
</commit_message>
<xml_diff>
--- a/guio.docx
+++ b/guio.docx
@@ -10046,6 +10046,64 @@
         <w:rPr>
           <w:lang w:val="ca-ES"/>
         </w:rPr>
+        <w:t>Introducció</w:t>
+      </w:r>
+    </w:p>
+    <w:p>
+      <w:pPr>
+        <w:rPr>
+          <w:lang w:val="ca-ES"/>
+        </w:rPr>
+      </w:pPr>
+      <w:r>
+        <w:rPr>
+          <w:lang w:val="ca-ES"/>
+        </w:rPr>
+        <w:t xml:space="preserve">Ara mateix l’apliació ja funciona, però quan perdem la partida, és a dir, fem més de 5 intents sense encertar ens desapareix el botó </w:t>
+      </w:r>
+      <w:r>
+        <w:rPr>
+          <w:b/>
+          <w:bCs/>
+          <w:lang w:val="ca-ES"/>
+        </w:rPr>
+        <w:t>Comprova</w:t>
+      </w:r>
+      <w:r>
+        <w:rPr>
+          <w:lang w:val="ca-ES"/>
+        </w:rPr>
+        <w:t xml:space="preserve"> i no podem fer res més. Això és un inconvenient si volem torna a intentar.</w:t>
+      </w:r>
+    </w:p>
+    <w:p>
+      <w:pPr>
+        <w:rPr>
+          <w:lang w:val="ca-ES"/>
+        </w:rPr>
+      </w:pPr>
+      <w:r>
+        <w:rPr>
+          <w:lang w:val="ca-ES"/>
+        </w:rPr>
+        <w:t>Per això, a aquest exercici crearem un nou botó que es mostrarà quan perdem el joc i d’aquesta forma poder tornar a intentar-ho.</w:t>
+      </w:r>
+    </w:p>
+    <w:p>
+      <w:pPr>
+        <w:pStyle w:val="Ttulo2"/>
+        <w:numPr>
+          <w:ilvl w:val="0"/>
+          <w:numId w:val="11"/>
+        </w:numPr>
+        <w:rPr>
+          <w:lang w:val="ca-ES"/>
+        </w:rPr>
+      </w:pPr>
+      <w:r>
+        <w:rPr>
+          <w:lang w:val="ca-ES"/>
+        </w:rPr>
         <w:t>Descripció</w:t>
       </w:r>
     </w:p>
@@ -10055,6 +10113,76 @@
           <w:lang w:val="ca-ES"/>
         </w:rPr>
       </w:pPr>
+      <w:r>
+        <w:rPr>
+          <w:lang w:val="ca-ES"/>
+        </w:rPr>
+        <w:t xml:space="preserve">Si descarreguem l’aplicació del </w:t>
+      </w:r>
+      <w:hyperlink r:id="rId43" w:history="1">
+        <w:r>
+          <w:rPr>
+            <w:rStyle w:val="Hipervnculo"/>
+            <w:lang w:val="ca-ES"/>
+          </w:rPr>
+          <w:t>repositori de bcnitb</w:t>
+        </w:r>
+      </w:hyperlink>
+      <w:r>
+        <w:rPr>
+          <w:lang w:val="ca-ES"/>
+        </w:rPr>
+        <w:t xml:space="preserve">  veurem que l’aplicació és igual tal i com l’hem deixat a l’exercici anterior i que no,és s’ha afegit un so en cas de que hagim perdit la partida.</w:t>
+      </w:r>
+    </w:p>
+    <w:p>
+      <w:pPr>
+        <w:pStyle w:val="Ttulo2"/>
+        <w:numPr>
+          <w:ilvl w:val="0"/>
+          <w:numId w:val="11"/>
+        </w:numPr>
+        <w:rPr>
+          <w:lang w:val="ca-ES"/>
+        </w:rPr>
+      </w:pPr>
+      <w:r>
+        <w:rPr>
+          <w:lang w:val="ca-ES"/>
+        </w:rPr>
+        <w:t>Exercici</w:t>
+      </w:r>
+    </w:p>
+    <w:p>
+      <w:pPr>
+        <w:rPr>
+          <w:lang w:val="ca-ES"/>
+        </w:rPr>
+      </w:pPr>
+      <w:r>
+        <w:rPr>
+          <w:lang w:val="ca-ES"/>
+        </w:rPr>
+        <w:t>En aquest cas farem 3 exercicis per a poder desenvolupar tot el que cal per a finalitzar l’aplicació.</w:t>
+      </w:r>
+    </w:p>
+    <w:p>
+      <w:pPr>
+        <w:pStyle w:val="Ttulo3"/>
+        <w:numPr>
+          <w:ilvl w:val="1"/>
+          <w:numId w:val="11"/>
+        </w:numPr>
+        <w:rPr>
+          <w:lang w:val="ca-ES"/>
+        </w:rPr>
+      </w:pPr>
+      <w:r>
+        <w:rPr>
+          <w:lang w:val="ca-ES"/>
+        </w:rPr>
+        <w:t>Exercici a</w:t>
+      </w:r>
     </w:p>
     <w:sectPr>
       <w:pgSz w:w="11906" w:h="16838"/>
@@ -11099,9 +11227,9 @@
   </w:abstractNum>
   <w:abstractNum w:abstractNumId="10" w15:restartNumberingAfterBreak="0">
     <w:nsid w:val="75481F7E"/>
-    <w:multiLevelType w:val="hybridMultilevel"/>
-    <w:tmpl w:val="228CA3C0"/>
-    <w:lvl w:ilvl="0" w:tplc="0C0A000F">
+    <w:multiLevelType w:val="multilevel"/>
+    <w:tmpl w:val="C372726A"/>
+    <w:lvl w:ilvl="0">
       <w:start w:val="1"/>
       <w:numFmt w:val="decimal"/>
       <w:lvlText w:val="%1."/>
@@ -11113,77 +11241,109 @@
         <w:rFonts w:hint="default"/>
       </w:rPr>
     </w:lvl>
-    <w:lvl w:ilvl="1" w:tplc="0C0A0019" w:tentative="1">
-      <w:start w:val="1"/>
-      <w:numFmt w:val="lowerLetter"/>
-      <w:lvlText w:val="%2."/>
-      <w:lvlJc w:val="left"/>
-      <w:pPr>
-        <w:ind w:left="1440" w:hanging="360"/>
-      </w:pPr>
-    </w:lvl>
-    <w:lvl w:ilvl="2" w:tplc="0C0A001B" w:tentative="1">
-      <w:start w:val="1"/>
-      <w:numFmt w:val="lowerRoman"/>
-      <w:lvlText w:val="%3."/>
-      <w:lvlJc w:val="right"/>
-      <w:pPr>
-        <w:ind w:left="2160" w:hanging="180"/>
-      </w:pPr>
-    </w:lvl>
-    <w:lvl w:ilvl="3" w:tplc="0C0A000F" w:tentative="1">
+    <w:lvl w:ilvl="1">
       <w:start w:val="1"/>
       <w:numFmt w:val="decimal"/>
-      <w:lvlText w:val="%4."/>
+      <w:isLgl/>
+      <w:lvlText w:val="%1.%2."/>
       <w:lvlJc w:val="left"/>
       <w:pPr>
-        <w:ind w:left="2880" w:hanging="360"/>
-      </w:pPr>
+        <w:ind w:left="720" w:hanging="360"/>
+      </w:pPr>
+      <w:rPr>
+        <w:rFonts w:hint="default"/>
+      </w:rPr>
     </w:lvl>
-    <w:lvl w:ilvl="4" w:tplc="0C0A0019" w:tentative="1">
-      <w:start w:val="1"/>
-      <w:numFmt w:val="lowerLetter"/>
-      <w:lvlText w:val="%5."/>
-      <w:lvlJc w:val="left"/>
-      <w:pPr>
-        <w:ind w:left="3600" w:hanging="360"/>
-      </w:pPr>
-    </w:lvl>
-    <w:lvl w:ilvl="5" w:tplc="0C0A001B" w:tentative="1">
-      <w:start w:val="1"/>
-      <w:numFmt w:val="lowerRoman"/>
-      <w:lvlText w:val="%6."/>
-      <w:lvlJc w:val="right"/>
-      <w:pPr>
-        <w:ind w:left="4320" w:hanging="180"/>
-      </w:pPr>
-    </w:lvl>
-    <w:lvl w:ilvl="6" w:tplc="0C0A000F" w:tentative="1">
+    <w:lvl w:ilvl="2">
       <w:start w:val="1"/>
       <w:numFmt w:val="decimal"/>
-      <w:lvlText w:val="%7."/>
+      <w:isLgl/>
+      <w:lvlText w:val="%1.%2.%3."/>
       <w:lvlJc w:val="left"/>
       <w:pPr>
-        <w:ind w:left="5040" w:hanging="360"/>
-      </w:pPr>
+        <w:ind w:left="1080" w:hanging="720"/>
+      </w:pPr>
+      <w:rPr>
+        <w:rFonts w:hint="default"/>
+      </w:rPr>
     </w:lvl>
-    <w:lvl w:ilvl="7" w:tplc="0C0A0019" w:tentative="1">
+    <w:lvl w:ilvl="3">
       <w:start w:val="1"/>
-      <w:numFmt w:val="lowerLetter"/>
-      <w:lvlText w:val="%8."/>
+      <w:numFmt w:val="decimal"/>
+      <w:isLgl/>
+      <w:lvlText w:val="%1.%2.%3.%4."/>
       <w:lvlJc w:val="left"/>
       <w:pPr>
-        <w:ind w:left="5760" w:hanging="360"/>
-      </w:pPr>
+        <w:ind w:left="1080" w:hanging="720"/>
+      </w:pPr>
+      <w:rPr>
+        <w:rFonts w:hint="default"/>
+      </w:rPr>
     </w:lvl>
-    <w:lvl w:ilvl="8" w:tplc="0C0A001B" w:tentative="1">
+    <w:lvl w:ilvl="4">
       <w:start w:val="1"/>
-      <w:numFmt w:val="lowerRoman"/>
-      <w:lvlText w:val="%9."/>
-      <w:lvlJc w:val="right"/>
-      <w:pPr>
-        <w:ind w:left="6480" w:hanging="180"/>
-      </w:pPr>
+      <w:numFmt w:val="decimal"/>
+      <w:isLgl/>
+      <w:lvlText w:val="%1.%2.%3.%4.%5."/>
+      <w:lvlJc w:val="left"/>
+      <w:pPr>
+        <w:ind w:left="1440" w:hanging="1080"/>
+      </w:pPr>
+      <w:rPr>
+        <w:rFonts w:hint="default"/>
+      </w:rPr>
+    </w:lvl>
+    <w:lvl w:ilvl="5">
+      <w:start w:val="1"/>
+      <w:numFmt w:val="decimal"/>
+      <w:isLgl/>
+      <w:lvlText w:val="%1.%2.%3.%4.%5.%6."/>
+      <w:lvlJc w:val="left"/>
+      <w:pPr>
+        <w:ind w:left="1440" w:hanging="1080"/>
+      </w:pPr>
+      <w:rPr>
+        <w:rFonts w:hint="default"/>
+      </w:rPr>
+    </w:lvl>
+    <w:lvl w:ilvl="6">
+      <w:start w:val="1"/>
+      <w:numFmt w:val="decimal"/>
+      <w:isLgl/>
+      <w:lvlText w:val="%1.%2.%3.%4.%5.%6.%7."/>
+      <w:lvlJc w:val="left"/>
+      <w:pPr>
+        <w:ind w:left="1800" w:hanging="1440"/>
+      </w:pPr>
+      <w:rPr>
+        <w:rFonts w:hint="default"/>
+      </w:rPr>
+    </w:lvl>
+    <w:lvl w:ilvl="7">
+      <w:start w:val="1"/>
+      <w:numFmt w:val="decimal"/>
+      <w:isLgl/>
+      <w:lvlText w:val="%1.%2.%3.%4.%5.%6.%7.%8."/>
+      <w:lvlJc w:val="left"/>
+      <w:pPr>
+        <w:ind w:left="1800" w:hanging="1440"/>
+      </w:pPr>
+      <w:rPr>
+        <w:rFonts w:hint="default"/>
+      </w:rPr>
+    </w:lvl>
+    <w:lvl w:ilvl="8">
+      <w:start w:val="1"/>
+      <w:numFmt w:val="decimal"/>
+      <w:isLgl/>
+      <w:lvlText w:val="%1.%2.%3.%4.%5.%6.%7.%8.%9."/>
+      <w:lvlJc w:val="left"/>
+      <w:pPr>
+        <w:ind w:left="2160" w:hanging="1800"/>
+      </w:pPr>
+      <w:rPr>
+        <w:rFonts w:hint="default"/>
+      </w:rPr>
     </w:lvl>
   </w:abstractNum>
   <w:num w:numId="1">

</xml_diff>